<commit_message>
Changed CIS 155 Notes.docx
</commit_message>
<xml_diff>
--- a/CIS 155 Notes.docx
+++ b/CIS 155 Notes.docx
@@ -76,6 +76,9 @@
         </w:numPr>
       </w:pPr>
       <w:r>
+        <w:rPr>
+          <w:noProof/>
+        </w:rPr>
         <w:drawing>
           <wp:anchor distT="0" distB="0" distL="114300" distR="114300" simplePos="0" relativeHeight="251658240" behindDoc="0" locked="0" layoutInCell="1" allowOverlap="1" wp14:anchorId="1AA55E3C" wp14:editId="2A534C79">
             <wp:simplePos x="0" y="0"/>
@@ -187,8 +190,13 @@
         <w:t>-</w:t>
       </w:r>
       <w:r>
-        <w:t>Element { }</w:t>
-      </w:r>
+        <w:t xml:space="preserve">Element </w:t>
+      </w:r>
+      <w:proofErr w:type="gramStart"/>
+      <w:r>
+        <w:t>{ }</w:t>
+      </w:r>
+      <w:proofErr w:type="gramEnd"/>
     </w:p>
     <w:p>
       <w:pPr>
@@ -196,6 +204,9 @@
         <w:ind w:left="1440"/>
       </w:pPr>
       <w:r>
+        <w:rPr>
+          <w:noProof/>
+        </w:rPr>
         <w:drawing>
           <wp:anchor distT="0" distB="0" distL="114300" distR="114300" simplePos="0" relativeHeight="251659264" behindDoc="0" locked="0" layoutInCell="1" allowOverlap="1" wp14:anchorId="6FFE465C" wp14:editId="7EBAC17A">
             <wp:simplePos x="0" y="0"/>
@@ -320,9 +331,11 @@
       <w:r>
         <w:t xml:space="preserve">Below </w:t>
       </w:r>
+      <w:proofErr w:type="gramStart"/>
       <w:r>
         <w:t>{ }</w:t>
       </w:r>
+      <w:proofErr w:type="gramEnd"/>
     </w:p>
     <w:p>
       <w:pPr>
@@ -342,6 +355,9 @@
         <w:ind w:left="2880"/>
       </w:pPr>
       <w:r>
+        <w:rPr>
+          <w:noProof/>
+        </w:rPr>
         <w:drawing>
           <wp:anchor distT="0" distB="0" distL="114300" distR="114300" simplePos="0" relativeHeight="251660288" behindDoc="0" locked="0" layoutInCell="1" allowOverlap="1" wp14:anchorId="13CC9FB6" wp14:editId="4B402093">
             <wp:simplePos x="0" y="0"/>
@@ -440,8 +456,13 @@
         </w:numPr>
       </w:pPr>
       <w:r>
-        <w:t>Main-Tag Descendant-tag { }</w:t>
-      </w:r>
+        <w:t xml:space="preserve">Main-Tag Descendant-tag </w:t>
+      </w:r>
+      <w:proofErr w:type="gramStart"/>
+      <w:r>
+        <w:t>{ }</w:t>
+      </w:r>
+      <w:proofErr w:type="gramEnd"/>
     </w:p>
     <w:p>
       <w:pPr>
@@ -449,6 +470,9 @@
         <w:ind w:left="2160"/>
       </w:pPr>
       <w:r>
+        <w:rPr>
+          <w:noProof/>
+        </w:rPr>
         <w:drawing>
           <wp:anchor distT="0" distB="0" distL="114300" distR="114300" simplePos="0" relativeHeight="251661312" behindDoc="0" locked="0" layoutInCell="1" allowOverlap="1" wp14:anchorId="3E4FEC1E" wp14:editId="35A4D6AE">
             <wp:simplePos x="0" y="0"/>
@@ -535,12 +559,25 @@
           <w:numId w:val="1"/>
         </w:numPr>
       </w:pPr>
-      <w:r>
-        <w:t>Main-Tag+Next-Tag { }</w:t>
-      </w:r>
-    </w:p>
-    <w:p>
-      <w:r>
+      <w:proofErr w:type="spellStart"/>
+      <w:r>
+        <w:t>Main-Tag+Next-Tag</w:t>
+      </w:r>
+      <w:proofErr w:type="spellEnd"/>
+      <w:r>
+        <w:t xml:space="preserve"> </w:t>
+      </w:r>
+      <w:proofErr w:type="gramStart"/>
+      <w:r>
+        <w:t>{ }</w:t>
+      </w:r>
+      <w:proofErr w:type="gramEnd"/>
+    </w:p>
+    <w:p>
+      <w:r>
+        <w:rPr>
+          <w:noProof/>
+        </w:rPr>
         <w:drawing>
           <wp:anchor distT="0" distB="0" distL="114300" distR="114300" simplePos="0" relativeHeight="251662336" behindDoc="0" locked="0" layoutInCell="1" allowOverlap="1" wp14:anchorId="43F82253" wp14:editId="5DAD6162">
             <wp:simplePos x="0" y="0"/>
@@ -602,6 +639,9 @@
         </w:tabs>
       </w:pPr>
       <w:r>
+        <w:rPr>
+          <w:noProof/>
+        </w:rPr>
         <w:drawing>
           <wp:anchor distT="0" distB="0" distL="114300" distR="114300" simplePos="0" relativeHeight="251663360" behindDoc="0" locked="0" layoutInCell="1" allowOverlap="1" wp14:anchorId="644AAB6F" wp14:editId="6848F87D">
             <wp:simplePos x="0" y="0"/>
@@ -737,9 +777,19 @@
           <w:tab w:val="left" w:pos="1981"/>
         </w:tabs>
       </w:pPr>
-      <w:r>
-        <w:t>Tag.Class { }</w:t>
-      </w:r>
+      <w:proofErr w:type="spellStart"/>
+      <w:r>
+        <w:t>Tag.Class</w:t>
+      </w:r>
+      <w:proofErr w:type="spellEnd"/>
+      <w:r>
+        <w:t xml:space="preserve"> </w:t>
+      </w:r>
+      <w:proofErr w:type="gramStart"/>
+      <w:r>
+        <w:t>{ }</w:t>
+      </w:r>
+      <w:proofErr w:type="gramEnd"/>
     </w:p>
     <w:p>
       <w:pPr>
@@ -750,6 +800,9 @@
         <w:ind w:left="2160"/>
       </w:pPr>
       <w:r>
+        <w:rPr>
+          <w:noProof/>
+        </w:rPr>
         <w:drawing>
           <wp:anchor distT="0" distB="0" distL="114300" distR="114300" simplePos="0" relativeHeight="251664384" behindDoc="0" locked="0" layoutInCell="1" allowOverlap="1" wp14:anchorId="374DCA91" wp14:editId="1F2F7567">
             <wp:simplePos x="0" y="0"/>
@@ -836,8 +889,13 @@
         </w:numPr>
       </w:pPr>
       <w:r>
-        <w:t>Tag, tag, tag { }</w:t>
-      </w:r>
+        <w:t xml:space="preserve">Tag, tag, tag </w:t>
+      </w:r>
+      <w:proofErr w:type="gramStart"/>
+      <w:r>
+        <w:t>{ }</w:t>
+      </w:r>
+      <w:proofErr w:type="gramEnd"/>
     </w:p>
     <w:p>
       <w:pPr>
@@ -847,8 +905,13 @@
           <w:numId w:val="1"/>
         </w:numPr>
       </w:pPr>
-      <w:r>
-        <w:t xml:space="preserve">Second example in picture reads as </w:t>
+      <w:proofErr w:type="gramStart"/>
+      <w:r>
+        <w:t>Second</w:t>
+      </w:r>
+      <w:proofErr w:type="gramEnd"/>
+      <w:r>
+        <w:t xml:space="preserve"> example in picture reads as </w:t>
       </w:r>
     </w:p>
     <w:p>
@@ -860,8 +923,15 @@
         </w:numPr>
       </w:pPr>
       <w:r>
-        <w:t>All p tags and li descendants of ul.speakers</w:t>
-      </w:r>
+        <w:t xml:space="preserve">All p tags and li descendants of </w:t>
+      </w:r>
+      <w:proofErr w:type="spellStart"/>
+      <w:proofErr w:type="gramStart"/>
+      <w:r>
+        <w:t>ul.speakers</w:t>
+      </w:r>
+      <w:proofErr w:type="spellEnd"/>
+      <w:proofErr w:type="gramEnd"/>
     </w:p>
     <w:p>
       <w:pPr>
@@ -869,6 +939,9 @@
         <w:ind w:left="2160"/>
       </w:pPr>
       <w:r>
+        <w:rPr>
+          <w:noProof/>
+        </w:rPr>
         <w:drawing>
           <wp:anchor distT="0" distB="0" distL="114300" distR="114300" simplePos="0" relativeHeight="251665408" behindDoc="0" locked="0" layoutInCell="1" allowOverlap="1" wp14:anchorId="68F65CE3" wp14:editId="041245AA">
             <wp:simplePos x="0" y="0"/>
@@ -940,6 +1013,9 @@
         </w:tabs>
       </w:pPr>
       <w:r>
+        <w:rPr>
+          <w:noProof/>
+        </w:rPr>
         <w:drawing>
           <wp:anchor distT="0" distB="0" distL="114300" distR="114300" simplePos="0" relativeHeight="251666432" behindDoc="0" locked="0" layoutInCell="1" allowOverlap="1" wp14:anchorId="22250A26" wp14:editId="6F265F8B">
             <wp:simplePos x="914400" y="5413248"/>
@@ -1046,6 +1122,9 @@
         <w:pStyle w:val="ListParagraph"/>
       </w:pPr>
       <w:r>
+        <w:rPr>
+          <w:noProof/>
+        </w:rPr>
         <w:drawing>
           <wp:anchor distT="0" distB="0" distL="114300" distR="114300" simplePos="0" relativeHeight="251667456" behindDoc="0" locked="0" layoutInCell="1" allowOverlap="1" wp14:anchorId="6F9C2B44" wp14:editId="4DD66C5C">
             <wp:simplePos x="0" y="0"/>
@@ -1158,6 +1237,9 @@
     </w:p>
     <w:p>
       <w:r>
+        <w:rPr>
+          <w:noProof/>
+        </w:rPr>
         <w:drawing>
           <wp:inline distT="0" distB="0" distL="0" distR="0" wp14:anchorId="3E2C751D" wp14:editId="6AC4AA6B">
             <wp:extent cx="5677692" cy="3219899"/>
@@ -1234,6 +1316,9 @@
         </w:numPr>
       </w:pPr>
       <w:r>
+        <w:rPr>
+          <w:noProof/>
+        </w:rPr>
         <w:drawing>
           <wp:anchor distT="0" distB="0" distL="114300" distR="114300" simplePos="0" relativeHeight="251668480" behindDoc="0" locked="0" layoutInCell="1" allowOverlap="1" wp14:anchorId="193C6476" wp14:editId="510D5903">
             <wp:simplePos x="0" y="0"/>
@@ -1318,6 +1403,9 @@
         </w:numPr>
       </w:pPr>
       <w:r>
+        <w:rPr>
+          <w:noProof/>
+        </w:rPr>
         <w:drawing>
           <wp:anchor distT="0" distB="0" distL="114300" distR="114300" simplePos="0" relativeHeight="251669504" behindDoc="0" locked="0" layoutInCell="1" allowOverlap="1" wp14:anchorId="78ACE1AD" wp14:editId="0CD0B5ED">
             <wp:simplePos x="0" y="0"/>
@@ -1406,7 +1494,15 @@
         </w:numPr>
       </w:pPr>
       <w:r>
-        <w:t xml:space="preserve">What happens when styles applied to an element conflict? </w:t>
+        <w:t xml:space="preserve">What happens when styles </w:t>
+      </w:r>
+      <w:proofErr w:type="gramStart"/>
+      <w:r>
+        <w:t>applied</w:t>
+      </w:r>
+      <w:proofErr w:type="gramEnd"/>
+      <w:r>
+        <w:t xml:space="preserve"> to an element conflict? </w:t>
       </w:r>
     </w:p>
     <w:p>
@@ -1478,7 +1574,15 @@
         </w:numPr>
       </w:pPr>
       <w:r>
-        <w:t xml:space="preserve">If you want to improve the precedence of a style rule put a “!important” at the end </w:t>
+        <w:t xml:space="preserve">If you want to improve the precedence of a style rule put a </w:t>
+      </w:r>
+      <w:proofErr w:type="gramStart"/>
+      <w:r>
+        <w:t>“!important</w:t>
+      </w:r>
+      <w:proofErr w:type="gramEnd"/>
+      <w:r>
+        <w:t xml:space="preserve">” at the end </w:t>
       </w:r>
     </w:p>
     <w:p>
@@ -1487,6 +1591,9 @@
         <w:ind w:left="1440"/>
       </w:pPr>
       <w:r>
+        <w:rPr>
+          <w:noProof/>
+        </w:rPr>
         <w:drawing>
           <wp:inline distT="0" distB="0" distL="0" distR="0" wp14:anchorId="1EC05275" wp14:editId="454E73C1">
             <wp:extent cx="4096322" cy="876422"/>
@@ -1550,6 +1657,9 @@
     </w:p>
     <w:p>
       <w:r>
+        <w:rPr>
+          <w:noProof/>
+        </w:rPr>
         <w:drawing>
           <wp:inline distT="0" distB="0" distL="0" distR="0" wp14:anchorId="689CD797" wp14:editId="13261268">
             <wp:extent cx="3820058" cy="743054"/>
@@ -1589,6 +1699,9 @@
     </w:p>
     <w:p>
       <w:r>
+        <w:rPr>
+          <w:noProof/>
+        </w:rPr>
         <w:drawing>
           <wp:inline distT="0" distB="0" distL="0" distR="0" wp14:anchorId="1F90A7DE" wp14:editId="2402D407">
             <wp:extent cx="5943600" cy="3063875"/>
@@ -1694,8 +1807,13 @@
           <w:tab w:val="left" w:pos="3825"/>
         </w:tabs>
       </w:pPr>
-      <w:r>
-        <w:t>{ --variable: value; }</w:t>
+      <w:proofErr w:type="gramStart"/>
+      <w:r>
+        <w:t>{ --</w:t>
+      </w:r>
+      <w:proofErr w:type="gramEnd"/>
+      <w:r>
+        <w:t>variable: value; }</w:t>
       </w:r>
     </w:p>
     <w:p>
@@ -1739,9 +1857,56 @@
           <w:tab w:val="left" w:pos="3825"/>
         </w:tabs>
       </w:pPr>
-      <w:r>
-        <w:t>{ color: var(--custom_property); }</w:t>
-      </w:r>
+      <w:proofErr w:type="gramStart"/>
+      <w:r>
+        <w:t>{ color</w:t>
+      </w:r>
+      <w:proofErr w:type="gramEnd"/>
+      <w:r>
+        <w:t>: var(--</w:t>
+      </w:r>
+      <w:proofErr w:type="spellStart"/>
+      <w:r>
+        <w:t>custom_property</w:t>
+      </w:r>
+      <w:proofErr w:type="spellEnd"/>
+      <w:r>
+        <w:t>); }</w:t>
+      </w:r>
+    </w:p>
+    <w:p>
+      <w:pPr>
+        <w:tabs>
+          <w:tab w:val="left" w:pos="3825"/>
+        </w:tabs>
+      </w:pPr>
+    </w:p>
+    <w:p>
+      <w:pPr>
+        <w:pStyle w:val="ListParagraph"/>
+        <w:numPr>
+          <w:ilvl w:val="0"/>
+          <w:numId w:val="1"/>
+        </w:numPr>
+        <w:tabs>
+          <w:tab w:val="left" w:pos="3825"/>
+        </w:tabs>
+      </w:pPr>
+      <w:r>
+        <w:t xml:space="preserve">How to use AI for coding </w:t>
+      </w:r>
+    </w:p>
+    <w:p>
+      <w:pPr>
+        <w:pStyle w:val="ListParagraph"/>
+        <w:numPr>
+          <w:ilvl w:val="1"/>
+          <w:numId w:val="1"/>
+        </w:numPr>
+        <w:tabs>
+          <w:tab w:val="left" w:pos="3825"/>
+        </w:tabs>
+      </w:pPr>
     </w:p>
     <w:sectPr>
       <w:pgSz w:w="12240" w:h="15840"/>

</xml_diff>

<commit_message>
Added Module 4 CYOW Changes and added more notes to the CIS 155 Notes Docx
</commit_message>
<xml_diff>
--- a/CIS 155 Notes.docx
+++ b/CIS 155 Notes.docx
@@ -1883,6 +1883,223 @@
     </w:p>
     <w:p>
       <w:pPr>
+        <w:tabs>
+          <w:tab w:val="left" w:pos="3825"/>
+        </w:tabs>
+      </w:pPr>
+    </w:p>
+    <w:p>
+      <w:pPr>
+        <w:tabs>
+          <w:tab w:val="left" w:pos="3825"/>
+        </w:tabs>
+      </w:pPr>
+    </w:p>
+    <w:p>
+      <w:pPr>
+        <w:tabs>
+          <w:tab w:val="left" w:pos="3825"/>
+        </w:tabs>
+      </w:pPr>
+    </w:p>
+    <w:p>
+      <w:pPr>
+        <w:tabs>
+          <w:tab w:val="left" w:pos="3825"/>
+        </w:tabs>
+      </w:pPr>
+    </w:p>
+    <w:p>
+      <w:pPr>
+        <w:tabs>
+          <w:tab w:val="left" w:pos="3825"/>
+        </w:tabs>
+      </w:pPr>
+    </w:p>
+    <w:p>
+      <w:pPr>
+        <w:tabs>
+          <w:tab w:val="left" w:pos="3825"/>
+        </w:tabs>
+      </w:pPr>
+    </w:p>
+    <w:p>
+      <w:pPr>
+        <w:tabs>
+          <w:tab w:val="left" w:pos="3825"/>
+        </w:tabs>
+      </w:pPr>
+    </w:p>
+    <w:p>
+      <w:pPr>
+        <w:tabs>
+          <w:tab w:val="left" w:pos="3825"/>
+        </w:tabs>
+      </w:pPr>
+    </w:p>
+    <w:p>
+      <w:pPr>
+        <w:tabs>
+          <w:tab w:val="left" w:pos="3825"/>
+        </w:tabs>
+      </w:pPr>
+    </w:p>
+    <w:p>
+      <w:pPr>
+        <w:tabs>
+          <w:tab w:val="left" w:pos="3825"/>
+        </w:tabs>
+      </w:pPr>
+    </w:p>
+    <w:p>
+      <w:pPr>
+        <w:tabs>
+          <w:tab w:val="left" w:pos="3825"/>
+        </w:tabs>
+      </w:pPr>
+    </w:p>
+    <w:p>
+      <w:pPr>
+        <w:tabs>
+          <w:tab w:val="left" w:pos="3825"/>
+        </w:tabs>
+      </w:pPr>
+    </w:p>
+    <w:p>
+      <w:pPr>
+        <w:tabs>
+          <w:tab w:val="left" w:pos="3825"/>
+        </w:tabs>
+      </w:pPr>
+    </w:p>
+    <w:p>
+      <w:pPr>
+        <w:tabs>
+          <w:tab w:val="left" w:pos="3825"/>
+        </w:tabs>
+      </w:pPr>
+    </w:p>
+    <w:p>
+      <w:pPr>
+        <w:tabs>
+          <w:tab w:val="left" w:pos="3825"/>
+        </w:tabs>
+      </w:pPr>
+    </w:p>
+    <w:p>
+      <w:pPr>
+        <w:tabs>
+          <w:tab w:val="left" w:pos="3825"/>
+        </w:tabs>
+      </w:pPr>
+    </w:p>
+    <w:p>
+      <w:pPr>
+        <w:tabs>
+          <w:tab w:val="left" w:pos="3825"/>
+        </w:tabs>
+      </w:pPr>
+    </w:p>
+    <w:p>
+      <w:pPr>
+        <w:tabs>
+          <w:tab w:val="left" w:pos="3825"/>
+        </w:tabs>
+      </w:pPr>
+    </w:p>
+    <w:p>
+      <w:pPr>
+        <w:tabs>
+          <w:tab w:val="left" w:pos="3825"/>
+        </w:tabs>
+      </w:pPr>
+    </w:p>
+    <w:p>
+      <w:pPr>
+        <w:tabs>
+          <w:tab w:val="left" w:pos="3825"/>
+        </w:tabs>
+      </w:pPr>
+    </w:p>
+    <w:p>
+      <w:pPr>
+        <w:tabs>
+          <w:tab w:val="left" w:pos="3825"/>
+        </w:tabs>
+      </w:pPr>
+      <w:r>
+        <w:lastRenderedPageBreak/>
+        <w:t>Need this for Module 4 CYOW Assignment</w:t>
+      </w:r>
+    </w:p>
+    <w:p>
+      <w:pPr>
+        <w:tabs>
+          <w:tab w:val="left" w:pos="3825"/>
+        </w:tabs>
+      </w:pPr>
+      <w:proofErr w:type="spellStart"/>
+      <w:r>
+        <w:t>Github</w:t>
+      </w:r>
+      <w:proofErr w:type="spellEnd"/>
+      <w:r>
+        <w:t xml:space="preserve"> Repository Link</w:t>
+      </w:r>
+    </w:p>
+    <w:p>
+      <w:pPr>
+        <w:tabs>
+          <w:tab w:val="left" w:pos="3825"/>
+        </w:tabs>
+      </w:pPr>
+      <w:hyperlink r:id="rId21" w:history="1">
+        <w:r>
+          <w:rPr>
+            <w:rStyle w:val="Hyperlink"/>
+          </w:rPr>
+          <w:t>https://github.com/I-AJ-T/my-website</w:t>
+        </w:r>
+      </w:hyperlink>
+      <w:r>
+        <w:t xml:space="preserve"> </w:t>
+      </w:r>
+    </w:p>
+    <w:p>
+      <w:pPr>
+        <w:tabs>
+          <w:tab w:val="left" w:pos="3825"/>
+        </w:tabs>
+      </w:pPr>
+      <w:proofErr w:type="spellStart"/>
+      <w:r>
+        <w:t>Github</w:t>
+      </w:r>
+      <w:proofErr w:type="spellEnd"/>
+      <w:r>
+        <w:t xml:space="preserve"> Pages Link </w:t>
+      </w:r>
+    </w:p>
+    <w:p>
+      <w:pPr>
+        <w:tabs>
+          <w:tab w:val="left" w:pos="3825"/>
+        </w:tabs>
+      </w:pPr>
+      <w:hyperlink r:id="rId22" w:history="1">
+        <w:r>
+          <w:rPr>
+            <w:rStyle w:val="Hyperlink"/>
+          </w:rPr>
+          <w:t>https://i-aj-t.github.io/my-website/</w:t>
+        </w:r>
+      </w:hyperlink>
+      <w:r>
+        <w:t xml:space="preserve"> </w:t>
+      </w:r>
+    </w:p>
+    <w:p>
+      <w:pPr>
         <w:pStyle w:val="ListParagraph"/>
         <w:numPr>
           <w:ilvl w:val="0"/>
@@ -1893,7 +2110,7 @@
         </w:tabs>
       </w:pPr>
       <w:r>
-        <w:t xml:space="preserve">How to use AI for coding </w:t>
+        <w:t xml:space="preserve">Type Selector </w:t>
       </w:r>
     </w:p>
     <w:p>
@@ -1906,6 +2123,658 @@
         <w:tabs>
           <w:tab w:val="left" w:pos="3825"/>
         </w:tabs>
+      </w:pPr>
+      <w:r>
+        <w:t>Lines:</w:t>
+      </w:r>
+    </w:p>
+    <w:p>
+      <w:pPr>
+        <w:pStyle w:val="ListParagraph"/>
+        <w:numPr>
+          <w:ilvl w:val="2"/>
+          <w:numId w:val="1"/>
+        </w:numPr>
+        <w:tabs>
+          <w:tab w:val="left" w:pos="3825"/>
+        </w:tabs>
+      </w:pPr>
+      <w:r>
+        <w:t xml:space="preserve">11 (header) </w:t>
+      </w:r>
+    </w:p>
+    <w:p>
+      <w:pPr>
+        <w:pStyle w:val="ListParagraph"/>
+        <w:numPr>
+          <w:ilvl w:val="2"/>
+          <w:numId w:val="1"/>
+        </w:numPr>
+        <w:tabs>
+          <w:tab w:val="left" w:pos="3825"/>
+        </w:tabs>
+      </w:pPr>
+      <w:r>
+        <w:t>17 (p)</w:t>
+      </w:r>
+    </w:p>
+    <w:p>
+      <w:pPr>
+        <w:pStyle w:val="ListParagraph"/>
+        <w:numPr>
+          <w:ilvl w:val="0"/>
+          <w:numId w:val="1"/>
+        </w:numPr>
+        <w:tabs>
+          <w:tab w:val="left" w:pos="3825"/>
+        </w:tabs>
+      </w:pPr>
+      <w:r>
+        <w:t xml:space="preserve">ID Selector </w:t>
+      </w:r>
+    </w:p>
+    <w:p>
+      <w:pPr>
+        <w:pStyle w:val="ListParagraph"/>
+        <w:numPr>
+          <w:ilvl w:val="1"/>
+          <w:numId w:val="1"/>
+        </w:numPr>
+        <w:tabs>
+          <w:tab w:val="left" w:pos="3825"/>
+        </w:tabs>
+      </w:pPr>
+      <w:r>
+        <w:t xml:space="preserve">Lines: </w:t>
+      </w:r>
+    </w:p>
+    <w:p>
+      <w:pPr>
+        <w:pStyle w:val="ListParagraph"/>
+        <w:numPr>
+          <w:ilvl w:val="2"/>
+          <w:numId w:val="1"/>
+        </w:numPr>
+        <w:tabs>
+          <w:tab w:val="left" w:pos="3825"/>
+        </w:tabs>
+      </w:pPr>
+      <w:proofErr w:type="gramStart"/>
+      <w:r>
+        <w:t>4 (#</w:t>
+      </w:r>
+      <w:proofErr w:type="gramEnd"/>
+      <w:r>
+        <w:t>logic_pic)</w:t>
+      </w:r>
+    </w:p>
+    <w:p>
+      <w:pPr>
+        <w:pStyle w:val="ListParagraph"/>
+        <w:numPr>
+          <w:ilvl w:val="2"/>
+          <w:numId w:val="1"/>
+        </w:numPr>
+        <w:tabs>
+          <w:tab w:val="left" w:pos="3825"/>
+        </w:tabs>
+      </w:pPr>
+      <w:proofErr w:type="gramStart"/>
+      <w:r>
+        <w:t>32 (</w:t>
+      </w:r>
+      <w:r>
+        <w:t>#</w:t>
+      </w:r>
+      <w:proofErr w:type="gramEnd"/>
+      <w:r>
+        <w:t>summon_text</w:t>
+      </w:r>
+      <w:r>
+        <w:t>)</w:t>
+      </w:r>
+    </w:p>
+    <w:p>
+      <w:pPr>
+        <w:pStyle w:val="ListParagraph"/>
+        <w:numPr>
+          <w:ilvl w:val="0"/>
+          <w:numId w:val="1"/>
+        </w:numPr>
+        <w:tabs>
+          <w:tab w:val="left" w:pos="3825"/>
+        </w:tabs>
+      </w:pPr>
+      <w:r>
+        <w:t>Class Selector</w:t>
+      </w:r>
+    </w:p>
+    <w:p>
+      <w:pPr>
+        <w:pStyle w:val="ListParagraph"/>
+        <w:numPr>
+          <w:ilvl w:val="1"/>
+          <w:numId w:val="1"/>
+        </w:numPr>
+        <w:tabs>
+          <w:tab w:val="left" w:pos="3825"/>
+        </w:tabs>
+      </w:pPr>
+      <w:r>
+        <w:t xml:space="preserve">Lines: </w:t>
+      </w:r>
+    </w:p>
+    <w:p>
+      <w:pPr>
+        <w:pStyle w:val="ListParagraph"/>
+        <w:numPr>
+          <w:ilvl w:val="2"/>
+          <w:numId w:val="1"/>
+        </w:numPr>
+        <w:tabs>
+          <w:tab w:val="left" w:pos="3825"/>
+        </w:tabs>
+      </w:pPr>
+      <w:r>
+        <w:t xml:space="preserve">27 </w:t>
+      </w:r>
+      <w:proofErr w:type="gramStart"/>
+      <w:r>
+        <w:t>(.</w:t>
+      </w:r>
+      <w:proofErr w:type="spellStart"/>
+      <w:r>
+        <w:t>heading</w:t>
+      </w:r>
+      <w:proofErr w:type="gramEnd"/>
+      <w:r>
+        <w:t>_text</w:t>
+      </w:r>
+      <w:proofErr w:type="spellEnd"/>
+      <w:r>
+        <w:t>)</w:t>
+      </w:r>
+    </w:p>
+    <w:p>
+      <w:pPr>
+        <w:pStyle w:val="ListParagraph"/>
+        <w:numPr>
+          <w:ilvl w:val="2"/>
+          <w:numId w:val="1"/>
+        </w:numPr>
+        <w:tabs>
+          <w:tab w:val="left" w:pos="3825"/>
+        </w:tabs>
+      </w:pPr>
+      <w:r>
+        <w:t xml:space="preserve">56 </w:t>
+      </w:r>
+      <w:proofErr w:type="gramStart"/>
+      <w:r>
+        <w:t>(</w:t>
+      </w:r>
+      <w:r>
+        <w:t>.</w:t>
+      </w:r>
+      <w:proofErr w:type="spellStart"/>
+      <w:r>
+        <w:t>section</w:t>
+      </w:r>
+      <w:proofErr w:type="gramEnd"/>
+      <w:r>
+        <w:t>_heading_text</w:t>
+      </w:r>
+      <w:proofErr w:type="spellEnd"/>
+      <w:r>
+        <w:t>)</w:t>
+      </w:r>
+      <w:r>
+        <w:t xml:space="preserve"> </w:t>
+      </w:r>
+    </w:p>
+    <w:p>
+      <w:pPr>
+        <w:pStyle w:val="ListParagraph"/>
+        <w:numPr>
+          <w:ilvl w:val="2"/>
+          <w:numId w:val="1"/>
+        </w:numPr>
+        <w:tabs>
+          <w:tab w:val="left" w:pos="3825"/>
+        </w:tabs>
+      </w:pPr>
+      <w:r>
+        <w:t xml:space="preserve">74 </w:t>
+      </w:r>
+      <w:proofErr w:type="gramStart"/>
+      <w:r>
+        <w:t>(</w:t>
+      </w:r>
+      <w:r>
+        <w:t>.</w:t>
+      </w:r>
+      <w:proofErr w:type="spellStart"/>
+      <w:r>
+        <w:t>important</w:t>
+      </w:r>
+      <w:proofErr w:type="gramEnd"/>
+      <w:r>
+        <w:t>_tex</w:t>
+      </w:r>
+      <w:r>
+        <w:t>t</w:t>
+      </w:r>
+      <w:proofErr w:type="spellEnd"/>
+      <w:r>
+        <w:t>)</w:t>
+      </w:r>
+    </w:p>
+    <w:p>
+      <w:pPr>
+        <w:pStyle w:val="ListParagraph"/>
+        <w:numPr>
+          <w:ilvl w:val="2"/>
+          <w:numId w:val="1"/>
+        </w:numPr>
+        <w:tabs>
+          <w:tab w:val="left" w:pos="3825"/>
+        </w:tabs>
+      </w:pPr>
+      <w:r>
+        <w:t xml:space="preserve">80 </w:t>
+      </w:r>
+      <w:proofErr w:type="gramStart"/>
+      <w:r>
+        <w:t>(</w:t>
+      </w:r>
+      <w:r>
+        <w:t>.important</w:t>
+      </w:r>
+      <w:proofErr w:type="gramEnd"/>
+      <w:r>
+        <w:t>_tex</w:t>
+      </w:r>
+      <w:r>
+        <w:t>t</w:t>
+      </w:r>
+      <w:r>
+        <w:t>_1</w:t>
+      </w:r>
+      <w:r>
+        <w:t>)</w:t>
+      </w:r>
+    </w:p>
+    <w:p>
+      <w:pPr>
+        <w:pStyle w:val="ListParagraph"/>
+        <w:numPr>
+          <w:ilvl w:val="2"/>
+          <w:numId w:val="1"/>
+        </w:numPr>
+        <w:tabs>
+          <w:tab w:val="left" w:pos="3825"/>
+        </w:tabs>
+      </w:pPr>
+      <w:r>
+        <w:t xml:space="preserve">86 </w:t>
+      </w:r>
+      <w:proofErr w:type="gramStart"/>
+      <w:r>
+        <w:t>(</w:t>
+      </w:r>
+      <w:r>
+        <w:t>.important</w:t>
+      </w:r>
+      <w:proofErr w:type="gramEnd"/>
+      <w:r>
+        <w:t>_tex</w:t>
+      </w:r>
+      <w:r>
+        <w:t>t</w:t>
+      </w:r>
+      <w:r>
+        <w:t>_2</w:t>
+      </w:r>
+      <w:r>
+        <w:t>)</w:t>
+      </w:r>
+    </w:p>
+    <w:p>
+      <w:pPr>
+        <w:pStyle w:val="ListParagraph"/>
+        <w:numPr>
+          <w:ilvl w:val="0"/>
+          <w:numId w:val="1"/>
+        </w:numPr>
+        <w:tabs>
+          <w:tab w:val="left" w:pos="3825"/>
+        </w:tabs>
+      </w:pPr>
+      <w:r>
+        <w:t>Relational Selector</w:t>
+      </w:r>
+    </w:p>
+    <w:p>
+      <w:pPr>
+        <w:pStyle w:val="ListParagraph"/>
+        <w:numPr>
+          <w:ilvl w:val="1"/>
+          <w:numId w:val="1"/>
+        </w:numPr>
+        <w:tabs>
+          <w:tab w:val="left" w:pos="3825"/>
+        </w:tabs>
+      </w:pPr>
+      <w:r>
+        <w:t>Line</w:t>
+      </w:r>
+      <w:r>
+        <w:t>s</w:t>
+      </w:r>
+    </w:p>
+    <w:p>
+      <w:pPr>
+        <w:pStyle w:val="ListParagraph"/>
+        <w:numPr>
+          <w:ilvl w:val="2"/>
+          <w:numId w:val="1"/>
+        </w:numPr>
+        <w:tabs>
+          <w:tab w:val="left" w:pos="3825"/>
+        </w:tabs>
+      </w:pPr>
+      <w:r>
+        <w:t>23 (</w:t>
+      </w:r>
+      <w:r>
+        <w:t>header &gt; h1</w:t>
+      </w:r>
+      <w:r>
+        <w:t>)</w:t>
+      </w:r>
+    </w:p>
+    <w:p>
+      <w:pPr>
+        <w:pStyle w:val="ListParagraph"/>
+        <w:numPr>
+          <w:ilvl w:val="2"/>
+          <w:numId w:val="1"/>
+        </w:numPr>
+        <w:tabs>
+          <w:tab w:val="left" w:pos="3825"/>
+        </w:tabs>
+      </w:pPr>
+      <w:r>
+        <w:t>38 (</w:t>
+      </w:r>
+      <w:proofErr w:type="spellStart"/>
+      <w:r>
+        <w:t>p#summon_text</w:t>
+      </w:r>
+      <w:proofErr w:type="spellEnd"/>
+      <w:r>
+        <w:t xml:space="preserve"> a</w:t>
+      </w:r>
+      <w:r>
+        <w:t>)</w:t>
+      </w:r>
+    </w:p>
+    <w:p>
+      <w:pPr>
+        <w:pStyle w:val="ListParagraph"/>
+        <w:numPr>
+          <w:ilvl w:val="0"/>
+          <w:numId w:val="1"/>
+        </w:numPr>
+        <w:tabs>
+          <w:tab w:val="left" w:pos="3825"/>
+        </w:tabs>
+      </w:pPr>
+      <w:r>
+        <w:t xml:space="preserve">Combination Selector </w:t>
+      </w:r>
+    </w:p>
+    <w:p>
+      <w:pPr>
+        <w:pStyle w:val="ListParagraph"/>
+        <w:numPr>
+          <w:ilvl w:val="1"/>
+          <w:numId w:val="1"/>
+        </w:numPr>
+        <w:tabs>
+          <w:tab w:val="left" w:pos="3825"/>
+        </w:tabs>
+      </w:pPr>
+      <w:r>
+        <w:t xml:space="preserve">Lines </w:t>
+      </w:r>
+    </w:p>
+    <w:p>
+      <w:pPr>
+        <w:pStyle w:val="ListParagraph"/>
+        <w:numPr>
+          <w:ilvl w:val="2"/>
+          <w:numId w:val="1"/>
+        </w:numPr>
+        <w:tabs>
+          <w:tab w:val="left" w:pos="3825"/>
+        </w:tabs>
+      </w:pPr>
+      <w:r>
+        <w:t>50 (</w:t>
+      </w:r>
+      <w:r>
+        <w:t>h</w:t>
+      </w:r>
+      <w:proofErr w:type="gramStart"/>
+      <w:r>
+        <w:t>1.overview</w:t>
+      </w:r>
+      <w:proofErr w:type="gramEnd"/>
+      <w:r>
+        <w:t>_text</w:t>
+      </w:r>
+      <w:r>
+        <w:t>)</w:t>
+      </w:r>
+    </w:p>
+    <w:p>
+      <w:pPr>
+        <w:pStyle w:val="ListParagraph"/>
+        <w:numPr>
+          <w:ilvl w:val="2"/>
+          <w:numId w:val="1"/>
+        </w:numPr>
+        <w:tabs>
+          <w:tab w:val="left" w:pos="3825"/>
+        </w:tabs>
+      </w:pPr>
+      <w:r>
+        <w:t>64 (</w:t>
+      </w:r>
+      <w:proofErr w:type="spellStart"/>
+      <w:proofErr w:type="gramStart"/>
+      <w:r>
+        <w:t>p.list</w:t>
+      </w:r>
+      <w:proofErr w:type="gramEnd"/>
+      <w:r>
+        <w:t>_heading</w:t>
+      </w:r>
+      <w:proofErr w:type="spellEnd"/>
+      <w:r>
+        <w:t>)</w:t>
+      </w:r>
+    </w:p>
+    <w:p>
+      <w:pPr>
+        <w:pStyle w:val="ListParagraph"/>
+        <w:numPr>
+          <w:ilvl w:val="2"/>
+          <w:numId w:val="1"/>
+        </w:numPr>
+        <w:tabs>
+          <w:tab w:val="left" w:pos="3825"/>
+        </w:tabs>
+      </w:pPr>
+      <w:r>
+        <w:t>68 (</w:t>
+      </w:r>
+      <w:proofErr w:type="spellStart"/>
+      <w:r>
+        <w:t>ul</w:t>
+      </w:r>
+      <w:proofErr w:type="spellEnd"/>
+      <w:r>
+        <w:t xml:space="preserve">, </w:t>
+      </w:r>
+      <w:proofErr w:type="spellStart"/>
+      <w:r>
+        <w:t>ol</w:t>
+      </w:r>
+      <w:proofErr w:type="spellEnd"/>
+      <w:r>
+        <w:t xml:space="preserve"> li</w:t>
+      </w:r>
+      <w:r>
+        <w:t>)</w:t>
+      </w:r>
+    </w:p>
+    <w:p>
+      <w:pPr>
+        <w:pStyle w:val="ListParagraph"/>
+        <w:numPr>
+          <w:ilvl w:val="0"/>
+          <w:numId w:val="1"/>
+        </w:numPr>
+        <w:tabs>
+          <w:tab w:val="left" w:pos="3825"/>
+        </w:tabs>
+      </w:pPr>
+      <w:r>
+        <w:t>Pseudo-Class</w:t>
+      </w:r>
+    </w:p>
+    <w:p>
+      <w:pPr>
+        <w:pStyle w:val="ListParagraph"/>
+        <w:numPr>
+          <w:ilvl w:val="1"/>
+          <w:numId w:val="1"/>
+        </w:numPr>
+        <w:tabs>
+          <w:tab w:val="left" w:pos="3825"/>
+        </w:tabs>
+      </w:pPr>
+      <w:r>
+        <w:t xml:space="preserve">Line </w:t>
+      </w:r>
+    </w:p>
+    <w:p>
+      <w:pPr>
+        <w:pStyle w:val="ListParagraph"/>
+        <w:numPr>
+          <w:ilvl w:val="2"/>
+          <w:numId w:val="1"/>
+        </w:numPr>
+        <w:tabs>
+          <w:tab w:val="left" w:pos="3825"/>
+        </w:tabs>
+      </w:pPr>
+      <w:r>
+        <w:t>43 (</w:t>
+      </w:r>
+      <w:proofErr w:type="spellStart"/>
+      <w:r>
+        <w:t>p#summon_text</w:t>
+      </w:r>
+      <w:proofErr w:type="spellEnd"/>
+      <w:r>
+        <w:t xml:space="preserve"> </w:t>
+      </w:r>
+      <w:proofErr w:type="gramStart"/>
+      <w:r>
+        <w:t>a:hover</w:t>
+      </w:r>
+      <w:proofErr w:type="gramEnd"/>
+      <w:r>
+        <w:t>)</w:t>
+      </w:r>
+    </w:p>
+    <w:p>
+      <w:pPr>
+        <w:pStyle w:val="ListParagraph"/>
+        <w:numPr>
+          <w:ilvl w:val="0"/>
+          <w:numId w:val="1"/>
+        </w:numPr>
+        <w:tabs>
+          <w:tab w:val="left" w:pos="3825"/>
+        </w:tabs>
+      </w:pPr>
+      <w:r>
+        <w:t xml:space="preserve">Pseudo-Element </w:t>
+      </w:r>
+    </w:p>
+    <w:p>
+      <w:pPr>
+        <w:pStyle w:val="ListParagraph"/>
+        <w:numPr>
+          <w:ilvl w:val="1"/>
+          <w:numId w:val="1"/>
+        </w:numPr>
+        <w:tabs>
+          <w:tab w:val="left" w:pos="3825"/>
+        </w:tabs>
+      </w:pPr>
+      <w:r>
+        <w:t>Line</w:t>
+      </w:r>
+    </w:p>
+    <w:p>
+      <w:pPr>
+        <w:pStyle w:val="ListParagraph"/>
+        <w:numPr>
+          <w:ilvl w:val="2"/>
+          <w:numId w:val="1"/>
+        </w:numPr>
+        <w:tabs>
+          <w:tab w:val="left" w:pos="3825"/>
+        </w:tabs>
+      </w:pPr>
+      <w:r>
+        <w:t xml:space="preserve">60 </w:t>
+      </w:r>
+      <w:proofErr w:type="gramStart"/>
+      <w:r>
+        <w:t>(</w:t>
+      </w:r>
+      <w:r>
+        <w:t>.</w:t>
+      </w:r>
+      <w:proofErr w:type="spellStart"/>
+      <w:r>
+        <w:t>section</w:t>
+      </w:r>
+      <w:proofErr w:type="gramEnd"/>
+      <w:r>
+        <w:t>_heading_text</w:t>
+      </w:r>
+      <w:proofErr w:type="spellEnd"/>
+      <w:r>
+        <w:t>::first-letter</w:t>
+      </w:r>
+      <w:r>
+        <w:t>)</w:t>
+      </w:r>
+    </w:p>
+    <w:p>
+      <w:pPr>
+        <w:pStyle w:val="ListParagraph"/>
+        <w:tabs>
+          <w:tab w:val="left" w:pos="3825"/>
+        </w:tabs>
+        <w:ind w:left="2160"/>
       </w:pPr>
     </w:p>
     <w:sectPr>
@@ -2641,7 +3510,6 @@
   <w:style w:type="character" w:default="1" w:styleId="DefaultParagraphFont">
     <w:name w:val="Default Paragraph Font"/>
     <w:uiPriority w:val="1"/>
-    <w:semiHidden/>
     <w:unhideWhenUsed/>
   </w:style>
   <w:style w:type="table" w:default="1" w:styleId="TableNormal">
@@ -2955,6 +3823,29 @@
       <w:spacing w:val="5"/>
     </w:rPr>
   </w:style>
+  <w:style w:type="character" w:styleId="Hyperlink">
+    <w:name w:val="Hyperlink"/>
+    <w:basedOn w:val="DefaultParagraphFont"/>
+    <w:uiPriority w:val="99"/>
+    <w:unhideWhenUsed/>
+    <w:rsid w:val="00632774"/>
+    <w:rPr>
+      <w:color w:val="467886" w:themeColor="hyperlink"/>
+      <w:u w:val="single"/>
+    </w:rPr>
+  </w:style>
+  <w:style w:type="character" w:styleId="UnresolvedMention">
+    <w:name w:val="Unresolved Mention"/>
+    <w:basedOn w:val="DefaultParagraphFont"/>
+    <w:uiPriority w:val="99"/>
+    <w:semiHidden/>
+    <w:unhideWhenUsed/>
+    <w:rsid w:val="00632774"/>
+    <w:rPr>
+      <w:color w:val="605E5C"/>
+      <w:shd w:val="clear" w:color="auto" w:fill="E1DFDD"/>
+    </w:rPr>
+  </w:style>
 </w:styles>
 </file>
 

</xml_diff>

<commit_message>
Added Mod 5 Lecture Video 1 Stuff
</commit_message>
<xml_diff>
--- a/CIS 155 Notes.docx
+++ b/CIS 155 Notes.docx
@@ -103,7 +103,7 @@
                     <pic:cNvPicPr/>
                   </pic:nvPicPr>
                   <pic:blipFill>
-                    <a:blip r:embed="rId5">
+                    <a:blip r:embed="rId6">
                       <a:extLst>
                         <a:ext uri="{28A0092B-C50C-407E-A947-70E740481C1C}">
                           <a14:useLocalDpi xmlns:a14="http://schemas.microsoft.com/office/drawing/2010/main" val="0"/>
@@ -190,13 +190,8 @@
         <w:t>-</w:t>
       </w:r>
       <w:r>
-        <w:t xml:space="preserve">Element </w:t>
-      </w:r>
-      <w:proofErr w:type="gramStart"/>
-      <w:r>
-        <w:t>{ }</w:t>
-      </w:r>
-      <w:proofErr w:type="gramEnd"/>
+        <w:t>Element { }</w:t>
+      </w:r>
     </w:p>
     <w:p>
       <w:pPr>
@@ -231,7 +226,7 @@
                     <pic:cNvPicPr/>
                   </pic:nvPicPr>
                   <pic:blipFill>
-                    <a:blip r:embed="rId6">
+                    <a:blip r:embed="rId7">
                       <a:extLst>
                         <a:ext uri="{28A0092B-C50C-407E-A947-70E740481C1C}">
                           <a14:useLocalDpi xmlns:a14="http://schemas.microsoft.com/office/drawing/2010/main" val="0"/>
@@ -331,11 +326,9 @@
       <w:r>
         <w:t xml:space="preserve">Below </w:t>
       </w:r>
-      <w:proofErr w:type="gramStart"/>
       <w:r>
         <w:t>{ }</w:t>
       </w:r>
-      <w:proofErr w:type="gramEnd"/>
     </w:p>
     <w:p>
       <w:pPr>
@@ -382,7 +375,7 @@
                     <pic:cNvPicPr/>
                   </pic:nvPicPr>
                   <pic:blipFill>
-                    <a:blip r:embed="rId7">
+                    <a:blip r:embed="rId8">
                       <a:extLst>
                         <a:ext uri="{28A0092B-C50C-407E-A947-70E740481C1C}">
                           <a14:useLocalDpi xmlns:a14="http://schemas.microsoft.com/office/drawing/2010/main" val="0"/>
@@ -456,13 +449,8 @@
         </w:numPr>
       </w:pPr>
       <w:r>
-        <w:t xml:space="preserve">Main-Tag Descendant-tag </w:t>
-      </w:r>
-      <w:proofErr w:type="gramStart"/>
-      <w:r>
-        <w:t>{ }</w:t>
-      </w:r>
-      <w:proofErr w:type="gramEnd"/>
+        <w:t>Main-Tag Descendant-tag { }</w:t>
+      </w:r>
     </w:p>
     <w:p>
       <w:pPr>
@@ -497,7 +485,7 @@
                     <pic:cNvPicPr/>
                   </pic:nvPicPr>
                   <pic:blipFill>
-                    <a:blip r:embed="rId8">
+                    <a:blip r:embed="rId9">
                       <a:extLst>
                         <a:ext uri="{28A0092B-C50C-407E-A947-70E740481C1C}">
                           <a14:useLocalDpi xmlns:a14="http://schemas.microsoft.com/office/drawing/2010/main" val="0"/>
@@ -559,19 +547,9 @@
           <w:numId w:val="1"/>
         </w:numPr>
       </w:pPr>
-      <w:proofErr w:type="spellStart"/>
-      <w:r>
-        <w:t>Main-Tag+Next-Tag</w:t>
-      </w:r>
-      <w:proofErr w:type="spellEnd"/>
-      <w:r>
-        <w:t xml:space="preserve"> </w:t>
-      </w:r>
-      <w:proofErr w:type="gramStart"/>
-      <w:r>
-        <w:t>{ }</w:t>
-      </w:r>
-      <w:proofErr w:type="gramEnd"/>
+      <w:r>
+        <w:t>Main-Tag+Next-Tag { }</w:t>
+      </w:r>
     </w:p>
     <w:p>
       <w:r>
@@ -602,7 +580,7 @@
                     <pic:cNvPicPr/>
                   </pic:nvPicPr>
                   <pic:blipFill>
-                    <a:blip r:embed="rId9">
+                    <a:blip r:embed="rId10">
                       <a:extLst>
                         <a:ext uri="{28A0092B-C50C-407E-A947-70E740481C1C}">
                           <a14:useLocalDpi xmlns:a14="http://schemas.microsoft.com/office/drawing/2010/main" val="0"/>
@@ -666,7 +644,7 @@
                     <pic:cNvPicPr/>
                   </pic:nvPicPr>
                   <pic:blipFill>
-                    <a:blip r:embed="rId10">
+                    <a:blip r:embed="rId11">
                       <a:extLst>
                         <a:ext uri="{28A0092B-C50C-407E-A947-70E740481C1C}">
                           <a14:useLocalDpi xmlns:a14="http://schemas.microsoft.com/office/drawing/2010/main" val="0"/>
@@ -777,19 +755,9 @@
           <w:tab w:val="left" w:pos="1981"/>
         </w:tabs>
       </w:pPr>
-      <w:proofErr w:type="spellStart"/>
-      <w:r>
-        <w:t>Tag.Class</w:t>
-      </w:r>
-      <w:proofErr w:type="spellEnd"/>
-      <w:r>
-        <w:t xml:space="preserve"> </w:t>
-      </w:r>
-      <w:proofErr w:type="gramStart"/>
-      <w:r>
-        <w:t>{ }</w:t>
-      </w:r>
-      <w:proofErr w:type="gramEnd"/>
+      <w:r>
+        <w:t>Tag.Class { }</w:t>
+      </w:r>
     </w:p>
     <w:p>
       <w:pPr>
@@ -827,7 +795,7 @@
                     <pic:cNvPicPr/>
                   </pic:nvPicPr>
                   <pic:blipFill>
-                    <a:blip r:embed="rId11">
+                    <a:blip r:embed="rId12">
                       <a:extLst>
                         <a:ext uri="{28A0092B-C50C-407E-A947-70E740481C1C}">
                           <a14:useLocalDpi xmlns:a14="http://schemas.microsoft.com/office/drawing/2010/main" val="0"/>
@@ -889,13 +857,8 @@
         </w:numPr>
       </w:pPr>
       <w:r>
-        <w:t xml:space="preserve">Tag, tag, tag </w:t>
-      </w:r>
-      <w:proofErr w:type="gramStart"/>
-      <w:r>
-        <w:t>{ }</w:t>
-      </w:r>
-      <w:proofErr w:type="gramEnd"/>
+        <w:t>Tag, tag, tag { }</w:t>
+      </w:r>
     </w:p>
     <w:p>
       <w:pPr>
@@ -905,13 +868,8 @@
           <w:numId w:val="1"/>
         </w:numPr>
       </w:pPr>
-      <w:proofErr w:type="gramStart"/>
-      <w:r>
-        <w:t>Second</w:t>
-      </w:r>
-      <w:proofErr w:type="gramEnd"/>
-      <w:r>
-        <w:t xml:space="preserve"> example in picture reads as </w:t>
+      <w:r>
+        <w:t xml:space="preserve">Second example in picture reads as </w:t>
       </w:r>
     </w:p>
     <w:p>
@@ -923,15 +881,8 @@
         </w:numPr>
       </w:pPr>
       <w:r>
-        <w:t xml:space="preserve">All p tags and li descendants of </w:t>
-      </w:r>
-      <w:proofErr w:type="spellStart"/>
-      <w:proofErr w:type="gramStart"/>
-      <w:r>
-        <w:t>ul.speakers</w:t>
-      </w:r>
-      <w:proofErr w:type="spellEnd"/>
-      <w:proofErr w:type="gramEnd"/>
+        <w:t>All p tags and li descendants of ul.speakers</w:t>
+      </w:r>
     </w:p>
     <w:p>
       <w:pPr>
@@ -966,7 +917,7 @@
                     <pic:cNvPicPr/>
                   </pic:nvPicPr>
                   <pic:blipFill>
-                    <a:blip r:embed="rId12">
+                    <a:blip r:embed="rId13">
                       <a:extLst>
                         <a:ext uri="{28A0092B-C50C-407E-A947-70E740481C1C}">
                           <a14:useLocalDpi xmlns:a14="http://schemas.microsoft.com/office/drawing/2010/main" val="0"/>
@@ -1040,7 +991,7 @@
                     <pic:cNvPicPr/>
                   </pic:nvPicPr>
                   <pic:blipFill>
-                    <a:blip r:embed="rId13">
+                    <a:blip r:embed="rId14">
                       <a:extLst>
                         <a:ext uri="{28A0092B-C50C-407E-A947-70E740481C1C}">
                           <a14:useLocalDpi xmlns:a14="http://schemas.microsoft.com/office/drawing/2010/main" val="0"/>
@@ -1149,7 +1100,7 @@
                     <pic:cNvPicPr/>
                   </pic:nvPicPr>
                   <pic:blipFill>
-                    <a:blip r:embed="rId14">
+                    <a:blip r:embed="rId15">
                       <a:extLst>
                         <a:ext uri="{28A0092B-C50C-407E-A947-70E740481C1C}">
                           <a14:useLocalDpi xmlns:a14="http://schemas.microsoft.com/office/drawing/2010/main" val="0"/>
@@ -1256,7 +1207,7 @@
                     <pic:cNvPicPr/>
                   </pic:nvPicPr>
                   <pic:blipFill>
-                    <a:blip r:embed="rId15"/>
+                    <a:blip r:embed="rId16"/>
                     <a:stretch>
                       <a:fillRect/>
                     </a:stretch>
@@ -1343,7 +1294,7 @@
                     <pic:cNvPicPr/>
                   </pic:nvPicPr>
                   <pic:blipFill>
-                    <a:blip r:embed="rId16">
+                    <a:blip r:embed="rId17">
                       <a:extLst>
                         <a:ext uri="{28A0092B-C50C-407E-A947-70E740481C1C}">
                           <a14:useLocalDpi xmlns:a14="http://schemas.microsoft.com/office/drawing/2010/main" val="0"/>
@@ -1430,7 +1381,7 @@
                     <pic:cNvPicPr/>
                   </pic:nvPicPr>
                   <pic:blipFill>
-                    <a:blip r:embed="rId17">
+                    <a:blip r:embed="rId18">
                       <a:extLst>
                         <a:ext uri="{28A0092B-C50C-407E-A947-70E740481C1C}">
                           <a14:useLocalDpi xmlns:a14="http://schemas.microsoft.com/office/drawing/2010/main" val="0"/>
@@ -1494,15 +1445,7 @@
         </w:numPr>
       </w:pPr>
       <w:r>
-        <w:t xml:space="preserve">What happens when styles </w:t>
-      </w:r>
-      <w:proofErr w:type="gramStart"/>
-      <w:r>
-        <w:t>applied</w:t>
-      </w:r>
-      <w:proofErr w:type="gramEnd"/>
-      <w:r>
-        <w:t xml:space="preserve"> to an element conflict? </w:t>
+        <w:t xml:space="preserve">What happens when styles applied to an element conflict? </w:t>
       </w:r>
     </w:p>
     <w:p>
@@ -1574,15 +1517,7 @@
         </w:numPr>
       </w:pPr>
       <w:r>
-        <w:t xml:space="preserve">If you want to improve the precedence of a style rule put a </w:t>
-      </w:r>
-      <w:proofErr w:type="gramStart"/>
-      <w:r>
-        <w:t>“!important</w:t>
-      </w:r>
-      <w:proofErr w:type="gramEnd"/>
-      <w:r>
-        <w:t xml:space="preserve">” at the end </w:t>
+        <w:t xml:space="preserve">If you want to improve the precedence of a style rule put a “!important” at the end </w:t>
       </w:r>
     </w:p>
     <w:p>
@@ -1610,7 +1545,7 @@
                     <pic:cNvPicPr/>
                   </pic:nvPicPr>
                   <pic:blipFill>
-                    <a:blip r:embed="rId18"/>
+                    <a:blip r:embed="rId19"/>
                     <a:stretch>
                       <a:fillRect/>
                     </a:stretch>
@@ -1676,7 +1611,7 @@
                     <pic:cNvPicPr/>
                   </pic:nvPicPr>
                   <pic:blipFill>
-                    <a:blip r:embed="rId19"/>
+                    <a:blip r:embed="rId20"/>
                     <a:stretch>
                       <a:fillRect/>
                     </a:stretch>
@@ -1718,7 +1653,7 @@
                     <pic:cNvPicPr/>
                   </pic:nvPicPr>
                   <pic:blipFill>
-                    <a:blip r:embed="rId20"/>
+                    <a:blip r:embed="rId21"/>
                     <a:stretch>
                       <a:fillRect/>
                     </a:stretch>
@@ -1807,13 +1742,8 @@
           <w:tab w:val="left" w:pos="3825"/>
         </w:tabs>
       </w:pPr>
-      <w:proofErr w:type="gramStart"/>
-      <w:r>
-        <w:t>{ --</w:t>
-      </w:r>
-      <w:proofErr w:type="gramEnd"/>
-      <w:r>
-        <w:t>variable: value; }</w:t>
+      <w:r>
+        <w:t>{ --variable: value; }</w:t>
       </w:r>
     </w:p>
     <w:p>
@@ -1857,21 +1787,8 @@
           <w:tab w:val="left" w:pos="3825"/>
         </w:tabs>
       </w:pPr>
-      <w:proofErr w:type="gramStart"/>
-      <w:r>
-        <w:t>{ color</w:t>
-      </w:r>
-      <w:proofErr w:type="gramEnd"/>
-      <w:r>
-        <w:t>: var(--</w:t>
-      </w:r>
-      <w:proofErr w:type="spellStart"/>
-      <w:r>
-        <w:t>custom_property</w:t>
-      </w:r>
-      <w:proofErr w:type="spellEnd"/>
-      <w:r>
-        <w:t>); }</w:t>
+      <w:r>
+        <w:t>{ color: var(--custom_property); }</w:t>
       </w:r>
     </w:p>
     <w:p>
@@ -2038,22 +1955,17 @@
           <w:tab w:val="left" w:pos="3825"/>
         </w:tabs>
       </w:pPr>
-      <w:proofErr w:type="spellStart"/>
-      <w:r>
-        <w:t>Github</w:t>
-      </w:r>
-      <w:proofErr w:type="spellEnd"/>
-      <w:r>
-        <w:t xml:space="preserve"> Repository Link</w:t>
-      </w:r>
-    </w:p>
-    <w:p>
-      <w:pPr>
-        <w:tabs>
-          <w:tab w:val="left" w:pos="3825"/>
-        </w:tabs>
-      </w:pPr>
-      <w:hyperlink r:id="rId21" w:history="1">
+      <w:r>
+        <w:t>Github Repository Link</w:t>
+      </w:r>
+    </w:p>
+    <w:p>
+      <w:pPr>
+        <w:tabs>
+          <w:tab w:val="left" w:pos="3825"/>
+        </w:tabs>
+      </w:pPr>
+      <w:hyperlink r:id="rId22" w:history="1">
         <w:r>
           <w:rPr>
             <w:rStyle w:val="Hyperlink"/>
@@ -2071,22 +1983,17 @@
           <w:tab w:val="left" w:pos="3825"/>
         </w:tabs>
       </w:pPr>
-      <w:proofErr w:type="spellStart"/>
-      <w:r>
-        <w:t>Github</w:t>
-      </w:r>
-      <w:proofErr w:type="spellEnd"/>
-      <w:r>
-        <w:t xml:space="preserve"> Pages Link </w:t>
-      </w:r>
-    </w:p>
-    <w:p>
-      <w:pPr>
-        <w:tabs>
-          <w:tab w:val="left" w:pos="3825"/>
-        </w:tabs>
-      </w:pPr>
-      <w:hyperlink r:id="rId22" w:history="1">
+      <w:r>
+        <w:t xml:space="preserve">Github Pages Link </w:t>
+      </w:r>
+    </w:p>
+    <w:p>
+      <w:pPr>
+        <w:tabs>
+          <w:tab w:val="left" w:pos="3825"/>
+        </w:tabs>
+      </w:pPr>
+      <w:hyperlink r:id="rId23" w:history="1">
         <w:r>
           <w:rPr>
             <w:rStyle w:val="Hyperlink"/>
@@ -2199,13 +2106,8 @@
           <w:tab w:val="left" w:pos="3825"/>
         </w:tabs>
       </w:pPr>
-      <w:proofErr w:type="gramStart"/>
-      <w:r>
-        <w:t>4 (#</w:t>
-      </w:r>
-      <w:proofErr w:type="gramEnd"/>
-      <w:r>
-        <w:t>logic_pic)</w:t>
+      <w:r>
+        <w:t>4 (#logic_pic)</w:t>
       </w:r>
     </w:p>
     <w:p>
@@ -2219,16 +2121,11 @@
           <w:tab w:val="left" w:pos="3825"/>
         </w:tabs>
       </w:pPr>
-      <w:proofErr w:type="gramStart"/>
       <w:r>
         <w:t>32 (</w:t>
       </w:r>
       <w:r>
-        <w:t>#</w:t>
-      </w:r>
-      <w:proofErr w:type="gramEnd"/>
-      <w:r>
-        <w:t>summon_text</w:t>
+        <w:t>#summon_text</w:t>
       </w:r>
       <w:r>
         <w:t>)</w:t>
@@ -2276,24 +2173,32 @@
         </w:tabs>
       </w:pPr>
       <w:r>
-        <w:t xml:space="preserve">27 </w:t>
-      </w:r>
-      <w:proofErr w:type="gramStart"/>
-      <w:r>
-        <w:t>(.</w:t>
-      </w:r>
-      <w:proofErr w:type="spellStart"/>
-      <w:r>
-        <w:t>heading</w:t>
-      </w:r>
-      <w:proofErr w:type="gramEnd"/>
-      <w:r>
-        <w:t>_text</w:t>
-      </w:r>
-      <w:proofErr w:type="spellEnd"/>
+        <w:t>27 (.heading_text)</w:t>
+      </w:r>
+    </w:p>
+    <w:p>
+      <w:pPr>
+        <w:pStyle w:val="ListParagraph"/>
+        <w:numPr>
+          <w:ilvl w:val="2"/>
+          <w:numId w:val="1"/>
+        </w:numPr>
+        <w:tabs>
+          <w:tab w:val="left" w:pos="3825"/>
+        </w:tabs>
+      </w:pPr>
+      <w:r>
+        <w:t>56 (</w:t>
+      </w:r>
+      <w:r>
+        <w:t>.section_heading_text</w:t>
+      </w:r>
       <w:r>
         <w:t>)</w:t>
       </w:r>
+      <w:r>
+        <w:t xml:space="preserve"> </w:t>
+      </w:r>
     </w:p>
     <w:p>
       <w:pPr>
@@ -2307,28 +2212,1319 @@
         </w:tabs>
       </w:pPr>
       <w:r>
-        <w:t xml:space="preserve">56 </w:t>
-      </w:r>
-      <w:proofErr w:type="gramStart"/>
-      <w:r>
-        <w:t>(</w:t>
-      </w:r>
-      <w:r>
-        <w:t>.</w:t>
-      </w:r>
-      <w:proofErr w:type="spellStart"/>
-      <w:r>
-        <w:t>section</w:t>
-      </w:r>
-      <w:proofErr w:type="gramEnd"/>
-      <w:r>
-        <w:t>_heading_text</w:t>
-      </w:r>
-      <w:proofErr w:type="spellEnd"/>
+        <w:t>74 (</w:t>
+      </w:r>
+      <w:r>
+        <w:t>.important_tex</w:t>
+      </w:r>
+      <w:r>
+        <w:t>t)</w:t>
+      </w:r>
+    </w:p>
+    <w:p>
+      <w:pPr>
+        <w:pStyle w:val="ListParagraph"/>
+        <w:numPr>
+          <w:ilvl w:val="2"/>
+          <w:numId w:val="1"/>
+        </w:numPr>
+        <w:tabs>
+          <w:tab w:val="left" w:pos="3825"/>
+        </w:tabs>
+      </w:pPr>
+      <w:r>
+        <w:t>80 (</w:t>
+      </w:r>
+      <w:r>
+        <w:t>.important_tex</w:t>
+      </w:r>
+      <w:r>
+        <w:t>t_1)</w:t>
+      </w:r>
+    </w:p>
+    <w:p>
+      <w:pPr>
+        <w:pStyle w:val="ListParagraph"/>
+        <w:numPr>
+          <w:ilvl w:val="2"/>
+          <w:numId w:val="1"/>
+        </w:numPr>
+        <w:tabs>
+          <w:tab w:val="left" w:pos="3825"/>
+        </w:tabs>
+      </w:pPr>
+      <w:r>
+        <w:t>86 (</w:t>
+      </w:r>
+      <w:r>
+        <w:t>.important_tex</w:t>
+      </w:r>
+      <w:r>
+        <w:t>t_2)</w:t>
+      </w:r>
+    </w:p>
+    <w:p>
+      <w:pPr>
+        <w:pStyle w:val="ListParagraph"/>
+        <w:numPr>
+          <w:ilvl w:val="0"/>
+          <w:numId w:val="1"/>
+        </w:numPr>
+        <w:tabs>
+          <w:tab w:val="left" w:pos="3825"/>
+        </w:tabs>
+      </w:pPr>
+      <w:r>
+        <w:t>Relational Selector</w:t>
+      </w:r>
+    </w:p>
+    <w:p>
+      <w:pPr>
+        <w:pStyle w:val="ListParagraph"/>
+        <w:numPr>
+          <w:ilvl w:val="1"/>
+          <w:numId w:val="1"/>
+        </w:numPr>
+        <w:tabs>
+          <w:tab w:val="left" w:pos="3825"/>
+        </w:tabs>
+      </w:pPr>
+      <w:r>
+        <w:t>Line</w:t>
+      </w:r>
+      <w:r>
+        <w:t>s</w:t>
+      </w:r>
+    </w:p>
+    <w:p>
+      <w:pPr>
+        <w:pStyle w:val="ListParagraph"/>
+        <w:numPr>
+          <w:ilvl w:val="2"/>
+          <w:numId w:val="1"/>
+        </w:numPr>
+        <w:tabs>
+          <w:tab w:val="left" w:pos="3825"/>
+        </w:tabs>
+      </w:pPr>
+      <w:r>
+        <w:t>23 (</w:t>
+      </w:r>
+      <w:r>
+        <w:t>header &gt; h1</w:t>
+      </w:r>
       <w:r>
         <w:t>)</w:t>
       </w:r>
-      <w:r>
+    </w:p>
+    <w:p>
+      <w:pPr>
+        <w:pStyle w:val="ListParagraph"/>
+        <w:numPr>
+          <w:ilvl w:val="2"/>
+          <w:numId w:val="1"/>
+        </w:numPr>
+        <w:tabs>
+          <w:tab w:val="left" w:pos="3825"/>
+        </w:tabs>
+      </w:pPr>
+      <w:r>
+        <w:t>38 (</w:t>
+      </w:r>
+      <w:r>
+        <w:t>p#summon_text a</w:t>
+      </w:r>
+      <w:r>
+        <w:t>)</w:t>
+      </w:r>
+    </w:p>
+    <w:p>
+      <w:pPr>
+        <w:pStyle w:val="ListParagraph"/>
+        <w:numPr>
+          <w:ilvl w:val="0"/>
+          <w:numId w:val="1"/>
+        </w:numPr>
+        <w:tabs>
+          <w:tab w:val="left" w:pos="3825"/>
+        </w:tabs>
+      </w:pPr>
+      <w:r>
+        <w:t xml:space="preserve">Combination Selector </w:t>
+      </w:r>
+    </w:p>
+    <w:p>
+      <w:pPr>
+        <w:pStyle w:val="ListParagraph"/>
+        <w:numPr>
+          <w:ilvl w:val="1"/>
+          <w:numId w:val="1"/>
+        </w:numPr>
+        <w:tabs>
+          <w:tab w:val="left" w:pos="3825"/>
+        </w:tabs>
+      </w:pPr>
+      <w:r>
+        <w:t xml:space="preserve">Lines </w:t>
+      </w:r>
+    </w:p>
+    <w:p>
+      <w:pPr>
+        <w:pStyle w:val="ListParagraph"/>
+        <w:numPr>
+          <w:ilvl w:val="2"/>
+          <w:numId w:val="1"/>
+        </w:numPr>
+        <w:tabs>
+          <w:tab w:val="left" w:pos="3825"/>
+        </w:tabs>
+      </w:pPr>
+      <w:r>
+        <w:t>50 (</w:t>
+      </w:r>
+      <w:r>
+        <w:t>h1.overview_text</w:t>
+      </w:r>
+      <w:r>
+        <w:t>)</w:t>
+      </w:r>
+    </w:p>
+    <w:p>
+      <w:pPr>
+        <w:pStyle w:val="ListParagraph"/>
+        <w:numPr>
+          <w:ilvl w:val="2"/>
+          <w:numId w:val="1"/>
+        </w:numPr>
+        <w:tabs>
+          <w:tab w:val="left" w:pos="3825"/>
+        </w:tabs>
+      </w:pPr>
+      <w:r>
+        <w:t>64 (</w:t>
+      </w:r>
+      <w:r>
+        <w:t>p.list_heading</w:t>
+      </w:r>
+      <w:r>
+        <w:t>)</w:t>
+      </w:r>
+    </w:p>
+    <w:p>
+      <w:pPr>
+        <w:pStyle w:val="ListParagraph"/>
+        <w:numPr>
+          <w:ilvl w:val="2"/>
+          <w:numId w:val="1"/>
+        </w:numPr>
+        <w:tabs>
+          <w:tab w:val="left" w:pos="3825"/>
+        </w:tabs>
+      </w:pPr>
+      <w:r>
+        <w:t>68 (</w:t>
+      </w:r>
+      <w:r>
+        <w:t>ul, ol li</w:t>
+      </w:r>
+      <w:r>
+        <w:t>)</w:t>
+      </w:r>
+    </w:p>
+    <w:p>
+      <w:pPr>
+        <w:pStyle w:val="ListParagraph"/>
+        <w:numPr>
+          <w:ilvl w:val="0"/>
+          <w:numId w:val="1"/>
+        </w:numPr>
+        <w:tabs>
+          <w:tab w:val="left" w:pos="3825"/>
+        </w:tabs>
+      </w:pPr>
+      <w:r>
+        <w:t>Pseudo-Class</w:t>
+      </w:r>
+    </w:p>
+    <w:p>
+      <w:pPr>
+        <w:pStyle w:val="ListParagraph"/>
+        <w:numPr>
+          <w:ilvl w:val="1"/>
+          <w:numId w:val="1"/>
+        </w:numPr>
+        <w:tabs>
+          <w:tab w:val="left" w:pos="3825"/>
+        </w:tabs>
+      </w:pPr>
+      <w:r>
+        <w:t xml:space="preserve">Line </w:t>
+      </w:r>
+    </w:p>
+    <w:p>
+      <w:pPr>
+        <w:pStyle w:val="ListParagraph"/>
+        <w:numPr>
+          <w:ilvl w:val="2"/>
+          <w:numId w:val="1"/>
+        </w:numPr>
+        <w:tabs>
+          <w:tab w:val="left" w:pos="3825"/>
+        </w:tabs>
+      </w:pPr>
+      <w:r>
+        <w:t>43 (</w:t>
+      </w:r>
+      <w:r>
+        <w:t>p#summon_text a:hover</w:t>
+      </w:r>
+      <w:r>
+        <w:t>)</w:t>
+      </w:r>
+    </w:p>
+    <w:p>
+      <w:pPr>
+        <w:pStyle w:val="ListParagraph"/>
+        <w:numPr>
+          <w:ilvl w:val="0"/>
+          <w:numId w:val="1"/>
+        </w:numPr>
+        <w:tabs>
+          <w:tab w:val="left" w:pos="3825"/>
+        </w:tabs>
+      </w:pPr>
+      <w:r>
+        <w:t xml:space="preserve">Pseudo-Element </w:t>
+      </w:r>
+    </w:p>
+    <w:p>
+      <w:pPr>
+        <w:pStyle w:val="ListParagraph"/>
+        <w:numPr>
+          <w:ilvl w:val="1"/>
+          <w:numId w:val="1"/>
+        </w:numPr>
+        <w:tabs>
+          <w:tab w:val="left" w:pos="3825"/>
+        </w:tabs>
+      </w:pPr>
+      <w:r>
+        <w:t>Line</w:t>
+      </w:r>
+    </w:p>
+    <w:p>
+      <w:pPr>
+        <w:pStyle w:val="ListParagraph"/>
+        <w:numPr>
+          <w:ilvl w:val="2"/>
+          <w:numId w:val="1"/>
+        </w:numPr>
+        <w:tabs>
+          <w:tab w:val="left" w:pos="3825"/>
+        </w:tabs>
+      </w:pPr>
+      <w:r>
+        <w:t>60 (</w:t>
+      </w:r>
+      <w:r>
+        <w:t>.section_heading_text::first-letter</w:t>
+      </w:r>
+      <w:r>
+        <w:t>)</w:t>
+      </w:r>
+    </w:p>
+    <w:p>
+      <w:pPr>
+        <w:tabs>
+          <w:tab w:val="left" w:pos="3825"/>
+        </w:tabs>
+      </w:pPr>
+      <w:r>
+        <w:lastRenderedPageBreak/>
+        <w:t xml:space="preserve">Mod 5 Lecture Notes: </w:t>
+      </w:r>
+    </w:p>
+    <w:p>
+      <w:pPr>
+        <w:pStyle w:val="ListParagraph"/>
+        <w:numPr>
+          <w:ilvl w:val="0"/>
+          <w:numId w:val="1"/>
+        </w:numPr>
+        <w:tabs>
+          <w:tab w:val="left" w:pos="3825"/>
+        </w:tabs>
+      </w:pPr>
+      <w:r>
+        <w:t xml:space="preserve">CSS Box Model </w:t>
+      </w:r>
+    </w:p>
+    <w:p>
+      <w:pPr>
+        <w:pStyle w:val="ListParagraph"/>
+        <w:numPr>
+          <w:ilvl w:val="1"/>
+          <w:numId w:val="1"/>
+        </w:numPr>
+        <w:tabs>
+          <w:tab w:val="left" w:pos="3825"/>
+        </w:tabs>
+      </w:pPr>
+      <w:r>
+        <w:t xml:space="preserve">Web browsers place each block element in a box </w:t>
+      </w:r>
+    </w:p>
+    <w:p>
+      <w:pPr>
+        <w:pStyle w:val="ListParagraph"/>
+        <w:numPr>
+          <w:ilvl w:val="1"/>
+          <w:numId w:val="1"/>
+        </w:numPr>
+        <w:tabs>
+          <w:tab w:val="left" w:pos="3825"/>
+        </w:tabs>
+      </w:pPr>
+      <w:r>
+        <w:t xml:space="preserve">Margin </w:t>
+      </w:r>
+    </w:p>
+    <w:p>
+      <w:pPr>
+        <w:pStyle w:val="ListParagraph"/>
+        <w:numPr>
+          <w:ilvl w:val="2"/>
+          <w:numId w:val="1"/>
+        </w:numPr>
+        <w:tabs>
+          <w:tab w:val="left" w:pos="3825"/>
+        </w:tabs>
+      </w:pPr>
+      <w:r>
+        <w:t xml:space="preserve">Space between border and edge of box </w:t>
+      </w:r>
+    </w:p>
+    <w:p>
+      <w:pPr>
+        <w:pStyle w:val="ListParagraph"/>
+        <w:numPr>
+          <w:ilvl w:val="1"/>
+          <w:numId w:val="1"/>
+        </w:numPr>
+        <w:tabs>
+          <w:tab w:val="left" w:pos="3825"/>
+        </w:tabs>
+      </w:pPr>
+      <w:r>
+        <w:t xml:space="preserve">Padding </w:t>
+      </w:r>
+    </w:p>
+    <w:p>
+      <w:pPr>
+        <w:pStyle w:val="ListParagraph"/>
+        <w:numPr>
+          <w:ilvl w:val="2"/>
+          <w:numId w:val="1"/>
+        </w:numPr>
+        <w:tabs>
+          <w:tab w:val="left" w:pos="3825"/>
+        </w:tabs>
+      </w:pPr>
+      <w:r>
+        <w:t xml:space="preserve">Space between content area and border </w:t>
+      </w:r>
+    </w:p>
+    <w:p>
+      <w:pPr>
+        <w:tabs>
+          <w:tab w:val="left" w:pos="3825"/>
+        </w:tabs>
+      </w:pPr>
+      <w:r>
+        <w:drawing>
+          <wp:inline distT="0" distB="0" distL="0" distR="0" wp14:anchorId="4EB87703" wp14:editId="32546B12">
+            <wp:extent cx="5887272" cy="3591426"/>
+            <wp:effectExtent l="0" t="0" r="0" b="9525"/>
+            <wp:docPr id="1184698186" name="Picture 1" descr="A diagram of a rectangular object with arrows&#10;&#10;Description automatically generated"/>
+            <wp:cNvGraphicFramePr>
+              <a:graphicFrameLocks xmlns:a="http://schemas.openxmlformats.org/drawingml/2006/main" noChangeAspect="1"/>
+            </wp:cNvGraphicFramePr>
+            <a:graphic xmlns:a="http://schemas.openxmlformats.org/drawingml/2006/main">
+              <a:graphicData uri="http://schemas.openxmlformats.org/drawingml/2006/picture">
+                <pic:pic xmlns:pic="http://schemas.openxmlformats.org/drawingml/2006/picture">
+                  <pic:nvPicPr>
+                    <pic:cNvPr id="1184698186" name="Picture 1" descr="A diagram of a rectangular object with arrows&#10;&#10;Description automatically generated"/>
+                    <pic:cNvPicPr/>
+                  </pic:nvPicPr>
+                  <pic:blipFill>
+                    <a:blip r:embed="rId24"/>
+                    <a:stretch>
+                      <a:fillRect/>
+                    </a:stretch>
+                  </pic:blipFill>
+                  <pic:spPr>
+                    <a:xfrm>
+                      <a:off x="0" y="0"/>
+                      <a:ext cx="5887272" cy="3591426"/>
+                    </a:xfrm>
+                    <a:prstGeom prst="rect">
+                      <a:avLst/>
+                    </a:prstGeom>
+                  </pic:spPr>
+                </pic:pic>
+              </a:graphicData>
+            </a:graphic>
+          </wp:inline>
+        </w:drawing>
+      </w:r>
+    </w:p>
+    <w:p>
+      <w:pPr>
+        <w:pStyle w:val="ListParagraph"/>
+        <w:tabs>
+          <w:tab w:val="left" w:pos="3825"/>
+        </w:tabs>
+      </w:pPr>
+    </w:p>
+    <w:p>
+      <w:pPr>
+        <w:pStyle w:val="ListParagraph"/>
+        <w:tabs>
+          <w:tab w:val="left" w:pos="3825"/>
+        </w:tabs>
+      </w:pPr>
+    </w:p>
+    <w:p>
+      <w:pPr>
+        <w:pStyle w:val="ListParagraph"/>
+        <w:tabs>
+          <w:tab w:val="left" w:pos="3825"/>
+        </w:tabs>
+      </w:pPr>
+    </w:p>
+    <w:p>
+      <w:pPr>
+        <w:pStyle w:val="ListParagraph"/>
+        <w:tabs>
+          <w:tab w:val="left" w:pos="3825"/>
+        </w:tabs>
+      </w:pPr>
+    </w:p>
+    <w:p>
+      <w:pPr>
+        <w:pStyle w:val="ListParagraph"/>
+        <w:tabs>
+          <w:tab w:val="left" w:pos="3825"/>
+        </w:tabs>
+      </w:pPr>
+    </w:p>
+    <w:p>
+      <w:pPr>
+        <w:pStyle w:val="ListParagraph"/>
+        <w:tabs>
+          <w:tab w:val="left" w:pos="3825"/>
+        </w:tabs>
+      </w:pPr>
+    </w:p>
+    <w:p>
+      <w:pPr>
+        <w:pStyle w:val="ListParagraph"/>
+        <w:tabs>
+          <w:tab w:val="left" w:pos="3825"/>
+        </w:tabs>
+      </w:pPr>
+    </w:p>
+    <w:p>
+      <w:pPr>
+        <w:pStyle w:val="ListParagraph"/>
+        <w:tabs>
+          <w:tab w:val="left" w:pos="3825"/>
+        </w:tabs>
+      </w:pPr>
+    </w:p>
+    <w:p>
+      <w:pPr>
+        <w:pStyle w:val="ListParagraph"/>
+        <w:tabs>
+          <w:tab w:val="left" w:pos="3825"/>
+        </w:tabs>
+      </w:pPr>
+    </w:p>
+    <w:p>
+      <w:pPr>
+        <w:pStyle w:val="ListParagraph"/>
+        <w:tabs>
+          <w:tab w:val="left" w:pos="3825"/>
+        </w:tabs>
+      </w:pPr>
+    </w:p>
+    <w:p>
+      <w:pPr>
+        <w:pStyle w:val="ListParagraph"/>
+        <w:tabs>
+          <w:tab w:val="left" w:pos="3825"/>
+        </w:tabs>
+      </w:pPr>
+    </w:p>
+    <w:p>
+      <w:pPr>
+        <w:pStyle w:val="ListParagraph"/>
+        <w:tabs>
+          <w:tab w:val="left" w:pos="3825"/>
+        </w:tabs>
+      </w:pPr>
+    </w:p>
+    <w:p>
+      <w:pPr>
+        <w:pStyle w:val="ListParagraph"/>
+        <w:numPr>
+          <w:ilvl w:val="0"/>
+          <w:numId w:val="1"/>
+        </w:numPr>
+        <w:tabs>
+          <w:tab w:val="left" w:pos="3825"/>
+        </w:tabs>
+      </w:pPr>
+      <w:r>
+        <w:lastRenderedPageBreak/>
+        <w:t xml:space="preserve">How to set Widths &amp; Heights </w:t>
+      </w:r>
+    </w:p>
+    <w:p>
+      <w:pPr>
+        <w:pStyle w:val="ListParagraph"/>
+        <w:numPr>
+          <w:ilvl w:val="1"/>
+          <w:numId w:val="1"/>
+        </w:numPr>
+        <w:tabs>
+          <w:tab w:val="left" w:pos="3825"/>
+        </w:tabs>
+      </w:pPr>
+      <w:r>
+        <w:t xml:space="preserve">Auto is the default for width &amp; height if you don’t set it </w:t>
+      </w:r>
+    </w:p>
+    <w:p>
+      <w:pPr>
+        <w:pStyle w:val="ListParagraph"/>
+        <w:numPr>
+          <w:ilvl w:val="1"/>
+          <w:numId w:val="1"/>
+        </w:numPr>
+        <w:tabs>
+          <w:tab w:val="left" w:pos="3825"/>
+        </w:tabs>
+      </w:pPr>
+      <w:r>
+        <w:t xml:space="preserve">Can use relative or absolute measurements for width &amp; height </w:t>
+      </w:r>
+    </w:p>
+    <w:p>
+      <w:pPr>
+        <w:pStyle w:val="ListParagraph"/>
+        <w:numPr>
+          <w:ilvl w:val="1"/>
+          <w:numId w:val="1"/>
+        </w:numPr>
+        <w:tabs>
+          <w:tab w:val="left" w:pos="3825"/>
+        </w:tabs>
+      </w:pPr>
+      <w:r>
+        <w:t xml:space="preserve">Min- &amp; max- width &amp; height will become useful later when we learn more about Responsive Web Design </w:t>
+      </w:r>
+    </w:p>
+    <w:p>
+      <w:pPr>
+        <w:tabs>
+          <w:tab w:val="left" w:pos="3825"/>
+        </w:tabs>
+      </w:pPr>
+      <w:r>
+        <w:drawing>
+          <wp:anchor distT="0" distB="0" distL="114300" distR="114300" simplePos="0" relativeHeight="251670528" behindDoc="0" locked="0" layoutInCell="1" allowOverlap="1" wp14:anchorId="0AEDCFED" wp14:editId="07D3FD7F">
+            <wp:simplePos x="0" y="0"/>
+            <wp:positionH relativeFrom="margin">
+              <wp:align>center</wp:align>
+            </wp:positionH>
+            <wp:positionV relativeFrom="paragraph">
+              <wp:posOffset>10059</wp:posOffset>
+            </wp:positionV>
+            <wp:extent cx="4900614" cy="2245767"/>
+            <wp:effectExtent l="0" t="0" r="0" b="2540"/>
+            <wp:wrapNone/>
+            <wp:docPr id="1049179135" name="Picture 1"/>
+            <wp:cNvGraphicFramePr>
+              <a:graphicFrameLocks xmlns:a="http://schemas.openxmlformats.org/drawingml/2006/main" noChangeAspect="1"/>
+            </wp:cNvGraphicFramePr>
+            <a:graphic xmlns:a="http://schemas.openxmlformats.org/drawingml/2006/main">
+              <a:graphicData uri="http://schemas.openxmlformats.org/drawingml/2006/picture">
+                <pic:pic xmlns:pic="http://schemas.openxmlformats.org/drawingml/2006/picture">
+                  <pic:nvPicPr>
+                    <pic:cNvPr id="1049179135" name=""/>
+                    <pic:cNvPicPr/>
+                  </pic:nvPicPr>
+                  <pic:blipFill>
+                    <a:blip r:embed="rId25">
+                      <a:extLst>
+                        <a:ext uri="{28A0092B-C50C-407E-A947-70E740481C1C}">
+                          <a14:useLocalDpi xmlns:a14="http://schemas.microsoft.com/office/drawing/2010/main" val="0"/>
+                        </a:ext>
+                      </a:extLst>
+                    </a:blip>
+                    <a:stretch>
+                      <a:fillRect/>
+                    </a:stretch>
+                  </pic:blipFill>
+                  <pic:spPr>
+                    <a:xfrm>
+                      <a:off x="0" y="0"/>
+                      <a:ext cx="4900614" cy="2245767"/>
+                    </a:xfrm>
+                    <a:prstGeom prst="rect">
+                      <a:avLst/>
+                    </a:prstGeom>
+                  </pic:spPr>
+                </pic:pic>
+              </a:graphicData>
+            </a:graphic>
+            <wp14:sizeRelH relativeFrom="margin">
+              <wp14:pctWidth>0</wp14:pctWidth>
+            </wp14:sizeRelH>
+            <wp14:sizeRelV relativeFrom="margin">
+              <wp14:pctHeight>0</wp14:pctHeight>
+            </wp14:sizeRelV>
+          </wp:anchor>
+        </w:drawing>
+      </w:r>
+    </w:p>
+    <w:p>
+      <w:pPr>
+        <w:tabs>
+          <w:tab w:val="left" w:pos="3825"/>
+        </w:tabs>
+      </w:pPr>
+    </w:p>
+    <w:p>
+      <w:pPr>
+        <w:tabs>
+          <w:tab w:val="left" w:pos="3825"/>
+        </w:tabs>
+      </w:pPr>
+    </w:p>
+    <w:p>
+      <w:pPr>
+        <w:tabs>
+          <w:tab w:val="left" w:pos="3825"/>
+        </w:tabs>
+      </w:pPr>
+    </w:p>
+    <w:p>
+      <w:pPr>
+        <w:tabs>
+          <w:tab w:val="left" w:pos="3825"/>
+        </w:tabs>
+      </w:pPr>
+    </w:p>
+    <w:p>
+      <w:pPr>
+        <w:tabs>
+          <w:tab w:val="left" w:pos="3825"/>
+        </w:tabs>
+      </w:pPr>
+    </w:p>
+    <w:p>
+      <w:pPr>
+        <w:tabs>
+          <w:tab w:val="left" w:pos="3825"/>
+        </w:tabs>
+      </w:pPr>
+    </w:p>
+    <w:p>
+      <w:pPr>
+        <w:tabs>
+          <w:tab w:val="left" w:pos="3825"/>
+        </w:tabs>
+      </w:pPr>
+    </w:p>
+    <w:p>
+      <w:pPr>
+        <w:tabs>
+          <w:tab w:val="left" w:pos="3825"/>
+        </w:tabs>
+      </w:pPr>
+    </w:p>
+    <w:p>
+      <w:pPr>
+        <w:tabs>
+          <w:tab w:val="left" w:pos="3825"/>
+        </w:tabs>
+      </w:pPr>
+    </w:p>
+    <w:p>
+      <w:pPr>
+        <w:tabs>
+          <w:tab w:val="left" w:pos="3825"/>
+        </w:tabs>
+      </w:pPr>
+    </w:p>
+    <w:p>
+      <w:pPr>
+        <w:tabs>
+          <w:tab w:val="left" w:pos="3825"/>
+        </w:tabs>
+      </w:pPr>
+    </w:p>
+    <w:p>
+      <w:pPr>
+        <w:tabs>
+          <w:tab w:val="left" w:pos="3825"/>
+        </w:tabs>
+      </w:pPr>
+    </w:p>
+    <w:p>
+      <w:pPr>
+        <w:tabs>
+          <w:tab w:val="left" w:pos="3825"/>
+        </w:tabs>
+      </w:pPr>
+    </w:p>
+    <w:p>
+      <w:pPr>
+        <w:tabs>
+          <w:tab w:val="left" w:pos="3825"/>
+        </w:tabs>
+      </w:pPr>
+    </w:p>
+    <w:p>
+      <w:pPr>
+        <w:tabs>
+          <w:tab w:val="left" w:pos="3825"/>
+        </w:tabs>
+      </w:pPr>
+    </w:p>
+    <w:p>
+      <w:pPr>
+        <w:tabs>
+          <w:tab w:val="left" w:pos="3825"/>
+        </w:tabs>
+      </w:pPr>
+    </w:p>
+    <w:p>
+      <w:pPr>
+        <w:tabs>
+          <w:tab w:val="left" w:pos="3825"/>
+        </w:tabs>
+      </w:pPr>
+    </w:p>
+    <w:p>
+      <w:pPr>
+        <w:tabs>
+          <w:tab w:val="left" w:pos="3825"/>
+        </w:tabs>
+      </w:pPr>
+    </w:p>
+    <w:p>
+      <w:pPr>
+        <w:tabs>
+          <w:tab w:val="left" w:pos="3825"/>
+        </w:tabs>
+      </w:pPr>
+    </w:p>
+    <w:p>
+      <w:pPr>
+        <w:tabs>
+          <w:tab w:val="left" w:pos="3825"/>
+        </w:tabs>
+      </w:pPr>
+    </w:p>
+    <w:p>
+      <w:pPr>
+        <w:tabs>
+          <w:tab w:val="left" w:pos="3825"/>
+        </w:tabs>
+      </w:pPr>
+    </w:p>
+    <w:p>
+      <w:pPr>
+        <w:pStyle w:val="ListParagraph"/>
+        <w:numPr>
+          <w:ilvl w:val="0"/>
+          <w:numId w:val="1"/>
+        </w:numPr>
+        <w:tabs>
+          <w:tab w:val="left" w:pos="3825"/>
+        </w:tabs>
+      </w:pPr>
+      <w:r>
+        <w:rPr>
+          <w:rFonts w:hint="eastAsia"/>
+        </w:rPr>
+        <w:lastRenderedPageBreak/>
+        <w:t xml:space="preserve">How to set Margins </w:t>
+      </w:r>
+    </w:p>
+    <w:p>
+      <w:pPr>
+        <w:pStyle w:val="ListParagraph"/>
+        <w:numPr>
+          <w:ilvl w:val="1"/>
+          <w:numId w:val="1"/>
+        </w:numPr>
+        <w:tabs>
+          <w:tab w:val="left" w:pos="3825"/>
+        </w:tabs>
+      </w:pPr>
+      <w:r>
+        <w:rPr>
+          <w:rFonts w:hint="eastAsia"/>
+        </w:rPr>
+        <w:t xml:space="preserve">Can set margins individually or all at once </w:t>
+      </w:r>
+    </w:p>
+    <w:p>
+      <w:pPr>
+        <w:pStyle w:val="ListParagraph"/>
+        <w:numPr>
+          <w:ilvl w:val="1"/>
+          <w:numId w:val="1"/>
+        </w:numPr>
+        <w:tabs>
+          <w:tab w:val="left" w:pos="3825"/>
+        </w:tabs>
+      </w:pPr>
+      <w:r>
+        <w:rPr>
+          <w:rFonts w:hint="eastAsia"/>
+        </w:rPr>
+        <w:t xml:space="preserve">For setting margin property (which sets all 4 directions) </w:t>
+      </w:r>
+    </w:p>
+    <w:p>
+      <w:pPr>
+        <w:pStyle w:val="ListParagraph"/>
+        <w:numPr>
+          <w:ilvl w:val="2"/>
+          <w:numId w:val="1"/>
+        </w:numPr>
+        <w:tabs>
+          <w:tab w:val="left" w:pos="3825"/>
+        </w:tabs>
+      </w:pPr>
+      <w:r>
+        <w:rPr>
+          <w:rFonts w:hint="eastAsia"/>
+        </w:rPr>
+        <w:t>If you specify 1 value</w:t>
+      </w:r>
+    </w:p>
+    <w:p>
+      <w:pPr>
+        <w:pStyle w:val="ListParagraph"/>
+        <w:numPr>
+          <w:ilvl w:val="3"/>
+          <w:numId w:val="1"/>
+        </w:numPr>
+        <w:tabs>
+          <w:tab w:val="left" w:pos="3825"/>
+        </w:tabs>
+      </w:pPr>
+      <w:r>
+        <w:rPr>
+          <w:rFonts w:hint="eastAsia"/>
+        </w:rPr>
+        <w:t>It</w:t>
+      </w:r>
+      <w:r>
+        <w:t>’</w:t>
+      </w:r>
+      <w:r>
+        <w:rPr>
+          <w:rFonts w:hint="eastAsia"/>
+        </w:rPr>
+        <w:t xml:space="preserve">s all 4 sides </w:t>
+      </w:r>
+    </w:p>
+    <w:p>
+      <w:pPr>
+        <w:pStyle w:val="ListParagraph"/>
+        <w:numPr>
+          <w:ilvl w:val="2"/>
+          <w:numId w:val="1"/>
+        </w:numPr>
+        <w:tabs>
+          <w:tab w:val="left" w:pos="3825"/>
+        </w:tabs>
+      </w:pPr>
+      <w:r>
+        <w:rPr>
+          <w:rFonts w:hint="eastAsia"/>
+        </w:rPr>
+        <w:t xml:space="preserve">If you specify 2 values </w:t>
+      </w:r>
+    </w:p>
+    <w:p>
+      <w:pPr>
+        <w:pStyle w:val="ListParagraph"/>
+        <w:numPr>
+          <w:ilvl w:val="3"/>
+          <w:numId w:val="1"/>
+        </w:numPr>
+        <w:tabs>
+          <w:tab w:val="left" w:pos="3825"/>
+        </w:tabs>
+      </w:pPr>
+      <w:r>
+        <w:rPr>
+          <w:rFonts w:hint="eastAsia"/>
+        </w:rPr>
+        <w:t>It</w:t>
+      </w:r>
+      <w:r>
+        <w:t>’</w:t>
+      </w:r>
+      <w:r>
+        <w:rPr>
+          <w:rFonts w:hint="eastAsia"/>
+        </w:rPr>
+        <w:t>s top/bottom &amp; then left/right</w:t>
+      </w:r>
+    </w:p>
+    <w:p>
+      <w:pPr>
+        <w:pStyle w:val="ListParagraph"/>
+        <w:numPr>
+          <w:ilvl w:val="2"/>
+          <w:numId w:val="1"/>
+        </w:numPr>
+        <w:tabs>
+          <w:tab w:val="left" w:pos="3825"/>
+        </w:tabs>
+      </w:pPr>
+      <w:r>
+        <w:rPr>
+          <w:rFonts w:hint="eastAsia"/>
+        </w:rPr>
+        <w:t xml:space="preserve">If you specify 3 values </w:t>
+      </w:r>
+    </w:p>
+    <w:p>
+      <w:pPr>
+        <w:pStyle w:val="ListParagraph"/>
+        <w:numPr>
+          <w:ilvl w:val="3"/>
+          <w:numId w:val="1"/>
+        </w:numPr>
+        <w:tabs>
+          <w:tab w:val="left" w:pos="3825"/>
+        </w:tabs>
+      </w:pPr>
+      <w:r>
+        <w:rPr>
+          <w:rFonts w:hint="eastAsia"/>
+        </w:rPr>
+        <w:t>It</w:t>
+      </w:r>
+      <w:r>
+        <w:t>’</w:t>
+      </w:r>
+      <w:r>
+        <w:rPr>
+          <w:rFonts w:hint="eastAsia"/>
+        </w:rPr>
+        <w:t xml:space="preserve">s top, left/right, bottom </w:t>
+      </w:r>
+    </w:p>
+    <w:p>
+      <w:pPr>
+        <w:pStyle w:val="ListParagraph"/>
+        <w:numPr>
+          <w:ilvl w:val="2"/>
+          <w:numId w:val="1"/>
+        </w:numPr>
+        <w:tabs>
+          <w:tab w:val="left" w:pos="3825"/>
+        </w:tabs>
+      </w:pPr>
+      <w:r>
+        <w:rPr>
+          <w:rFonts w:hint="eastAsia"/>
+        </w:rPr>
+        <w:t xml:space="preserve">If you specify 4 values </w:t>
+      </w:r>
+    </w:p>
+    <w:p>
+      <w:pPr>
+        <w:pStyle w:val="ListParagraph"/>
+        <w:numPr>
+          <w:ilvl w:val="3"/>
+          <w:numId w:val="1"/>
+        </w:numPr>
+        <w:tabs>
+          <w:tab w:val="left" w:pos="3825"/>
+        </w:tabs>
+      </w:pPr>
+      <w:r>
+        <w:t>I</w:t>
+      </w:r>
+      <w:r>
+        <w:rPr>
+          <w:rFonts w:hint="eastAsia"/>
+        </w:rPr>
+        <w:t>t</w:t>
+      </w:r>
+      <w:r>
+        <w:t>’</w:t>
+      </w:r>
+      <w:r>
+        <w:rPr>
+          <w:rFonts w:hint="eastAsia"/>
+        </w:rPr>
+        <w:t xml:space="preserve">s clockwise from the top </w:t>
+      </w:r>
+    </w:p>
+    <w:p>
+      <w:pPr>
+        <w:pStyle w:val="ListParagraph"/>
+        <w:numPr>
+          <w:ilvl w:val="1"/>
+          <w:numId w:val="1"/>
+        </w:numPr>
+        <w:tabs>
+          <w:tab w:val="left" w:pos="3825"/>
+        </w:tabs>
+      </w:pPr>
+      <w:r>
+        <w:rPr>
+          <w:rFonts w:hint="eastAsia"/>
+        </w:rPr>
+        <w:t xml:space="preserve">Margins for 2 elements on top of each other collapse </w:t>
+      </w:r>
+    </w:p>
+    <w:p>
+      <w:pPr>
+        <w:pStyle w:val="ListParagraph"/>
+        <w:numPr>
+          <w:ilvl w:val="2"/>
+          <w:numId w:val="1"/>
+        </w:numPr>
+        <w:tabs>
+          <w:tab w:val="left" w:pos="3825"/>
+        </w:tabs>
+        <w:rPr>
+          <w:rFonts w:hint="eastAsia"/>
+        </w:rPr>
+      </w:pPr>
+      <w:r>
+        <w:rPr>
+          <w:rFonts w:hint="eastAsia"/>
+        </w:rPr>
+        <w:t xml:space="preserve">Meaning only larger margin counts </w:t>
+      </w:r>
+    </w:p>
+    <w:p>
+      <w:pPr>
+        <w:tabs>
+          <w:tab w:val="left" w:pos="3825"/>
+        </w:tabs>
+      </w:pPr>
+      <w:r>
+        <w:drawing>
+          <wp:inline distT="0" distB="0" distL="0" distR="0" wp14:anchorId="62448E6B" wp14:editId="78D54201">
+            <wp:extent cx="5220429" cy="3677163"/>
+            <wp:effectExtent l="0" t="0" r="0" b="0"/>
+            <wp:docPr id="1624452457" name="Picture 1" descr="A screenshot of a computer&#10;&#10;Description automatically generated"/>
+            <wp:cNvGraphicFramePr>
+              <a:graphicFrameLocks xmlns:a="http://schemas.openxmlformats.org/drawingml/2006/main" noChangeAspect="1"/>
+            </wp:cNvGraphicFramePr>
+            <a:graphic xmlns:a="http://schemas.openxmlformats.org/drawingml/2006/main">
+              <a:graphicData uri="http://schemas.openxmlformats.org/drawingml/2006/picture">
+                <pic:pic xmlns:pic="http://schemas.openxmlformats.org/drawingml/2006/picture">
+                  <pic:nvPicPr>
+                    <pic:cNvPr id="1624452457" name="Picture 1" descr="A screenshot of a computer&#10;&#10;Description automatically generated"/>
+                    <pic:cNvPicPr/>
+                  </pic:nvPicPr>
+                  <pic:blipFill>
+                    <a:blip r:embed="rId26"/>
+                    <a:stretch>
+                      <a:fillRect/>
+                    </a:stretch>
+                  </pic:blipFill>
+                  <pic:spPr>
+                    <a:xfrm>
+                      <a:off x="0" y="0"/>
+                      <a:ext cx="5220429" cy="3677163"/>
+                    </a:xfrm>
+                    <a:prstGeom prst="rect">
+                      <a:avLst/>
+                    </a:prstGeom>
+                  </pic:spPr>
+                </pic:pic>
+              </a:graphicData>
+            </a:graphic>
+          </wp:inline>
+        </w:drawing>
+      </w:r>
+    </w:p>
+    <w:p>
+      <w:pPr>
+        <w:tabs>
+          <w:tab w:val="left" w:pos="3825"/>
+        </w:tabs>
+      </w:pPr>
+    </w:p>
+    <w:p>
+      <w:pPr>
+        <w:tabs>
+          <w:tab w:val="left" w:pos="3825"/>
+        </w:tabs>
+      </w:pPr>
+    </w:p>
+    <w:p>
+      <w:pPr>
+        <w:tabs>
+          <w:tab w:val="left" w:pos="3825"/>
+        </w:tabs>
+      </w:pPr>
+    </w:p>
+    <w:p>
+      <w:pPr>
+        <w:tabs>
+          <w:tab w:val="left" w:pos="3825"/>
+        </w:tabs>
+      </w:pPr>
+    </w:p>
+    <w:p>
+      <w:pPr>
+        <w:tabs>
+          <w:tab w:val="left" w:pos="3825"/>
+        </w:tabs>
+      </w:pPr>
+    </w:p>
+    <w:p>
+      <w:pPr>
+        <w:pStyle w:val="ListParagraph"/>
+        <w:numPr>
+          <w:ilvl w:val="0"/>
+          <w:numId w:val="1"/>
+        </w:numPr>
+        <w:tabs>
+          <w:tab w:val="left" w:pos="3825"/>
+        </w:tabs>
+      </w:pPr>
+      <w:r>
+        <w:rPr>
+          <w:rFonts w:hint="eastAsia"/>
+        </w:rPr>
+        <w:lastRenderedPageBreak/>
+        <w:t xml:space="preserve">How to set Padding </w:t>
+      </w:r>
+    </w:p>
+    <w:p>
+      <w:pPr>
+        <w:pStyle w:val="ListParagraph"/>
+        <w:numPr>
+          <w:ilvl w:val="1"/>
+          <w:numId w:val="1"/>
+        </w:numPr>
+        <w:tabs>
+          <w:tab w:val="left" w:pos="3825"/>
+        </w:tabs>
+      </w:pPr>
+      <w:r>
+        <w:rPr>
+          <w:rFonts w:hint="eastAsia"/>
+        </w:rPr>
+        <w:t xml:space="preserve">Same as Margins, except padding never </w:t>
+      </w:r>
+      <w:r>
+        <w:t>collapse</w:t>
+      </w:r>
+      <w:r>
+        <w:rPr>
+          <w:rFonts w:hint="eastAsia"/>
+        </w:rPr>
+        <w:t xml:space="preserve">s </w:t>
+      </w:r>
+    </w:p>
+    <w:p>
+      <w:pPr>
+        <w:tabs>
+          <w:tab w:val="left" w:pos="3825"/>
+        </w:tabs>
+      </w:pPr>
+      <w:r>
+        <w:drawing>
+          <wp:inline distT="0" distB="0" distL="0" distR="0" wp14:anchorId="5B0B494D" wp14:editId="1DE3E2B6">
+            <wp:extent cx="5943600" cy="3460750"/>
+            <wp:effectExtent l="0" t="0" r="0" b="6350"/>
+            <wp:docPr id="163859223" name="Picture 1" descr="A screenshot of a computer&#10;&#10;Description automatically generated"/>
+            <wp:cNvGraphicFramePr>
+              <a:graphicFrameLocks xmlns:a="http://schemas.openxmlformats.org/drawingml/2006/main" noChangeAspect="1"/>
+            </wp:cNvGraphicFramePr>
+            <a:graphic xmlns:a="http://schemas.openxmlformats.org/drawingml/2006/main">
+              <a:graphicData uri="http://schemas.openxmlformats.org/drawingml/2006/picture">
+                <pic:pic xmlns:pic="http://schemas.openxmlformats.org/drawingml/2006/picture">
+                  <pic:nvPicPr>
+                    <pic:cNvPr id="163859223" name="Picture 1" descr="A screenshot of a computer&#10;&#10;Description automatically generated"/>
+                    <pic:cNvPicPr/>
+                  </pic:nvPicPr>
+                  <pic:blipFill>
+                    <a:blip r:embed="rId27"/>
+                    <a:stretch>
+                      <a:fillRect/>
+                    </a:stretch>
+                  </pic:blipFill>
+                  <pic:spPr>
+                    <a:xfrm>
+                      <a:off x="0" y="0"/>
+                      <a:ext cx="5943600" cy="3460750"/>
+                    </a:xfrm>
+                    <a:prstGeom prst="rect">
+                      <a:avLst/>
+                    </a:prstGeom>
+                  </pic:spPr>
+                </pic:pic>
+              </a:graphicData>
+            </a:graphic>
+          </wp:inline>
+        </w:drawing>
+      </w:r>
+    </w:p>
+    <w:p>
+      <w:pPr>
+        <w:pStyle w:val="ListParagraph"/>
+        <w:numPr>
+          <w:ilvl w:val="0"/>
+          <w:numId w:val="1"/>
+        </w:numPr>
+        <w:tabs>
+          <w:tab w:val="left" w:pos="3825"/>
+        </w:tabs>
+      </w:pPr>
+      <w:r>
+        <w:rPr>
+          <w:rFonts w:hint="eastAsia"/>
+        </w:rPr>
+        <w:t xml:space="preserve">Using a </w:t>
+      </w:r>
+      <w:r>
+        <w:t>“</w:t>
+      </w:r>
+      <w:r>
+        <w:rPr>
+          <w:rFonts w:hint="eastAsia"/>
+        </w:rPr>
+        <w:t>Reset Selector</w:t>
+      </w:r>
+      <w:r>
+        <w:t>”</w:t>
+      </w:r>
+      <w:r>
+        <w:rPr>
+          <w:rFonts w:hint="eastAsia"/>
+        </w:rPr>
         <w:t xml:space="preserve"> </w:t>
       </w:r>
     </w:p>
@@ -2336,6 +3532,388 @@
       <w:pPr>
         <w:pStyle w:val="ListParagraph"/>
         <w:numPr>
+          <w:ilvl w:val="1"/>
+          <w:numId w:val="1"/>
+        </w:numPr>
+        <w:tabs>
+          <w:tab w:val="left" w:pos="3825"/>
+        </w:tabs>
+      </w:pPr>
+      <w:r>
+        <w:rPr>
+          <w:rFonts w:hint="eastAsia"/>
+        </w:rPr>
+        <w:t xml:space="preserve">A universal </w:t>
+      </w:r>
+      <w:r>
+        <w:t>selector</w:t>
+      </w:r>
+      <w:r>
+        <w:rPr>
+          <w:rFonts w:hint="eastAsia"/>
+        </w:rPr>
+        <w:t xml:space="preserve"> that sets all margins &amp; padding to 0</w:t>
+      </w:r>
+    </w:p>
+    <w:p>
+      <w:pPr>
+        <w:pStyle w:val="ListParagraph"/>
+        <w:numPr>
+          <w:ilvl w:val="1"/>
+          <w:numId w:val="1"/>
+        </w:numPr>
+        <w:tabs>
+          <w:tab w:val="left" w:pos="3825"/>
+        </w:tabs>
+      </w:pPr>
+      <w:r>
+        <w:rPr>
+          <w:rFonts w:hint="eastAsia"/>
+        </w:rPr>
+        <w:t xml:space="preserve">Useful for </w:t>
+      </w:r>
+      <w:r>
+        <w:t>getting</w:t>
+      </w:r>
+      <w:r>
+        <w:rPr>
+          <w:rFonts w:hint="eastAsia"/>
+        </w:rPr>
+        <w:t xml:space="preserve"> rid of all default margins/padding that elements might have so you can code your own </w:t>
+      </w:r>
+    </w:p>
+    <w:p>
+      <w:pPr>
+        <w:tabs>
+          <w:tab w:val="left" w:pos="3825"/>
+        </w:tabs>
+      </w:pPr>
+      <w:r>
+        <w:drawing>
+          <wp:inline distT="0" distB="0" distL="0" distR="0" wp14:anchorId="47357FCD" wp14:editId="53653604">
+            <wp:extent cx="2657846" cy="1143160"/>
+            <wp:effectExtent l="0" t="0" r="0" b="0"/>
+            <wp:docPr id="1447578348" name="Picture 1" descr="A yellow rectangular sign with black text&#10;&#10;Description automatically generated"/>
+            <wp:cNvGraphicFramePr>
+              <a:graphicFrameLocks xmlns:a="http://schemas.openxmlformats.org/drawingml/2006/main" noChangeAspect="1"/>
+            </wp:cNvGraphicFramePr>
+            <a:graphic xmlns:a="http://schemas.openxmlformats.org/drawingml/2006/main">
+              <a:graphicData uri="http://schemas.openxmlformats.org/drawingml/2006/picture">
+                <pic:pic xmlns:pic="http://schemas.openxmlformats.org/drawingml/2006/picture">
+                  <pic:nvPicPr>
+                    <pic:cNvPr id="1447578348" name="Picture 1" descr="A yellow rectangular sign with black text&#10;&#10;Description automatically generated"/>
+                    <pic:cNvPicPr/>
+                  </pic:nvPicPr>
+                  <pic:blipFill>
+                    <a:blip r:embed="rId28"/>
+                    <a:stretch>
+                      <a:fillRect/>
+                    </a:stretch>
+                  </pic:blipFill>
+                  <pic:spPr>
+                    <a:xfrm>
+                      <a:off x="0" y="0"/>
+                      <a:ext cx="2657846" cy="1143160"/>
+                    </a:xfrm>
+                    <a:prstGeom prst="rect">
+                      <a:avLst/>
+                    </a:prstGeom>
+                  </pic:spPr>
+                </pic:pic>
+              </a:graphicData>
+            </a:graphic>
+          </wp:inline>
+        </w:drawing>
+      </w:r>
+    </w:p>
+    <w:p>
+      <w:pPr>
+        <w:tabs>
+          <w:tab w:val="left" w:pos="3825"/>
+        </w:tabs>
+      </w:pPr>
+    </w:p>
+    <w:p>
+      <w:pPr>
+        <w:tabs>
+          <w:tab w:val="left" w:pos="3825"/>
+        </w:tabs>
+      </w:pPr>
+    </w:p>
+    <w:p>
+      <w:pPr>
+        <w:tabs>
+          <w:tab w:val="left" w:pos="3825"/>
+        </w:tabs>
+      </w:pPr>
+    </w:p>
+    <w:p>
+      <w:pPr>
+        <w:tabs>
+          <w:tab w:val="left" w:pos="3825"/>
+        </w:tabs>
+      </w:pPr>
+    </w:p>
+    <w:p>
+      <w:pPr>
+        <w:tabs>
+          <w:tab w:val="left" w:pos="3825"/>
+        </w:tabs>
+      </w:pPr>
+    </w:p>
+    <w:p>
+      <w:pPr>
+        <w:tabs>
+          <w:tab w:val="left" w:pos="3825"/>
+        </w:tabs>
+      </w:pPr>
+    </w:p>
+    <w:p>
+      <w:pPr>
+        <w:pStyle w:val="ListParagraph"/>
+        <w:numPr>
+          <w:ilvl w:val="0"/>
+          <w:numId w:val="1"/>
+        </w:numPr>
+        <w:tabs>
+          <w:tab w:val="left" w:pos="3825"/>
+        </w:tabs>
+      </w:pPr>
+      <w:r>
+        <w:lastRenderedPageBreak/>
+        <w:t xml:space="preserve">How to set borders </w:t>
+      </w:r>
+    </w:p>
+    <w:p>
+      <w:pPr>
+        <w:pStyle w:val="ListParagraph"/>
+        <w:numPr>
+          <w:ilvl w:val="1"/>
+          <w:numId w:val="1"/>
+        </w:numPr>
+        <w:tabs>
+          <w:tab w:val="left" w:pos="3825"/>
+        </w:tabs>
+      </w:pPr>
+      <w:r>
+        <w:t xml:space="preserve">Lots of different ways to customize borders </w:t>
+      </w:r>
+    </w:p>
+    <w:p>
+      <w:pPr>
+        <w:pStyle w:val="ListParagraph"/>
+        <w:numPr>
+          <w:ilvl w:val="1"/>
+          <w:numId w:val="1"/>
+        </w:numPr>
+        <w:tabs>
+          <w:tab w:val="left" w:pos="3825"/>
+        </w:tabs>
+      </w:pPr>
+      <w:r>
+        <w:t xml:space="preserve">You can add borders to a single side of a box, just some sides, or to all sides </w:t>
+      </w:r>
+    </w:p>
+    <w:p>
+      <w:pPr>
+        <w:tabs>
+          <w:tab w:val="left" w:pos="3825"/>
+        </w:tabs>
+      </w:pPr>
+      <w:r>
+        <w:drawing>
+          <wp:inline distT="0" distB="0" distL="0" distR="0" wp14:anchorId="79A19E3F" wp14:editId="787D36A3">
+            <wp:extent cx="4163006" cy="2191056"/>
+            <wp:effectExtent l="0" t="0" r="9525" b="0"/>
+            <wp:docPr id="1322253036" name="Picture 1" descr="A white text on a white background&#10;&#10;Description automatically generated"/>
+            <wp:cNvGraphicFramePr>
+              <a:graphicFrameLocks xmlns:a="http://schemas.openxmlformats.org/drawingml/2006/main" noChangeAspect="1"/>
+            </wp:cNvGraphicFramePr>
+            <a:graphic xmlns:a="http://schemas.openxmlformats.org/drawingml/2006/main">
+              <a:graphicData uri="http://schemas.openxmlformats.org/drawingml/2006/picture">
+                <pic:pic xmlns:pic="http://schemas.openxmlformats.org/drawingml/2006/picture">
+                  <pic:nvPicPr>
+                    <pic:cNvPr id="1322253036" name="Picture 1" descr="A white text on a white background&#10;&#10;Description automatically generated"/>
+                    <pic:cNvPicPr/>
+                  </pic:nvPicPr>
+                  <pic:blipFill>
+                    <a:blip r:embed="rId29"/>
+                    <a:stretch>
+                      <a:fillRect/>
+                    </a:stretch>
+                  </pic:blipFill>
+                  <pic:spPr>
+                    <a:xfrm>
+                      <a:off x="0" y="0"/>
+                      <a:ext cx="4163006" cy="2191056"/>
+                    </a:xfrm>
+                    <a:prstGeom prst="rect">
+                      <a:avLst/>
+                    </a:prstGeom>
+                  </pic:spPr>
+                </pic:pic>
+              </a:graphicData>
+            </a:graphic>
+          </wp:inline>
+        </w:drawing>
+      </w:r>
+    </w:p>
+    <w:p>
+      <w:pPr>
+        <w:tabs>
+          <w:tab w:val="left" w:pos="3825"/>
+        </w:tabs>
+      </w:pPr>
+      <w:r>
+        <w:drawing>
+          <wp:inline distT="0" distB="0" distL="0" distR="0" wp14:anchorId="5EBBBC61" wp14:editId="45BECEBA">
+            <wp:extent cx="4324954" cy="1514686"/>
+            <wp:effectExtent l="0" t="0" r="0" b="0"/>
+            <wp:docPr id="1185025240" name="Picture 1" descr="A white background with black text&#10;&#10;Description automatically generated"/>
+            <wp:cNvGraphicFramePr>
+              <a:graphicFrameLocks xmlns:a="http://schemas.openxmlformats.org/drawingml/2006/main" noChangeAspect="1"/>
+            </wp:cNvGraphicFramePr>
+            <a:graphic xmlns:a="http://schemas.openxmlformats.org/drawingml/2006/main">
+              <a:graphicData uri="http://schemas.openxmlformats.org/drawingml/2006/picture">
+                <pic:pic xmlns:pic="http://schemas.openxmlformats.org/drawingml/2006/picture">
+                  <pic:nvPicPr>
+                    <pic:cNvPr id="1185025240" name="Picture 1" descr="A white background with black text&#10;&#10;Description automatically generated"/>
+                    <pic:cNvPicPr/>
+                  </pic:nvPicPr>
+                  <pic:blipFill>
+                    <a:blip r:embed="rId30"/>
+                    <a:stretch>
+                      <a:fillRect/>
+                    </a:stretch>
+                  </pic:blipFill>
+                  <pic:spPr>
+                    <a:xfrm>
+                      <a:off x="0" y="0"/>
+                      <a:ext cx="4324954" cy="1514686"/>
+                    </a:xfrm>
+                    <a:prstGeom prst="rect">
+                      <a:avLst/>
+                    </a:prstGeom>
+                  </pic:spPr>
+                </pic:pic>
+              </a:graphicData>
+            </a:graphic>
+          </wp:inline>
+        </w:drawing>
+      </w:r>
+    </w:p>
+    <w:p>
+      <w:pPr>
+        <w:tabs>
+          <w:tab w:val="left" w:pos="3825"/>
+        </w:tabs>
+      </w:pPr>
+    </w:p>
+    <w:p>
+      <w:pPr>
+        <w:tabs>
+          <w:tab w:val="left" w:pos="3825"/>
+        </w:tabs>
+      </w:pPr>
+    </w:p>
+    <w:p>
+      <w:pPr>
+        <w:tabs>
+          <w:tab w:val="left" w:pos="3825"/>
+        </w:tabs>
+      </w:pPr>
+    </w:p>
+    <w:p>
+      <w:pPr>
+        <w:tabs>
+          <w:tab w:val="left" w:pos="3825"/>
+        </w:tabs>
+      </w:pPr>
+    </w:p>
+    <w:p>
+      <w:pPr>
+        <w:tabs>
+          <w:tab w:val="left" w:pos="3825"/>
+        </w:tabs>
+      </w:pPr>
+    </w:p>
+    <w:p>
+      <w:pPr>
+        <w:tabs>
+          <w:tab w:val="left" w:pos="3825"/>
+        </w:tabs>
+      </w:pPr>
+    </w:p>
+    <w:p>
+      <w:pPr>
+        <w:tabs>
+          <w:tab w:val="left" w:pos="3825"/>
+        </w:tabs>
+      </w:pPr>
+    </w:p>
+    <w:p>
+      <w:pPr>
+        <w:tabs>
+          <w:tab w:val="left" w:pos="3825"/>
+        </w:tabs>
+      </w:pPr>
+    </w:p>
+    <w:p>
+      <w:pPr>
+        <w:tabs>
+          <w:tab w:val="left" w:pos="3825"/>
+        </w:tabs>
+      </w:pPr>
+    </w:p>
+    <w:p>
+      <w:pPr>
+        <w:tabs>
+          <w:tab w:val="left" w:pos="3825"/>
+        </w:tabs>
+      </w:pPr>
+    </w:p>
+    <w:p>
+      <w:pPr>
+        <w:tabs>
+          <w:tab w:val="left" w:pos="3825"/>
+        </w:tabs>
+      </w:pPr>
+    </w:p>
+    <w:p>
+      <w:pPr>
+        <w:pStyle w:val="ListParagraph"/>
+        <w:numPr>
+          <w:ilvl w:val="0"/>
+          <w:numId w:val="1"/>
+        </w:numPr>
+        <w:tabs>
+          <w:tab w:val="left" w:pos="3825"/>
+        </w:tabs>
+      </w:pPr>
+      <w:r>
+        <w:lastRenderedPageBreak/>
+        <w:t xml:space="preserve">How to set rounded corners &amp; shadows to borders </w:t>
+      </w:r>
+    </w:p>
+    <w:p>
+      <w:pPr>
+        <w:pStyle w:val="ListParagraph"/>
+        <w:numPr>
+          <w:ilvl w:val="1"/>
+          <w:numId w:val="1"/>
+        </w:numPr>
+        <w:tabs>
+          <w:tab w:val="left" w:pos="3825"/>
+        </w:tabs>
+      </w:pPr>
+      <w:r>
+        <w:t xml:space="preserve">Border-radius </w:t>
+      </w:r>
+    </w:p>
+    <w:p>
+      <w:pPr>
+        <w:pStyle w:val="ListParagraph"/>
+        <w:numPr>
           <w:ilvl w:val="2"/>
           <w:numId w:val="1"/>
         </w:numPr>
@@ -2344,29 +3922,7 @@
         </w:tabs>
       </w:pPr>
       <w:r>
-        <w:t xml:space="preserve">74 </w:t>
-      </w:r>
-      <w:proofErr w:type="gramStart"/>
-      <w:r>
-        <w:t>(</w:t>
-      </w:r>
-      <w:r>
-        <w:t>.</w:t>
-      </w:r>
-      <w:proofErr w:type="spellStart"/>
-      <w:r>
-        <w:t>important</w:t>
-      </w:r>
-      <w:proofErr w:type="gramEnd"/>
-      <w:r>
-        <w:t>_tex</w:t>
-      </w:r>
-      <w:r>
-        <w:t>t</w:t>
-      </w:r>
-      <w:proofErr w:type="spellEnd"/>
-      <w:r>
-        <w:t>)</w:t>
+        <w:t xml:space="preserve">Used for rounding corners </w:t>
       </w:r>
     </w:p>
     <w:p>
@@ -2381,27 +3937,22 @@
         </w:tabs>
       </w:pPr>
       <w:r>
-        <w:t xml:space="preserve">80 </w:t>
-      </w:r>
-      <w:proofErr w:type="gramStart"/>
-      <w:r>
-        <w:t>(</w:t>
-      </w:r>
-      <w:r>
-        <w:t>.important</w:t>
-      </w:r>
-      <w:proofErr w:type="gramEnd"/>
-      <w:r>
-        <w:t>_tex</w:t>
-      </w:r>
-      <w:r>
-        <w:t>t</w:t>
-      </w:r>
-      <w:r>
-        <w:t>_1</w:t>
-      </w:r>
-      <w:r>
-        <w:t>)</w:t>
+        <w:t xml:space="preserve">Radius of a circle defines the rounded edge </w:t>
+      </w:r>
+    </w:p>
+    <w:p>
+      <w:pPr>
+        <w:pStyle w:val="ListParagraph"/>
+        <w:numPr>
+          <w:ilvl w:val="1"/>
+          <w:numId w:val="1"/>
+        </w:numPr>
+        <w:tabs>
+          <w:tab w:val="left" w:pos="3825"/>
+        </w:tabs>
+      </w:pPr>
+      <w:r>
+        <w:t>Box-shadow</w:t>
       </w:r>
     </w:p>
     <w:p>
@@ -2416,28 +3967,130 @@
         </w:tabs>
       </w:pPr>
       <w:r>
-        <w:t xml:space="preserve">86 </w:t>
-      </w:r>
-      <w:proofErr w:type="gramStart"/>
-      <w:r>
-        <w:t>(</w:t>
-      </w:r>
-      <w:r>
-        <w:t>.important</w:t>
-      </w:r>
-      <w:proofErr w:type="gramEnd"/>
-      <w:r>
-        <w:t>_tex</w:t>
-      </w:r>
-      <w:r>
-        <w:t>t</w:t>
-      </w:r>
-      <w:r>
-        <w:t>_2</w:t>
-      </w:r>
-      <w:r>
-        <w:t>)</w:t>
-      </w:r>
+        <w:t xml:space="preserve">Is similar to text-shadow </w:t>
+      </w:r>
+    </w:p>
+    <w:p>
+      <w:pPr>
+        <w:pStyle w:val="ListParagraph"/>
+        <w:numPr>
+          <w:ilvl w:val="1"/>
+          <w:numId w:val="1"/>
+        </w:numPr>
+        <w:tabs>
+          <w:tab w:val="left" w:pos="3825"/>
+        </w:tabs>
+      </w:pPr>
+      <w:r>
+        <w:t xml:space="preserve">This takes some experimenting to find the right parameters </w:t>
+      </w:r>
+    </w:p>
+    <w:p>
+      <w:pPr>
+        <w:tabs>
+          <w:tab w:val="left" w:pos="3825"/>
+        </w:tabs>
+      </w:pPr>
+      <w:r>
+        <w:drawing>
+          <wp:inline distT="0" distB="0" distL="0" distR="0" wp14:anchorId="2EA801AF" wp14:editId="2EEEA25F">
+            <wp:extent cx="5877745" cy="3696216"/>
+            <wp:effectExtent l="0" t="0" r="0" b="0"/>
+            <wp:docPr id="1653631370" name="Picture 1" descr="A screenshot of a computer program&#10;&#10;Description automatically generated"/>
+            <wp:cNvGraphicFramePr>
+              <a:graphicFrameLocks xmlns:a="http://schemas.openxmlformats.org/drawingml/2006/main" noChangeAspect="1"/>
+            </wp:cNvGraphicFramePr>
+            <a:graphic xmlns:a="http://schemas.openxmlformats.org/drawingml/2006/main">
+              <a:graphicData uri="http://schemas.openxmlformats.org/drawingml/2006/picture">
+                <pic:pic xmlns:pic="http://schemas.openxmlformats.org/drawingml/2006/picture">
+                  <pic:nvPicPr>
+                    <pic:cNvPr id="1653631370" name="Picture 1" descr="A screenshot of a computer program&#10;&#10;Description automatically generated"/>
+                    <pic:cNvPicPr/>
+                  </pic:nvPicPr>
+                  <pic:blipFill>
+                    <a:blip r:embed="rId31"/>
+                    <a:stretch>
+                      <a:fillRect/>
+                    </a:stretch>
+                  </pic:blipFill>
+                  <pic:spPr>
+                    <a:xfrm>
+                      <a:off x="0" y="0"/>
+                      <a:ext cx="5877745" cy="3696216"/>
+                    </a:xfrm>
+                    <a:prstGeom prst="rect">
+                      <a:avLst/>
+                    </a:prstGeom>
+                  </pic:spPr>
+                </pic:pic>
+              </a:graphicData>
+            </a:graphic>
+          </wp:inline>
+        </w:drawing>
+      </w:r>
+    </w:p>
+    <w:p>
+      <w:pPr>
+        <w:tabs>
+          <w:tab w:val="left" w:pos="3825"/>
+        </w:tabs>
+      </w:pPr>
+    </w:p>
+    <w:p>
+      <w:pPr>
+        <w:tabs>
+          <w:tab w:val="left" w:pos="3825"/>
+        </w:tabs>
+      </w:pPr>
+    </w:p>
+    <w:p>
+      <w:pPr>
+        <w:tabs>
+          <w:tab w:val="left" w:pos="3825"/>
+        </w:tabs>
+      </w:pPr>
+    </w:p>
+    <w:p>
+      <w:pPr>
+        <w:tabs>
+          <w:tab w:val="left" w:pos="3825"/>
+        </w:tabs>
+      </w:pPr>
+    </w:p>
+    <w:p>
+      <w:pPr>
+        <w:tabs>
+          <w:tab w:val="left" w:pos="3825"/>
+        </w:tabs>
+      </w:pPr>
+    </w:p>
+    <w:p>
+      <w:pPr>
+        <w:tabs>
+          <w:tab w:val="left" w:pos="3825"/>
+        </w:tabs>
+      </w:pPr>
+    </w:p>
+    <w:p>
+      <w:pPr>
+        <w:tabs>
+          <w:tab w:val="left" w:pos="3825"/>
+        </w:tabs>
+      </w:pPr>
+    </w:p>
+    <w:p>
+      <w:pPr>
+        <w:tabs>
+          <w:tab w:val="left" w:pos="3825"/>
+        </w:tabs>
+      </w:pPr>
+    </w:p>
+    <w:p>
+      <w:pPr>
+        <w:tabs>
+          <w:tab w:val="left" w:pos="3825"/>
+        </w:tabs>
+      </w:pPr>
     </w:p>
     <w:p>
       <w:pPr>
@@ -2451,7 +4104,8 @@
         </w:tabs>
       </w:pPr>
       <w:r>
-        <w:t>Relational Selector</w:t>
+        <w:lastRenderedPageBreak/>
+        <w:t>How to set background colors &amp; images</w:t>
       </w:r>
     </w:p>
     <w:p>
@@ -2466,10 +4120,37 @@
         </w:tabs>
       </w:pPr>
       <w:r>
-        <w:t>Line</w:t>
-      </w:r>
-      <w:r>
-        <w:t>s</w:t>
+        <w:t xml:space="preserve">Can set a background color or image for any box </w:t>
+      </w:r>
+    </w:p>
+    <w:p>
+      <w:pPr>
+        <w:pStyle w:val="ListParagraph"/>
+        <w:numPr>
+          <w:ilvl w:val="1"/>
+          <w:numId w:val="1"/>
+        </w:numPr>
+        <w:tabs>
+          <w:tab w:val="left" w:pos="3825"/>
+        </w:tabs>
+      </w:pPr>
+      <w:r>
+        <w:t xml:space="preserve">Default for background image is that it will repeat horizontally &amp; vertically &amp; tile across the box </w:t>
+      </w:r>
+    </w:p>
+    <w:p>
+      <w:pPr>
+        <w:pStyle w:val="ListParagraph"/>
+        <w:numPr>
+          <w:ilvl w:val="1"/>
+          <w:numId w:val="1"/>
+        </w:numPr>
+        <w:tabs>
+          <w:tab w:val="left" w:pos="3825"/>
+        </w:tabs>
+      </w:pPr>
+      <w:r>
+        <w:t xml:space="preserve">Web Accessibility Note </w:t>
       </w:r>
     </w:p>
     <w:p>
@@ -2484,297 +4165,68 @@
         </w:tabs>
       </w:pPr>
       <w:r>
-        <w:t>23 (</w:t>
-      </w:r>
-      <w:r>
-        <w:t>header &gt; h1</w:t>
-      </w:r>
-      <w:r>
-        <w:t>)</w:t>
-      </w:r>
-    </w:p>
-    <w:p>
-      <w:pPr>
-        <w:pStyle w:val="ListParagraph"/>
-        <w:numPr>
-          <w:ilvl w:val="2"/>
-          <w:numId w:val="1"/>
-        </w:numPr>
-        <w:tabs>
-          <w:tab w:val="left" w:pos="3825"/>
-        </w:tabs>
-      </w:pPr>
-      <w:r>
-        <w:t>38 (</w:t>
-      </w:r>
-      <w:proofErr w:type="spellStart"/>
-      <w:r>
-        <w:t>p#summon_text</w:t>
-      </w:r>
-      <w:proofErr w:type="spellEnd"/>
-      <w:r>
-        <w:t xml:space="preserve"> a</w:t>
-      </w:r>
-      <w:r>
-        <w:t>)</w:t>
-      </w:r>
-    </w:p>
-    <w:p>
-      <w:pPr>
-        <w:pStyle w:val="ListParagraph"/>
-        <w:numPr>
-          <w:ilvl w:val="0"/>
-          <w:numId w:val="1"/>
-        </w:numPr>
-        <w:tabs>
-          <w:tab w:val="left" w:pos="3825"/>
-        </w:tabs>
-      </w:pPr>
-      <w:r>
-        <w:t xml:space="preserve">Combination Selector </w:t>
-      </w:r>
-    </w:p>
-    <w:p>
-      <w:pPr>
-        <w:pStyle w:val="ListParagraph"/>
-        <w:numPr>
-          <w:ilvl w:val="1"/>
-          <w:numId w:val="1"/>
-        </w:numPr>
-        <w:tabs>
-          <w:tab w:val="left" w:pos="3825"/>
-        </w:tabs>
-      </w:pPr>
-      <w:r>
-        <w:t xml:space="preserve">Lines </w:t>
-      </w:r>
-    </w:p>
-    <w:p>
-      <w:pPr>
-        <w:pStyle w:val="ListParagraph"/>
-        <w:numPr>
-          <w:ilvl w:val="2"/>
-          <w:numId w:val="1"/>
-        </w:numPr>
-        <w:tabs>
-          <w:tab w:val="left" w:pos="3825"/>
-        </w:tabs>
-      </w:pPr>
-      <w:r>
-        <w:t>50 (</w:t>
-      </w:r>
-      <w:r>
-        <w:t>h</w:t>
-      </w:r>
-      <w:proofErr w:type="gramStart"/>
-      <w:r>
-        <w:t>1.overview</w:t>
-      </w:r>
-      <w:proofErr w:type="gramEnd"/>
-      <w:r>
-        <w:t>_text</w:t>
-      </w:r>
-      <w:r>
-        <w:t>)</w:t>
-      </w:r>
-    </w:p>
-    <w:p>
-      <w:pPr>
-        <w:pStyle w:val="ListParagraph"/>
-        <w:numPr>
-          <w:ilvl w:val="2"/>
-          <w:numId w:val="1"/>
-        </w:numPr>
-        <w:tabs>
-          <w:tab w:val="left" w:pos="3825"/>
-        </w:tabs>
-      </w:pPr>
-      <w:r>
-        <w:t>64 (</w:t>
-      </w:r>
-      <w:proofErr w:type="spellStart"/>
-      <w:proofErr w:type="gramStart"/>
-      <w:r>
-        <w:t>p.list</w:t>
-      </w:r>
-      <w:proofErr w:type="gramEnd"/>
-      <w:r>
-        <w:t>_heading</w:t>
-      </w:r>
-      <w:proofErr w:type="spellEnd"/>
-      <w:r>
-        <w:t>)</w:t>
-      </w:r>
-    </w:p>
-    <w:p>
-      <w:pPr>
-        <w:pStyle w:val="ListParagraph"/>
-        <w:numPr>
-          <w:ilvl w:val="2"/>
-          <w:numId w:val="1"/>
-        </w:numPr>
-        <w:tabs>
-          <w:tab w:val="left" w:pos="3825"/>
-        </w:tabs>
-      </w:pPr>
-      <w:r>
-        <w:t>68 (</w:t>
-      </w:r>
-      <w:proofErr w:type="spellStart"/>
-      <w:r>
-        <w:t>ul</w:t>
-      </w:r>
-      <w:proofErr w:type="spellEnd"/>
-      <w:r>
-        <w:t xml:space="preserve">, </w:t>
-      </w:r>
-      <w:proofErr w:type="spellStart"/>
-      <w:r>
-        <w:t>ol</w:t>
-      </w:r>
-      <w:proofErr w:type="spellEnd"/>
-      <w:r>
-        <w:t xml:space="preserve"> li</w:t>
-      </w:r>
-      <w:r>
-        <w:t>)</w:t>
-      </w:r>
-    </w:p>
-    <w:p>
-      <w:pPr>
-        <w:pStyle w:val="ListParagraph"/>
-        <w:numPr>
-          <w:ilvl w:val="0"/>
-          <w:numId w:val="1"/>
-        </w:numPr>
-        <w:tabs>
-          <w:tab w:val="left" w:pos="3825"/>
-        </w:tabs>
-      </w:pPr>
-      <w:r>
-        <w:t>Pseudo-Class</w:t>
-      </w:r>
-    </w:p>
-    <w:p>
-      <w:pPr>
-        <w:pStyle w:val="ListParagraph"/>
-        <w:numPr>
-          <w:ilvl w:val="1"/>
-          <w:numId w:val="1"/>
-        </w:numPr>
-        <w:tabs>
-          <w:tab w:val="left" w:pos="3825"/>
-        </w:tabs>
-      </w:pPr>
-      <w:r>
-        <w:t xml:space="preserve">Line </w:t>
-      </w:r>
-    </w:p>
-    <w:p>
-      <w:pPr>
-        <w:pStyle w:val="ListParagraph"/>
-        <w:numPr>
-          <w:ilvl w:val="2"/>
-          <w:numId w:val="1"/>
-        </w:numPr>
-        <w:tabs>
-          <w:tab w:val="left" w:pos="3825"/>
-        </w:tabs>
-      </w:pPr>
-      <w:r>
-        <w:t>43 (</w:t>
-      </w:r>
-      <w:proofErr w:type="spellStart"/>
-      <w:r>
-        <w:t>p#summon_text</w:t>
-      </w:r>
-      <w:proofErr w:type="spellEnd"/>
-      <w:r>
-        <w:t xml:space="preserve"> </w:t>
-      </w:r>
-      <w:proofErr w:type="gramStart"/>
-      <w:r>
-        <w:t>a:hover</w:t>
-      </w:r>
-      <w:proofErr w:type="gramEnd"/>
-      <w:r>
-        <w:t>)</w:t>
-      </w:r>
-    </w:p>
-    <w:p>
-      <w:pPr>
-        <w:pStyle w:val="ListParagraph"/>
-        <w:numPr>
-          <w:ilvl w:val="0"/>
-          <w:numId w:val="1"/>
-        </w:numPr>
-        <w:tabs>
-          <w:tab w:val="left" w:pos="3825"/>
-        </w:tabs>
-      </w:pPr>
-      <w:r>
-        <w:t xml:space="preserve">Pseudo-Element </w:t>
-      </w:r>
-    </w:p>
-    <w:p>
-      <w:pPr>
-        <w:pStyle w:val="ListParagraph"/>
-        <w:numPr>
-          <w:ilvl w:val="1"/>
-          <w:numId w:val="1"/>
-        </w:numPr>
-        <w:tabs>
-          <w:tab w:val="left" w:pos="3825"/>
-        </w:tabs>
-      </w:pPr>
-      <w:r>
-        <w:t>Line</w:t>
-      </w:r>
-    </w:p>
-    <w:p>
-      <w:pPr>
-        <w:pStyle w:val="ListParagraph"/>
-        <w:numPr>
-          <w:ilvl w:val="2"/>
-          <w:numId w:val="1"/>
-        </w:numPr>
-        <w:tabs>
-          <w:tab w:val="left" w:pos="3825"/>
-        </w:tabs>
-      </w:pPr>
-      <w:r>
-        <w:t xml:space="preserve">60 </w:t>
-      </w:r>
-      <w:proofErr w:type="gramStart"/>
-      <w:r>
-        <w:t>(</w:t>
-      </w:r>
-      <w:r>
-        <w:t>.</w:t>
-      </w:r>
-      <w:proofErr w:type="spellStart"/>
-      <w:r>
-        <w:t>section</w:t>
-      </w:r>
-      <w:proofErr w:type="gramEnd"/>
-      <w:r>
-        <w:t>_heading_text</w:t>
-      </w:r>
-      <w:proofErr w:type="spellEnd"/>
-      <w:r>
-        <w:t>::first-letter</w:t>
-      </w:r>
-      <w:r>
-        <w:t>)</w:t>
-      </w:r>
-    </w:p>
-    <w:p>
-      <w:pPr>
-        <w:pStyle w:val="ListParagraph"/>
-        <w:tabs>
-          <w:tab w:val="left" w:pos="3825"/>
-        </w:tabs>
-        <w:ind w:left="2160"/>
+        <w:t xml:space="preserve">You have to make sure a background image doesn’t make text harder to read  </w:t>
+      </w:r>
+    </w:p>
+    <w:p>
+      <w:pPr>
+        <w:tabs>
+          <w:tab w:val="left" w:pos="3825"/>
+        </w:tabs>
+      </w:pPr>
+      <w:r>
+        <w:drawing>
+          <wp:inline distT="0" distB="0" distL="0" distR="0" wp14:anchorId="4DDF9581" wp14:editId="57DD0140">
+            <wp:extent cx="5943600" cy="3481070"/>
+            <wp:effectExtent l="0" t="0" r="0" b="5080"/>
+            <wp:docPr id="230318586" name="Picture 1"/>
+            <wp:cNvGraphicFramePr>
+              <a:graphicFrameLocks xmlns:a="http://schemas.openxmlformats.org/drawingml/2006/main" noChangeAspect="1"/>
+            </wp:cNvGraphicFramePr>
+            <a:graphic xmlns:a="http://schemas.openxmlformats.org/drawingml/2006/main">
+              <a:graphicData uri="http://schemas.openxmlformats.org/drawingml/2006/picture">
+                <pic:pic xmlns:pic="http://schemas.openxmlformats.org/drawingml/2006/picture">
+                  <pic:nvPicPr>
+                    <pic:cNvPr id="230318586" name=""/>
+                    <pic:cNvPicPr/>
+                  </pic:nvPicPr>
+                  <pic:blipFill>
+                    <a:blip r:embed="rId32"/>
+                    <a:stretch>
+                      <a:fillRect/>
+                    </a:stretch>
+                  </pic:blipFill>
+                  <pic:spPr>
+                    <a:xfrm>
+                      <a:off x="0" y="0"/>
+                      <a:ext cx="5943600" cy="3481070"/>
+                    </a:xfrm>
+                    <a:prstGeom prst="rect">
+                      <a:avLst/>
+                    </a:prstGeom>
+                  </pic:spPr>
+                </pic:pic>
+              </a:graphicData>
+            </a:graphic>
+          </wp:inline>
+        </w:drawing>
+      </w:r>
+    </w:p>
+    <w:p>
+      <w:pPr>
+        <w:tabs>
+          <w:tab w:val="left" w:pos="3825"/>
+        </w:tabs>
+        <w:rPr>
+          <w:rFonts w:hint="eastAsia"/>
+        </w:rPr>
+      </w:pPr>
+    </w:p>
+    <w:p>
+      <w:pPr>
+        <w:tabs>
+          <w:tab w:val="left" w:pos="3825"/>
+        </w:tabs>
       </w:pPr>
     </w:p>
     <w:sectPr>
@@ -3510,6 +4962,7 @@
   <w:style w:type="character" w:default="1" w:styleId="DefaultParagraphFont">
     <w:name w:val="Default Paragraph Font"/>
     <w:uiPriority w:val="1"/>
+    <w:semiHidden/>
     <w:unhideWhenUsed/>
   </w:style>
   <w:style w:type="table" w:default="1" w:styleId="TableNormal">
@@ -4142,4 +5595,16 @@
     </a:ext>
   </a:extLst>
 </a:theme>
+</file>
+
+<file path=customXml/item1.xml><?xml version="1.0" encoding="utf-8"?>
+<b:Sources xmlns:b="http://schemas.openxmlformats.org/officeDocument/2006/bibliography" xmlns="http://schemas.openxmlformats.org/officeDocument/2006/bibliography" SelectedStyle="\MLASeventhEditionOfficeOnline.xsl" StyleName="MLA" Version="7"/>
+</file>
+
+<file path=customXml/itemProps1.xml><?xml version="1.0" encoding="utf-8"?>
+<ds:datastoreItem xmlns:ds="http://schemas.openxmlformats.org/officeDocument/2006/customXml" ds:itemID="{9BA9ECF2-DFA5-4338-81AF-BA0EB72D5952}">
+  <ds:schemaRefs>
+    <ds:schemaRef ds:uri="http://schemas.openxmlformats.org/officeDocument/2006/bibliography"/>
+  </ds:schemaRefs>
+</ds:datastoreItem>
 </file>
</xml_diff>

<commit_message>
Added Mod 5 Lecture Video 1 Stuff again forgot to save 155 notes file
</commit_message>
<xml_diff>
--- a/CIS 155 Notes.docx
+++ b/CIS 155 Notes.docx
@@ -190,8 +190,13 @@
         <w:t>-</w:t>
       </w:r>
       <w:r>
-        <w:t>Element { }</w:t>
-      </w:r>
+        <w:t xml:space="preserve">Element </w:t>
+      </w:r>
+      <w:proofErr w:type="gramStart"/>
+      <w:r>
+        <w:t>{ }</w:t>
+      </w:r>
+      <w:proofErr w:type="gramEnd"/>
     </w:p>
     <w:p>
       <w:pPr>
@@ -326,9 +331,11 @@
       <w:r>
         <w:t xml:space="preserve">Below </w:t>
       </w:r>
+      <w:proofErr w:type="gramStart"/>
       <w:r>
         <w:t>{ }</w:t>
       </w:r>
+      <w:proofErr w:type="gramEnd"/>
     </w:p>
     <w:p>
       <w:pPr>
@@ -449,8 +456,13 @@
         </w:numPr>
       </w:pPr>
       <w:r>
-        <w:t>Main-Tag Descendant-tag { }</w:t>
-      </w:r>
+        <w:t xml:space="preserve">Main-Tag Descendant-tag </w:t>
+      </w:r>
+      <w:proofErr w:type="gramStart"/>
+      <w:r>
+        <w:t>{ }</w:t>
+      </w:r>
+      <w:proofErr w:type="gramEnd"/>
     </w:p>
     <w:p>
       <w:pPr>
@@ -547,9 +559,19 @@
           <w:numId w:val="1"/>
         </w:numPr>
       </w:pPr>
-      <w:r>
-        <w:t>Main-Tag+Next-Tag { }</w:t>
-      </w:r>
+      <w:proofErr w:type="spellStart"/>
+      <w:r>
+        <w:t>Main-Tag+Next-Tag</w:t>
+      </w:r>
+      <w:proofErr w:type="spellEnd"/>
+      <w:r>
+        <w:t xml:space="preserve"> </w:t>
+      </w:r>
+      <w:proofErr w:type="gramStart"/>
+      <w:r>
+        <w:t>{ }</w:t>
+      </w:r>
+      <w:proofErr w:type="gramEnd"/>
     </w:p>
     <w:p>
       <w:r>
@@ -755,9 +777,19 @@
           <w:tab w:val="left" w:pos="1981"/>
         </w:tabs>
       </w:pPr>
-      <w:r>
-        <w:t>Tag.Class { }</w:t>
-      </w:r>
+      <w:proofErr w:type="spellStart"/>
+      <w:r>
+        <w:t>Tag.Class</w:t>
+      </w:r>
+      <w:proofErr w:type="spellEnd"/>
+      <w:r>
+        <w:t xml:space="preserve"> </w:t>
+      </w:r>
+      <w:proofErr w:type="gramStart"/>
+      <w:r>
+        <w:t>{ }</w:t>
+      </w:r>
+      <w:proofErr w:type="gramEnd"/>
     </w:p>
     <w:p>
       <w:pPr>
@@ -857,8 +889,13 @@
         </w:numPr>
       </w:pPr>
       <w:r>
-        <w:t>Tag, tag, tag { }</w:t>
-      </w:r>
+        <w:t xml:space="preserve">Tag, tag, tag </w:t>
+      </w:r>
+      <w:proofErr w:type="gramStart"/>
+      <w:r>
+        <w:t>{ }</w:t>
+      </w:r>
+      <w:proofErr w:type="gramEnd"/>
     </w:p>
     <w:p>
       <w:pPr>
@@ -868,8 +905,13 @@
           <w:numId w:val="1"/>
         </w:numPr>
       </w:pPr>
-      <w:r>
-        <w:t xml:space="preserve">Second example in picture reads as </w:t>
+      <w:proofErr w:type="gramStart"/>
+      <w:r>
+        <w:t>Second</w:t>
+      </w:r>
+      <w:proofErr w:type="gramEnd"/>
+      <w:r>
+        <w:t xml:space="preserve"> example in picture reads as </w:t>
       </w:r>
     </w:p>
     <w:p>
@@ -881,8 +923,15 @@
         </w:numPr>
       </w:pPr>
       <w:r>
-        <w:t>All p tags and li descendants of ul.speakers</w:t>
-      </w:r>
+        <w:t xml:space="preserve">All p tags and li descendants of </w:t>
+      </w:r>
+      <w:proofErr w:type="spellStart"/>
+      <w:proofErr w:type="gramStart"/>
+      <w:r>
+        <w:t>ul.speakers</w:t>
+      </w:r>
+      <w:proofErr w:type="spellEnd"/>
+      <w:proofErr w:type="gramEnd"/>
     </w:p>
     <w:p>
       <w:pPr>
@@ -1445,7 +1494,15 @@
         </w:numPr>
       </w:pPr>
       <w:r>
-        <w:t xml:space="preserve">What happens when styles applied to an element conflict? </w:t>
+        <w:t xml:space="preserve">What happens when styles </w:t>
+      </w:r>
+      <w:proofErr w:type="gramStart"/>
+      <w:r>
+        <w:t>applied</w:t>
+      </w:r>
+      <w:proofErr w:type="gramEnd"/>
+      <w:r>
+        <w:t xml:space="preserve"> to an element conflict? </w:t>
       </w:r>
     </w:p>
     <w:p>
@@ -1517,7 +1574,15 @@
         </w:numPr>
       </w:pPr>
       <w:r>
-        <w:t xml:space="preserve">If you want to improve the precedence of a style rule put a “!important” at the end </w:t>
+        <w:t xml:space="preserve">If you want to improve the precedence of a style rule put a </w:t>
+      </w:r>
+      <w:proofErr w:type="gramStart"/>
+      <w:r>
+        <w:t>“!important</w:t>
+      </w:r>
+      <w:proofErr w:type="gramEnd"/>
+      <w:r>
+        <w:t xml:space="preserve">” at the end </w:t>
       </w:r>
     </w:p>
     <w:p>
@@ -1742,8 +1807,13 @@
           <w:tab w:val="left" w:pos="3825"/>
         </w:tabs>
       </w:pPr>
-      <w:r>
-        <w:t>{ --variable: value; }</w:t>
+      <w:proofErr w:type="gramStart"/>
+      <w:r>
+        <w:t>{ --</w:t>
+      </w:r>
+      <w:proofErr w:type="gramEnd"/>
+      <w:r>
+        <w:t>variable: value; }</w:t>
       </w:r>
     </w:p>
     <w:p>
@@ -1787,8 +1857,21 @@
           <w:tab w:val="left" w:pos="3825"/>
         </w:tabs>
       </w:pPr>
-      <w:r>
-        <w:t>{ color: var(--custom_property); }</w:t>
+      <w:proofErr w:type="gramStart"/>
+      <w:r>
+        <w:t>{ color</w:t>
+      </w:r>
+      <w:proofErr w:type="gramEnd"/>
+      <w:r>
+        <w:t>: var(--</w:t>
+      </w:r>
+      <w:proofErr w:type="spellStart"/>
+      <w:r>
+        <w:t>custom_property</w:t>
+      </w:r>
+      <w:proofErr w:type="spellEnd"/>
+      <w:r>
+        <w:t>); }</w:t>
       </w:r>
     </w:p>
     <w:p>
@@ -1955,8 +2038,13 @@
           <w:tab w:val="left" w:pos="3825"/>
         </w:tabs>
       </w:pPr>
-      <w:r>
-        <w:t>Github Repository Link</w:t>
+      <w:proofErr w:type="spellStart"/>
+      <w:r>
+        <w:t>Github</w:t>
+      </w:r>
+      <w:proofErr w:type="spellEnd"/>
+      <w:r>
+        <w:t xml:space="preserve"> Repository Link</w:t>
       </w:r>
     </w:p>
     <w:p>
@@ -1983,8 +2071,13 @@
           <w:tab w:val="left" w:pos="3825"/>
         </w:tabs>
       </w:pPr>
-      <w:r>
-        <w:t xml:space="preserve">Github Pages Link </w:t>
+      <w:proofErr w:type="spellStart"/>
+      <w:r>
+        <w:t>Github</w:t>
+      </w:r>
+      <w:proofErr w:type="spellEnd"/>
+      <w:r>
+        <w:t xml:space="preserve"> Pages Link </w:t>
       </w:r>
     </w:p>
     <w:p>
@@ -2106,8 +2199,13 @@
           <w:tab w:val="left" w:pos="3825"/>
         </w:tabs>
       </w:pPr>
-      <w:r>
-        <w:t>4 (#logic_pic)</w:t>
+      <w:proofErr w:type="gramStart"/>
+      <w:r>
+        <w:t>4 (#</w:t>
+      </w:r>
+      <w:proofErr w:type="gramEnd"/>
+      <w:r>
+        <w:t>logic_pic)</w:t>
       </w:r>
     </w:p>
     <w:p>
@@ -2121,11 +2219,16 @@
           <w:tab w:val="left" w:pos="3825"/>
         </w:tabs>
       </w:pPr>
+      <w:proofErr w:type="gramStart"/>
       <w:r>
         <w:t>32 (</w:t>
       </w:r>
       <w:r>
-        <w:t>#summon_text</w:t>
+        <w:t>#</w:t>
+      </w:r>
+      <w:proofErr w:type="gramEnd"/>
+      <w:r>
+        <w:t>summon_text</w:t>
       </w:r>
       <w:r>
         <w:t>)</w:t>
@@ -2173,7 +2276,23 @@
         </w:tabs>
       </w:pPr>
       <w:r>
-        <w:t>27 (.heading_text)</w:t>
+        <w:t xml:space="preserve">27 </w:t>
+      </w:r>
+      <w:proofErr w:type="gramStart"/>
+      <w:r>
+        <w:t>(.</w:t>
+      </w:r>
+      <w:proofErr w:type="spellStart"/>
+      <w:r>
+        <w:t>heading</w:t>
+      </w:r>
+      <w:proofErr w:type="gramEnd"/>
+      <w:r>
+        <w:t>_text</w:t>
+      </w:r>
+      <w:proofErr w:type="spellEnd"/>
+      <w:r>
+        <w:t>)</w:t>
       </w:r>
     </w:p>
     <w:p>
@@ -2188,11 +2307,24 @@
         </w:tabs>
       </w:pPr>
       <w:r>
-        <w:t>56 (</w:t>
-      </w:r>
-      <w:r>
-        <w:t>.section_heading_text</w:t>
-      </w:r>
+        <w:t xml:space="preserve">56 </w:t>
+      </w:r>
+      <w:proofErr w:type="gramStart"/>
+      <w:r>
+        <w:t>(</w:t>
+      </w:r>
+      <w:r>
+        <w:t>.</w:t>
+      </w:r>
+      <w:proofErr w:type="spellStart"/>
+      <w:r>
+        <w:t>section</w:t>
+      </w:r>
+      <w:proofErr w:type="gramEnd"/>
+      <w:r>
+        <w:t>_heading_text</w:t>
+      </w:r>
+      <w:proofErr w:type="spellEnd"/>
       <w:r>
         <w:t>)</w:t>
       </w:r>
@@ -2212,13 +2344,29 @@
         </w:tabs>
       </w:pPr>
       <w:r>
-        <w:t>74 (</w:t>
-      </w:r>
-      <w:r>
-        <w:t>.important_tex</w:t>
-      </w:r>
-      <w:r>
-        <w:t>t)</w:t>
+        <w:t xml:space="preserve">74 </w:t>
+      </w:r>
+      <w:proofErr w:type="gramStart"/>
+      <w:r>
+        <w:t>(</w:t>
+      </w:r>
+      <w:r>
+        <w:t>.</w:t>
+      </w:r>
+      <w:proofErr w:type="spellStart"/>
+      <w:r>
+        <w:t>important</w:t>
+      </w:r>
+      <w:proofErr w:type="gramEnd"/>
+      <w:r>
+        <w:t>_tex</w:t>
+      </w:r>
+      <w:r>
+        <w:t>t</w:t>
+      </w:r>
+      <w:proofErr w:type="spellEnd"/>
+      <w:r>
+        <w:t>)</w:t>
       </w:r>
     </w:p>
     <w:p>
@@ -2233,10 +2381,18 @@
         </w:tabs>
       </w:pPr>
       <w:r>
-        <w:t>80 (</w:t>
-      </w:r>
-      <w:r>
-        <w:t>.important_tex</w:t>
+        <w:t xml:space="preserve">80 </w:t>
+      </w:r>
+      <w:proofErr w:type="gramStart"/>
+      <w:r>
+        <w:t>(</w:t>
+      </w:r>
+      <w:r>
+        <w:t>.important</w:t>
+      </w:r>
+      <w:proofErr w:type="gramEnd"/>
+      <w:r>
+        <w:t>_tex</w:t>
       </w:r>
       <w:r>
         <w:t>t_1)</w:t>
@@ -2254,10 +2410,18 @@
         </w:tabs>
       </w:pPr>
       <w:r>
-        <w:t>86 (</w:t>
-      </w:r>
-      <w:r>
-        <w:t>.important_tex</w:t>
+        <w:t xml:space="preserve">86 </w:t>
+      </w:r>
+      <w:proofErr w:type="gramStart"/>
+      <w:r>
+        <w:t>(</w:t>
+      </w:r>
+      <w:r>
+        <w:t>.important</w:t>
+      </w:r>
+      <w:proofErr w:type="gramEnd"/>
+      <w:r>
+        <w:t>_tex</w:t>
       </w:r>
       <w:r>
         <w:t>t_2)</w:t>
@@ -2331,8 +2495,13 @@
       <w:r>
         <w:t>38 (</w:t>
       </w:r>
-      <w:r>
-        <w:t>p#summon_text a</w:t>
+      <w:proofErr w:type="spellStart"/>
+      <w:r>
+        <w:t>p#summon_text</w:t>
+      </w:r>
+      <w:proofErr w:type="spellEnd"/>
+      <w:r>
+        <w:t xml:space="preserve"> a</w:t>
       </w:r>
       <w:r>
         <w:t>)</w:t>
@@ -2383,7 +2552,15 @@
         <w:t>50 (</w:t>
       </w:r>
       <w:r>
-        <w:t>h1.overview_text</w:t>
+        <w:t>h</w:t>
+      </w:r>
+      <w:proofErr w:type="gramStart"/>
+      <w:r>
+        <w:t>1.overview</w:t>
+      </w:r>
+      <w:proofErr w:type="gramEnd"/>
+      <w:r>
+        <w:t>_text</w:t>
       </w:r>
       <w:r>
         <w:t>)</w:t>
@@ -2403,9 +2580,16 @@
       <w:r>
         <w:t>64 (</w:t>
       </w:r>
-      <w:r>
-        <w:t>p.list_heading</w:t>
-      </w:r>
+      <w:proofErr w:type="spellStart"/>
+      <w:proofErr w:type="gramStart"/>
+      <w:r>
+        <w:t>p.list</w:t>
+      </w:r>
+      <w:proofErr w:type="gramEnd"/>
+      <w:r>
+        <w:t>_heading</w:t>
+      </w:r>
+      <w:proofErr w:type="spellEnd"/>
       <w:r>
         <w:t>)</w:t>
       </w:r>
@@ -2424,8 +2608,21 @@
       <w:r>
         <w:t>68 (</w:t>
       </w:r>
-      <w:r>
-        <w:t>ul, ol li</w:t>
+      <w:proofErr w:type="spellStart"/>
+      <w:r>
+        <w:t>ul</w:t>
+      </w:r>
+      <w:proofErr w:type="spellEnd"/>
+      <w:r>
+        <w:t xml:space="preserve">, </w:t>
+      </w:r>
+      <w:proofErr w:type="spellStart"/>
+      <w:r>
+        <w:t>ol</w:t>
+      </w:r>
+      <w:proofErr w:type="spellEnd"/>
+      <w:r>
+        <w:t xml:space="preserve"> li</w:t>
       </w:r>
       <w:r>
         <w:t>)</w:t>
@@ -2475,9 +2672,19 @@
       <w:r>
         <w:t>43 (</w:t>
       </w:r>
-      <w:r>
-        <w:t>p#summon_text a:hover</w:t>
-      </w:r>
+      <w:proofErr w:type="spellStart"/>
+      <w:r>
+        <w:t>p#summon_text</w:t>
+      </w:r>
+      <w:proofErr w:type="spellEnd"/>
+      <w:r>
+        <w:t xml:space="preserve"> </w:t>
+      </w:r>
+      <w:proofErr w:type="gramStart"/>
+      <w:r>
+        <w:t>a:hover</w:t>
+      </w:r>
+      <w:proofErr w:type="gramEnd"/>
       <w:r>
         <w:t>)</w:t>
       </w:r>
@@ -2524,10 +2731,26 @@
         </w:tabs>
       </w:pPr>
       <w:r>
-        <w:t>60 (</w:t>
-      </w:r>
-      <w:r>
-        <w:t>.section_heading_text::first-letter</w:t>
+        <w:t xml:space="preserve">60 </w:t>
+      </w:r>
+      <w:proofErr w:type="gramStart"/>
+      <w:r>
+        <w:t>(</w:t>
+      </w:r>
+      <w:r>
+        <w:t>.</w:t>
+      </w:r>
+      <w:proofErr w:type="spellStart"/>
+      <w:r>
+        <w:t>section</w:t>
+      </w:r>
+      <w:proofErr w:type="gramEnd"/>
+      <w:r>
+        <w:t>_heading_text</w:t>
+      </w:r>
+      <w:proofErr w:type="spellEnd"/>
+      <w:r>
+        <w:t>::first-letter</w:t>
       </w:r>
       <w:r>
         <w:t>)</w:t>
@@ -2641,6 +2864,9 @@
         </w:tabs>
       </w:pPr>
       <w:r>
+        <w:rPr>
+          <w:noProof/>
+        </w:rPr>
         <w:drawing>
           <wp:inline distT="0" distB="0" distL="0" distR="0" wp14:anchorId="4EB87703" wp14:editId="32546B12">
             <wp:extent cx="5887272" cy="3591426"/>
@@ -2842,6 +3068,9 @@
         </w:tabs>
       </w:pPr>
       <w:r>
+        <w:rPr>
+          <w:noProof/>
+        </w:rPr>
         <w:drawing>
           <wp:anchor distT="0" distB="0" distL="114300" distR="114300" simplePos="0" relativeHeight="251670528" behindDoc="0" locked="0" layoutInCell="1" allowOverlap="1" wp14:anchorId="0AEDCFED" wp14:editId="07D3FD7F">
             <wp:simplePos x="0" y="0"/>
@@ -3312,9 +3541,6 @@
         <w:tabs>
           <w:tab w:val="left" w:pos="3825"/>
         </w:tabs>
-        <w:rPr>
-          <w:rFonts w:hint="eastAsia"/>
-        </w:rPr>
       </w:pPr>
       <w:r>
         <w:rPr>
@@ -3330,6 +3556,9 @@
         </w:tabs>
       </w:pPr>
       <w:r>
+        <w:rPr>
+          <w:noProof/>
+        </w:rPr>
         <w:drawing>
           <wp:inline distT="0" distB="0" distL="0" distR="0" wp14:anchorId="62448E6B" wp14:editId="78D54201">
             <wp:extent cx="5220429" cy="3677163"/>
@@ -3455,6 +3684,9 @@
         </w:tabs>
       </w:pPr>
       <w:r>
+        <w:rPr>
+          <w:noProof/>
+        </w:rPr>
         <w:drawing>
           <wp:inline distT="0" distB="0" distL="0" distR="0" wp14:anchorId="5B0B494D" wp14:editId="1DE3E2B6">
             <wp:extent cx="5943600" cy="3460750"/>
@@ -3589,6 +3821,9 @@
         </w:tabs>
       </w:pPr>
       <w:r>
+        <w:rPr>
+          <w:noProof/>
+        </w:rPr>
         <w:drawing>
           <wp:inline distT="0" distB="0" distL="0" distR="0" wp14:anchorId="47357FCD" wp14:editId="53653604">
             <wp:extent cx="2657846" cy="1143160"/>
@@ -3721,6 +3956,9 @@
         </w:tabs>
       </w:pPr>
       <w:r>
+        <w:rPr>
+          <w:noProof/>
+        </w:rPr>
         <w:drawing>
           <wp:inline distT="0" distB="0" distL="0" distR="0" wp14:anchorId="79A19E3F" wp14:editId="787D36A3">
             <wp:extent cx="4163006" cy="2191056"/>
@@ -3765,6 +4003,9 @@
         </w:tabs>
       </w:pPr>
       <w:r>
+        <w:rPr>
+          <w:noProof/>
+        </w:rPr>
         <w:drawing>
           <wp:inline distT="0" distB="0" distL="0" distR="0" wp14:anchorId="5EBBBC61" wp14:editId="45BECEBA">
             <wp:extent cx="4324954" cy="1514686"/>
@@ -3966,8 +4207,21 @@
           <w:tab w:val="left" w:pos="3825"/>
         </w:tabs>
       </w:pPr>
-      <w:r>
-        <w:t xml:space="preserve">Is similar to text-shadow </w:t>
+      <w:proofErr w:type="gramStart"/>
+      <w:r>
+        <w:t>Is</w:t>
+      </w:r>
+      <w:proofErr w:type="gramEnd"/>
+      <w:r>
+        <w:t xml:space="preserve"> </w:t>
+      </w:r>
+      <w:proofErr w:type="gramStart"/>
+      <w:r>
+        <w:t>similar to</w:t>
+      </w:r>
+      <w:proofErr w:type="gramEnd"/>
+      <w:r>
+        <w:t xml:space="preserve"> text-shadow </w:t>
       </w:r>
     </w:p>
     <w:p>
@@ -3992,6 +4246,9 @@
         </w:tabs>
       </w:pPr>
       <w:r>
+        <w:rPr>
+          <w:noProof/>
+        </w:rPr>
         <w:drawing>
           <wp:inline distT="0" distB="0" distL="0" distR="0" wp14:anchorId="2EA801AF" wp14:editId="2EEEA25F">
             <wp:extent cx="5877745" cy="3696216"/>
@@ -4134,8 +4391,13 @@
           <w:tab w:val="left" w:pos="3825"/>
         </w:tabs>
       </w:pPr>
-      <w:r>
-        <w:t xml:space="preserve">Default for background image is that it will repeat horizontally &amp; vertically &amp; tile across the box </w:t>
+      <w:proofErr w:type="gramStart"/>
+      <w:r>
+        <w:t>Default</w:t>
+      </w:r>
+      <w:proofErr w:type="gramEnd"/>
+      <w:r>
+        <w:t xml:space="preserve"> for background image is that it will repeat horizontally &amp; vertically &amp; tile across the box </w:t>
       </w:r>
     </w:p>
     <w:p>
@@ -4165,16 +4427,27 @@
         </w:tabs>
       </w:pPr>
       <w:r>
-        <w:t xml:space="preserve">You have to make sure a background image doesn’t make text harder to read  </w:t>
-      </w:r>
-    </w:p>
-    <w:p>
-      <w:pPr>
-        <w:tabs>
-          <w:tab w:val="left" w:pos="3825"/>
-        </w:tabs>
-      </w:pPr>
-      <w:r>
+        <w:t xml:space="preserve">You </w:t>
+      </w:r>
+      <w:proofErr w:type="gramStart"/>
+      <w:r>
+        <w:t>have to</w:t>
+      </w:r>
+      <w:proofErr w:type="gramEnd"/>
+      <w:r>
+        <w:t xml:space="preserve"> make sure a background image doesn’t make text harder to read  </w:t>
+      </w:r>
+    </w:p>
+    <w:p>
+      <w:pPr>
+        <w:tabs>
+          <w:tab w:val="left" w:pos="3825"/>
+        </w:tabs>
+      </w:pPr>
+      <w:r>
+        <w:rPr>
+          <w:noProof/>
+        </w:rPr>
         <w:drawing>
           <wp:inline distT="0" distB="0" distL="0" distR="0" wp14:anchorId="4DDF9581" wp14:editId="57DD0140">
             <wp:extent cx="5943600" cy="3481070"/>
@@ -4217,9 +4490,143 @@
         <w:tabs>
           <w:tab w:val="left" w:pos="3825"/>
         </w:tabs>
-        <w:rPr>
-          <w:rFonts w:hint="eastAsia"/>
-        </w:rPr>
+      </w:pPr>
+    </w:p>
+    <w:p>
+      <w:pPr>
+        <w:tabs>
+          <w:tab w:val="left" w:pos="3825"/>
+        </w:tabs>
+      </w:pPr>
+    </w:p>
+    <w:p>
+      <w:pPr>
+        <w:tabs>
+          <w:tab w:val="left" w:pos="3825"/>
+        </w:tabs>
+      </w:pPr>
+    </w:p>
+    <w:p>
+      <w:pPr>
+        <w:tabs>
+          <w:tab w:val="left" w:pos="3825"/>
+        </w:tabs>
+      </w:pPr>
+    </w:p>
+    <w:p>
+      <w:pPr>
+        <w:tabs>
+          <w:tab w:val="left" w:pos="3825"/>
+        </w:tabs>
+      </w:pPr>
+    </w:p>
+    <w:p>
+      <w:pPr>
+        <w:tabs>
+          <w:tab w:val="left" w:pos="3825"/>
+        </w:tabs>
+      </w:pPr>
+    </w:p>
+    <w:p>
+      <w:pPr>
+        <w:tabs>
+          <w:tab w:val="left" w:pos="3825"/>
+        </w:tabs>
+      </w:pPr>
+    </w:p>
+    <w:p>
+      <w:pPr>
+        <w:tabs>
+          <w:tab w:val="left" w:pos="3825"/>
+        </w:tabs>
+      </w:pPr>
+    </w:p>
+    <w:p>
+      <w:pPr>
+        <w:tabs>
+          <w:tab w:val="left" w:pos="3825"/>
+        </w:tabs>
+      </w:pPr>
+    </w:p>
+    <w:p>
+      <w:pPr>
+        <w:pStyle w:val="ListParagraph"/>
+        <w:numPr>
+          <w:ilvl w:val="0"/>
+          <w:numId w:val="1"/>
+        </w:numPr>
+        <w:tabs>
+          <w:tab w:val="left" w:pos="3825"/>
+        </w:tabs>
+      </w:pPr>
+      <w:r>
+        <w:lastRenderedPageBreak/>
+        <w:t xml:space="preserve">How to set background gradients </w:t>
+      </w:r>
+    </w:p>
+    <w:p>
+      <w:pPr>
+        <w:tabs>
+          <w:tab w:val="left" w:pos="3825"/>
+        </w:tabs>
+      </w:pPr>
+      <w:r>
+        <w:drawing>
+          <wp:inline distT="0" distB="0" distL="0" distR="0" wp14:anchorId="2375BDD4" wp14:editId="65DB7AE6">
+            <wp:extent cx="5943600" cy="1961515"/>
+            <wp:effectExtent l="0" t="0" r="0" b="635"/>
+            <wp:docPr id="357665413" name="Picture 1" descr="A screenshot of a computer program&#10;&#10;Description automatically generated"/>
+            <wp:cNvGraphicFramePr>
+              <a:graphicFrameLocks xmlns:a="http://schemas.openxmlformats.org/drawingml/2006/main" noChangeAspect="1"/>
+            </wp:cNvGraphicFramePr>
+            <a:graphic xmlns:a="http://schemas.openxmlformats.org/drawingml/2006/main">
+              <a:graphicData uri="http://schemas.openxmlformats.org/drawingml/2006/picture">
+                <pic:pic xmlns:pic="http://schemas.openxmlformats.org/drawingml/2006/picture">
+                  <pic:nvPicPr>
+                    <pic:cNvPr id="357665413" name="Picture 1" descr="A screenshot of a computer program&#10;&#10;Description automatically generated"/>
+                    <pic:cNvPicPr/>
+                  </pic:nvPicPr>
+                  <pic:blipFill>
+                    <a:blip r:embed="rId33"/>
+                    <a:stretch>
+                      <a:fillRect/>
+                    </a:stretch>
+                  </pic:blipFill>
+                  <pic:spPr>
+                    <a:xfrm>
+                      <a:off x="0" y="0"/>
+                      <a:ext cx="5943600" cy="1961515"/>
+                    </a:xfrm>
+                    <a:prstGeom prst="rect">
+                      <a:avLst/>
+                    </a:prstGeom>
+                  </pic:spPr>
+                </pic:pic>
+              </a:graphicData>
+            </a:graphic>
+          </wp:inline>
+        </w:drawing>
+      </w:r>
+    </w:p>
+    <w:p>
+      <w:pPr>
+        <w:tabs>
+          <w:tab w:val="left" w:pos="3825"/>
+        </w:tabs>
+      </w:pPr>
+    </w:p>
+    <w:p>
+      <w:pPr>
+        <w:tabs>
+          <w:tab w:val="left" w:pos="3825"/>
+        </w:tabs>
+      </w:pPr>
+    </w:p>
+    <w:p>
+      <w:pPr>
+        <w:tabs>
+          <w:tab w:val="left" w:pos="3825"/>
+        </w:tabs>
       </w:pPr>
     </w:p>
     <w:p>

</xml_diff>

<commit_message>
Added Mod 5 CYOW assignment to CIS 155 Notes.docx
</commit_message>
<xml_diff>
--- a/CIS 155 Notes.docx
+++ b/CIS 155 Notes.docx
@@ -4571,6 +4571,9 @@
         </w:tabs>
       </w:pPr>
       <w:r>
+        <w:rPr>
+          <w:noProof/>
+        </w:rPr>
         <w:drawing>
           <wp:inline distT="0" distB="0" distL="0" distR="0" wp14:anchorId="2375BDD4" wp14:editId="65DB7AE6">
             <wp:extent cx="5943600" cy="1961515"/>
@@ -4635,6 +4638,411 @@
           <w:tab w:val="left" w:pos="3825"/>
         </w:tabs>
       </w:pPr>
+    </w:p>
+    <w:p>
+      <w:pPr>
+        <w:tabs>
+          <w:tab w:val="left" w:pos="3825"/>
+        </w:tabs>
+      </w:pPr>
+    </w:p>
+    <w:p>
+      <w:pPr>
+        <w:tabs>
+          <w:tab w:val="left" w:pos="3825"/>
+        </w:tabs>
+      </w:pPr>
+    </w:p>
+    <w:p>
+      <w:pPr>
+        <w:tabs>
+          <w:tab w:val="left" w:pos="3825"/>
+        </w:tabs>
+      </w:pPr>
+    </w:p>
+    <w:p>
+      <w:pPr>
+        <w:tabs>
+          <w:tab w:val="left" w:pos="3825"/>
+        </w:tabs>
+      </w:pPr>
+    </w:p>
+    <w:p>
+      <w:pPr>
+        <w:tabs>
+          <w:tab w:val="left" w:pos="3825"/>
+        </w:tabs>
+      </w:pPr>
+    </w:p>
+    <w:p>
+      <w:pPr>
+        <w:tabs>
+          <w:tab w:val="left" w:pos="3825"/>
+        </w:tabs>
+      </w:pPr>
+    </w:p>
+    <w:p>
+      <w:pPr>
+        <w:tabs>
+          <w:tab w:val="left" w:pos="3825"/>
+        </w:tabs>
+      </w:pPr>
+    </w:p>
+    <w:p>
+      <w:pPr>
+        <w:tabs>
+          <w:tab w:val="left" w:pos="3825"/>
+        </w:tabs>
+      </w:pPr>
+    </w:p>
+    <w:p>
+      <w:pPr>
+        <w:tabs>
+          <w:tab w:val="left" w:pos="3825"/>
+        </w:tabs>
+      </w:pPr>
+    </w:p>
+    <w:p>
+      <w:pPr>
+        <w:tabs>
+          <w:tab w:val="left" w:pos="3825"/>
+        </w:tabs>
+      </w:pPr>
+    </w:p>
+    <w:p>
+      <w:pPr>
+        <w:tabs>
+          <w:tab w:val="left" w:pos="3825"/>
+        </w:tabs>
+      </w:pPr>
+    </w:p>
+    <w:p>
+      <w:pPr>
+        <w:tabs>
+          <w:tab w:val="left" w:pos="3825"/>
+        </w:tabs>
+      </w:pPr>
+    </w:p>
+    <w:p>
+      <w:pPr>
+        <w:tabs>
+          <w:tab w:val="left" w:pos="3825"/>
+        </w:tabs>
+      </w:pPr>
+    </w:p>
+    <w:p>
+      <w:pPr>
+        <w:tabs>
+          <w:tab w:val="left" w:pos="3825"/>
+        </w:tabs>
+      </w:pPr>
+    </w:p>
+    <w:p>
+      <w:pPr>
+        <w:tabs>
+          <w:tab w:val="left" w:pos="3825"/>
+        </w:tabs>
+      </w:pPr>
+      <w:r>
+        <w:lastRenderedPageBreak/>
+        <w:t xml:space="preserve">This is for Mod 5 CYOW Assignment </w:t>
+      </w:r>
+    </w:p>
+    <w:p>
+      <w:pPr>
+        <w:pStyle w:val="ListParagraph"/>
+        <w:numPr>
+          <w:ilvl w:val="0"/>
+          <w:numId w:val="1"/>
+        </w:numPr>
+        <w:tabs>
+          <w:tab w:val="left" w:pos="3825"/>
+        </w:tabs>
+      </w:pPr>
+      <w:r>
+        <w:t xml:space="preserve">Added Background Image to body element on HTML </w:t>
+      </w:r>
+      <w:r>
+        <w:t>(index.html)</w:t>
+      </w:r>
+      <w:r>
+        <w:t xml:space="preserve"> </w:t>
+      </w:r>
+      <w:r>
+        <w:t>line 13 and CSS line 6</w:t>
+      </w:r>
+    </w:p>
+    <w:p>
+      <w:pPr>
+        <w:pStyle w:val="ListParagraph"/>
+        <w:numPr>
+          <w:ilvl w:val="0"/>
+          <w:numId w:val="1"/>
+        </w:numPr>
+        <w:tabs>
+          <w:tab w:val="left" w:pos="3825"/>
+        </w:tabs>
+      </w:pPr>
+      <w:r>
+        <w:t xml:space="preserve">Added Margin, Border, and Gradient </w:t>
+      </w:r>
+      <w:r>
+        <w:t xml:space="preserve">to </w:t>
+      </w:r>
+      <w:r>
+        <w:t>header element</w:t>
+      </w:r>
+      <w:r>
+        <w:t xml:space="preserve"> on</w:t>
+      </w:r>
+      <w:r>
+        <w:t xml:space="preserve"> HTML </w:t>
+      </w:r>
+      <w:r>
+        <w:t>(index.html)</w:t>
+      </w:r>
+      <w:r>
+        <w:t xml:space="preserve"> </w:t>
+      </w:r>
+      <w:r>
+        <w:t xml:space="preserve">line 14 and CSS line </w:t>
+      </w:r>
+      <w:r>
+        <w:t>60</w:t>
+      </w:r>
+    </w:p>
+    <w:p>
+      <w:pPr>
+        <w:pStyle w:val="ListParagraph"/>
+        <w:numPr>
+          <w:ilvl w:val="0"/>
+          <w:numId w:val="1"/>
+        </w:numPr>
+        <w:tabs>
+          <w:tab w:val="left" w:pos="3825"/>
+        </w:tabs>
+      </w:pPr>
+      <w:r>
+        <w:t xml:space="preserve">Added Border to </w:t>
+      </w:r>
+      <w:proofErr w:type="spellStart"/>
+      <w:r>
+        <w:t>img</w:t>
+      </w:r>
+      <w:proofErr w:type="spellEnd"/>
+      <w:r>
+        <w:t xml:space="preserve"> element on HTML </w:t>
+      </w:r>
+      <w:r>
+        <w:t>(index.html)</w:t>
+      </w:r>
+      <w:r>
+        <w:t xml:space="preserve"> </w:t>
+      </w:r>
+      <w:r>
+        <w:t>line 15 and CSS line 47</w:t>
+      </w:r>
+    </w:p>
+    <w:p>
+      <w:pPr>
+        <w:pStyle w:val="ListParagraph"/>
+        <w:numPr>
+          <w:ilvl w:val="1"/>
+          <w:numId w:val="1"/>
+        </w:numPr>
+        <w:tabs>
+          <w:tab w:val="left" w:pos="3825"/>
+        </w:tabs>
+      </w:pPr>
+      <w:r>
+        <w:t xml:space="preserve">This </w:t>
+      </w:r>
+      <w:r>
+        <w:t>had</w:t>
+      </w:r>
+      <w:r>
+        <w:t xml:space="preserve"> Margins on </w:t>
+      </w:r>
+      <w:r>
+        <w:t>it</w:t>
+      </w:r>
+      <w:r>
+        <w:t xml:space="preserve"> before this assignment </w:t>
+      </w:r>
+    </w:p>
+    <w:p>
+      <w:pPr>
+        <w:pStyle w:val="ListParagraph"/>
+        <w:numPr>
+          <w:ilvl w:val="2"/>
+          <w:numId w:val="1"/>
+        </w:numPr>
+        <w:tabs>
+          <w:tab w:val="left" w:pos="3825"/>
+        </w:tabs>
+      </w:pPr>
+      <w:r>
+        <w:t xml:space="preserve">The same goes for the marquee “IMPORTANT” text HTML </w:t>
+      </w:r>
+      <w:r>
+        <w:t>(index.html)</w:t>
+      </w:r>
+      <w:r>
+        <w:t xml:space="preserve"> </w:t>
+      </w:r>
+      <w:r>
+        <w:t>line 110 and CSS line 138</w:t>
+      </w:r>
+    </w:p>
+    <w:p>
+      <w:pPr>
+        <w:pStyle w:val="ListParagraph"/>
+        <w:numPr>
+          <w:ilvl w:val="0"/>
+          <w:numId w:val="1"/>
+        </w:numPr>
+        <w:tabs>
+          <w:tab w:val="left" w:pos="3825"/>
+        </w:tabs>
+      </w:pPr>
+      <w:r>
+        <w:t>Added Margin, Border, Padding, and Gradient to main element on HTML</w:t>
+      </w:r>
+      <w:r>
+        <w:t xml:space="preserve"> </w:t>
+      </w:r>
+      <w:r>
+        <w:t>(index.html)</w:t>
+      </w:r>
+      <w:r>
+        <w:t xml:space="preserve"> line 28 and CSS line 1</w:t>
+      </w:r>
+      <w:r>
+        <w:t>8</w:t>
+      </w:r>
+    </w:p>
+    <w:p>
+      <w:pPr>
+        <w:pStyle w:val="ListParagraph"/>
+        <w:numPr>
+          <w:ilvl w:val="0"/>
+          <w:numId w:val="1"/>
+        </w:numPr>
+        <w:tabs>
+          <w:tab w:val="left" w:pos="3825"/>
+        </w:tabs>
+      </w:pPr>
+      <w:r>
+        <w:t xml:space="preserve">Added Margins to footer element on HTML </w:t>
+      </w:r>
+      <w:r>
+        <w:t>(index.html)</w:t>
+      </w:r>
+      <w:r>
+        <w:t xml:space="preserve"> </w:t>
+      </w:r>
+      <w:r>
+        <w:t>line 192 and CSS line 39</w:t>
+      </w:r>
+    </w:p>
+    <w:p>
+      <w:pPr>
+        <w:pStyle w:val="ListParagraph"/>
+        <w:numPr>
+          <w:ilvl w:val="0"/>
+          <w:numId w:val="1"/>
+        </w:numPr>
+        <w:tabs>
+          <w:tab w:val="left" w:pos="3825"/>
+        </w:tabs>
+      </w:pPr>
+      <w:r>
+        <w:t xml:space="preserve">The second page link is on HTML </w:t>
+      </w:r>
+      <w:r>
+        <w:t>(index.html)</w:t>
+      </w:r>
+      <w:r>
+        <w:t xml:space="preserve"> </w:t>
+      </w:r>
+      <w:r>
+        <w:t xml:space="preserve">line 54 </w:t>
+      </w:r>
+    </w:p>
+    <w:p>
+      <w:pPr>
+        <w:pStyle w:val="ListParagraph"/>
+        <w:numPr>
+          <w:ilvl w:val="1"/>
+          <w:numId w:val="1"/>
+        </w:numPr>
+        <w:tabs>
+          <w:tab w:val="left" w:pos="3825"/>
+        </w:tabs>
+      </w:pPr>
+      <w:r>
+        <w:t xml:space="preserve">Article </w:t>
+      </w:r>
+      <w:r>
+        <w:t xml:space="preserve">element </w:t>
+      </w:r>
+      <w:r>
+        <w:t>for columns is on</w:t>
+      </w:r>
+      <w:r>
+        <w:t xml:space="preserve"> HTML (pvp_pve_page.html) line 30 and</w:t>
+      </w:r>
+      <w:r>
+        <w:t xml:space="preserve"> CSS line 33</w:t>
+      </w:r>
+      <w:r>
+        <w:t xml:space="preserve"> </w:t>
+      </w:r>
+    </w:p>
+    <w:p>
+      <w:pPr>
+        <w:pStyle w:val="ListParagraph"/>
+        <w:numPr>
+          <w:ilvl w:val="1"/>
+          <w:numId w:val="1"/>
+        </w:numPr>
+        <w:tabs>
+          <w:tab w:val="left" w:pos="3825"/>
+        </w:tabs>
+      </w:pPr>
+      <w:r>
+        <w:t>The second page uses the same style sheet as the index.html page and has the same margins, borders, gradients, and background image added to it</w:t>
+      </w:r>
+    </w:p>
+    <w:p>
+      <w:pPr>
+        <w:pStyle w:val="ListParagraph"/>
+        <w:numPr>
+          <w:ilvl w:val="1"/>
+          <w:numId w:val="1"/>
+        </w:numPr>
+        <w:tabs>
+          <w:tab w:val="left" w:pos="3825"/>
+        </w:tabs>
+      </w:pPr>
+      <w:r>
+        <w:t xml:space="preserve">The second page is also set up for more information to be added to it and a link to go back to the home page </w:t>
+      </w:r>
+    </w:p>
+    <w:p>
+      <w:pPr>
+        <w:pStyle w:val="ListParagraph"/>
+        <w:numPr>
+          <w:ilvl w:val="2"/>
+          <w:numId w:val="1"/>
+        </w:numPr>
+        <w:tabs>
+          <w:tab w:val="left" w:pos="3825"/>
+        </w:tabs>
+      </w:pPr>
+      <w:r>
+        <w:t>I am just mocking up what I think I want the other pages to potentially look like for when we start adding those and the navigation bar. Hopefully I am on the right track and doing this in a “correct” way</w:t>
+      </w:r>
     </w:p>
     <w:sectPr>
       <w:pgSz w:w="12240" w:h="15840"/>

</xml_diff>

<commit_message>
Added Mod 6 Video 1 stuff to Mod 5 Example Video 2 folder and CIS 155 Notes file
</commit_message>
<xml_diff>
--- a/CIS 155 Notes.docx
+++ b/CIS 155 Notes.docx
@@ -190,13 +190,8 @@
         <w:t>-</w:t>
       </w:r>
       <w:r>
-        <w:t xml:space="preserve">Element </w:t>
-      </w:r>
-      <w:proofErr w:type="gramStart"/>
-      <w:r>
-        <w:t>{ }</w:t>
-      </w:r>
-      <w:proofErr w:type="gramEnd"/>
+        <w:t>Element { }</w:t>
+      </w:r>
     </w:p>
     <w:p>
       <w:pPr>
@@ -331,11 +326,9 @@
       <w:r>
         <w:t xml:space="preserve">Below </w:t>
       </w:r>
-      <w:proofErr w:type="gramStart"/>
       <w:r>
         <w:t>{ }</w:t>
       </w:r>
-      <w:proofErr w:type="gramEnd"/>
     </w:p>
     <w:p>
       <w:pPr>
@@ -456,13 +449,8 @@
         </w:numPr>
       </w:pPr>
       <w:r>
-        <w:t xml:space="preserve">Main-Tag Descendant-tag </w:t>
-      </w:r>
-      <w:proofErr w:type="gramStart"/>
-      <w:r>
-        <w:t>{ }</w:t>
-      </w:r>
-      <w:proofErr w:type="gramEnd"/>
+        <w:t>Main-Tag Descendant-tag { }</w:t>
+      </w:r>
     </w:p>
     <w:p>
       <w:pPr>
@@ -559,19 +547,9 @@
           <w:numId w:val="1"/>
         </w:numPr>
       </w:pPr>
-      <w:proofErr w:type="spellStart"/>
-      <w:r>
-        <w:t>Main-Tag+Next-Tag</w:t>
-      </w:r>
-      <w:proofErr w:type="spellEnd"/>
-      <w:r>
-        <w:t xml:space="preserve"> </w:t>
-      </w:r>
-      <w:proofErr w:type="gramStart"/>
-      <w:r>
-        <w:t>{ }</w:t>
-      </w:r>
-      <w:proofErr w:type="gramEnd"/>
+      <w:r>
+        <w:t>Main-Tag+Next-Tag { }</w:t>
+      </w:r>
     </w:p>
     <w:p>
       <w:r>
@@ -777,19 +755,9 @@
           <w:tab w:val="left" w:pos="1981"/>
         </w:tabs>
       </w:pPr>
-      <w:proofErr w:type="spellStart"/>
-      <w:r>
-        <w:t>Tag.Class</w:t>
-      </w:r>
-      <w:proofErr w:type="spellEnd"/>
-      <w:r>
-        <w:t xml:space="preserve"> </w:t>
-      </w:r>
-      <w:proofErr w:type="gramStart"/>
-      <w:r>
-        <w:t>{ }</w:t>
-      </w:r>
-      <w:proofErr w:type="gramEnd"/>
+      <w:r>
+        <w:t>Tag.Class { }</w:t>
+      </w:r>
     </w:p>
     <w:p>
       <w:pPr>
@@ -889,13 +857,8 @@
         </w:numPr>
       </w:pPr>
       <w:r>
-        <w:t xml:space="preserve">Tag, tag, tag </w:t>
-      </w:r>
-      <w:proofErr w:type="gramStart"/>
-      <w:r>
-        <w:t>{ }</w:t>
-      </w:r>
-      <w:proofErr w:type="gramEnd"/>
+        <w:t>Tag, tag, tag { }</w:t>
+      </w:r>
     </w:p>
     <w:p>
       <w:pPr>
@@ -905,13 +868,8 @@
           <w:numId w:val="1"/>
         </w:numPr>
       </w:pPr>
-      <w:proofErr w:type="gramStart"/>
-      <w:r>
-        <w:t>Second</w:t>
-      </w:r>
-      <w:proofErr w:type="gramEnd"/>
-      <w:r>
-        <w:t xml:space="preserve"> example in picture reads as </w:t>
+      <w:r>
+        <w:t xml:space="preserve">Second example in picture reads as </w:t>
       </w:r>
     </w:p>
     <w:p>
@@ -923,15 +881,8 @@
         </w:numPr>
       </w:pPr>
       <w:r>
-        <w:t xml:space="preserve">All p tags and li descendants of </w:t>
-      </w:r>
-      <w:proofErr w:type="spellStart"/>
-      <w:proofErr w:type="gramStart"/>
-      <w:r>
-        <w:t>ul.speakers</w:t>
-      </w:r>
-      <w:proofErr w:type="spellEnd"/>
-      <w:proofErr w:type="gramEnd"/>
+        <w:t>All p tags and li descendants of ul.speakers</w:t>
+      </w:r>
     </w:p>
     <w:p>
       <w:pPr>
@@ -1494,15 +1445,7 @@
         </w:numPr>
       </w:pPr>
       <w:r>
-        <w:t xml:space="preserve">What happens when styles </w:t>
-      </w:r>
-      <w:proofErr w:type="gramStart"/>
-      <w:r>
-        <w:t>applied</w:t>
-      </w:r>
-      <w:proofErr w:type="gramEnd"/>
-      <w:r>
-        <w:t xml:space="preserve"> to an element conflict? </w:t>
+        <w:t xml:space="preserve">What happens when styles applied to an element conflict? </w:t>
       </w:r>
     </w:p>
     <w:p>
@@ -1574,15 +1517,7 @@
         </w:numPr>
       </w:pPr>
       <w:r>
-        <w:t xml:space="preserve">If you want to improve the precedence of a style rule put a </w:t>
-      </w:r>
-      <w:proofErr w:type="gramStart"/>
-      <w:r>
-        <w:t>“!important</w:t>
-      </w:r>
-      <w:proofErr w:type="gramEnd"/>
-      <w:r>
-        <w:t xml:space="preserve">” at the end </w:t>
+        <w:t xml:space="preserve">If you want to improve the precedence of a style rule put a “!important” at the end </w:t>
       </w:r>
     </w:p>
     <w:p>
@@ -1807,13 +1742,8 @@
           <w:tab w:val="left" w:pos="3825"/>
         </w:tabs>
       </w:pPr>
-      <w:proofErr w:type="gramStart"/>
-      <w:r>
-        <w:t>{ --</w:t>
-      </w:r>
-      <w:proofErr w:type="gramEnd"/>
-      <w:r>
-        <w:t>variable: value; }</w:t>
+      <w:r>
+        <w:t>{ --variable: value; }</w:t>
       </w:r>
     </w:p>
     <w:p>
@@ -1857,21 +1787,8 @@
           <w:tab w:val="left" w:pos="3825"/>
         </w:tabs>
       </w:pPr>
-      <w:proofErr w:type="gramStart"/>
-      <w:r>
-        <w:t>{ color</w:t>
-      </w:r>
-      <w:proofErr w:type="gramEnd"/>
-      <w:r>
-        <w:t>: var(--</w:t>
-      </w:r>
-      <w:proofErr w:type="spellStart"/>
-      <w:r>
-        <w:t>custom_property</w:t>
-      </w:r>
-      <w:proofErr w:type="spellEnd"/>
-      <w:r>
-        <w:t>); }</w:t>
+      <w:r>
+        <w:t>{ color: var(--custom_property); }</w:t>
       </w:r>
     </w:p>
     <w:p>
@@ -2038,13 +1955,8 @@
           <w:tab w:val="left" w:pos="3825"/>
         </w:tabs>
       </w:pPr>
-      <w:proofErr w:type="spellStart"/>
-      <w:r>
-        <w:t>Github</w:t>
-      </w:r>
-      <w:proofErr w:type="spellEnd"/>
-      <w:r>
-        <w:t xml:space="preserve"> Repository Link</w:t>
+      <w:r>
+        <w:t>Github Repository Link</w:t>
       </w:r>
     </w:p>
     <w:p>
@@ -2071,13 +1983,8 @@
           <w:tab w:val="left" w:pos="3825"/>
         </w:tabs>
       </w:pPr>
-      <w:proofErr w:type="spellStart"/>
-      <w:r>
-        <w:t>Github</w:t>
-      </w:r>
-      <w:proofErr w:type="spellEnd"/>
-      <w:r>
-        <w:t xml:space="preserve"> Pages Link </w:t>
+      <w:r>
+        <w:t xml:space="preserve">Github Pages Link </w:t>
       </w:r>
     </w:p>
     <w:p>
@@ -2199,13 +2106,8 @@
           <w:tab w:val="left" w:pos="3825"/>
         </w:tabs>
       </w:pPr>
-      <w:proofErr w:type="gramStart"/>
-      <w:r>
-        <w:t>4 (#</w:t>
-      </w:r>
-      <w:proofErr w:type="gramEnd"/>
-      <w:r>
-        <w:t>logic_pic)</w:t>
+      <w:r>
+        <w:t>4 (#logic_pic)</w:t>
       </w:r>
     </w:p>
     <w:p>
@@ -2219,16 +2121,11 @@
           <w:tab w:val="left" w:pos="3825"/>
         </w:tabs>
       </w:pPr>
-      <w:proofErr w:type="gramStart"/>
       <w:r>
         <w:t>32 (</w:t>
       </w:r>
       <w:r>
-        <w:t>#</w:t>
-      </w:r>
-      <w:proofErr w:type="gramEnd"/>
-      <w:r>
-        <w:t>summon_text</w:t>
+        <w:t>#summon_text</w:t>
       </w:r>
       <w:r>
         <w:t>)</w:t>
@@ -2276,24 +2173,32 @@
         </w:tabs>
       </w:pPr>
       <w:r>
-        <w:t xml:space="preserve">27 </w:t>
-      </w:r>
-      <w:proofErr w:type="gramStart"/>
-      <w:r>
-        <w:t>(.</w:t>
-      </w:r>
-      <w:proofErr w:type="spellStart"/>
-      <w:r>
-        <w:t>heading</w:t>
-      </w:r>
-      <w:proofErr w:type="gramEnd"/>
-      <w:r>
-        <w:t>_text</w:t>
-      </w:r>
-      <w:proofErr w:type="spellEnd"/>
+        <w:t>27 (.heading_text)</w:t>
+      </w:r>
+    </w:p>
+    <w:p>
+      <w:pPr>
+        <w:pStyle w:val="ListParagraph"/>
+        <w:numPr>
+          <w:ilvl w:val="2"/>
+          <w:numId w:val="1"/>
+        </w:numPr>
+        <w:tabs>
+          <w:tab w:val="left" w:pos="3825"/>
+        </w:tabs>
+      </w:pPr>
+      <w:r>
+        <w:t>56 (</w:t>
+      </w:r>
+      <w:r>
+        <w:t>.section_heading_text</w:t>
+      </w:r>
       <w:r>
         <w:t>)</w:t>
       </w:r>
+      <w:r>
+        <w:t xml:space="preserve"> </w:t>
+      </w:r>
     </w:p>
     <w:p>
       <w:pPr>
@@ -2307,30 +2212,110 @@
         </w:tabs>
       </w:pPr>
       <w:r>
-        <w:t xml:space="preserve">56 </w:t>
-      </w:r>
-      <w:proofErr w:type="gramStart"/>
-      <w:r>
-        <w:t>(</w:t>
-      </w:r>
-      <w:r>
-        <w:t>.</w:t>
-      </w:r>
-      <w:proofErr w:type="spellStart"/>
-      <w:r>
-        <w:t>section</w:t>
-      </w:r>
-      <w:proofErr w:type="gramEnd"/>
-      <w:r>
-        <w:t>_heading_text</w:t>
-      </w:r>
-      <w:proofErr w:type="spellEnd"/>
+        <w:t>74 (</w:t>
+      </w:r>
+      <w:r>
+        <w:t>.important_tex</w:t>
+      </w:r>
+      <w:r>
+        <w:t>t)</w:t>
+      </w:r>
+    </w:p>
+    <w:p>
+      <w:pPr>
+        <w:pStyle w:val="ListParagraph"/>
+        <w:numPr>
+          <w:ilvl w:val="2"/>
+          <w:numId w:val="1"/>
+        </w:numPr>
+        <w:tabs>
+          <w:tab w:val="left" w:pos="3825"/>
+        </w:tabs>
+      </w:pPr>
+      <w:r>
+        <w:t>80 (</w:t>
+      </w:r>
+      <w:r>
+        <w:t>.important_tex</w:t>
+      </w:r>
+      <w:r>
+        <w:t>t_1)</w:t>
+      </w:r>
+    </w:p>
+    <w:p>
+      <w:pPr>
+        <w:pStyle w:val="ListParagraph"/>
+        <w:numPr>
+          <w:ilvl w:val="2"/>
+          <w:numId w:val="1"/>
+        </w:numPr>
+        <w:tabs>
+          <w:tab w:val="left" w:pos="3825"/>
+        </w:tabs>
+      </w:pPr>
+      <w:r>
+        <w:t>86 (</w:t>
+      </w:r>
+      <w:r>
+        <w:t>.important_tex</w:t>
+      </w:r>
+      <w:r>
+        <w:t>t_2)</w:t>
+      </w:r>
+    </w:p>
+    <w:p>
+      <w:pPr>
+        <w:pStyle w:val="ListParagraph"/>
+        <w:numPr>
+          <w:ilvl w:val="0"/>
+          <w:numId w:val="1"/>
+        </w:numPr>
+        <w:tabs>
+          <w:tab w:val="left" w:pos="3825"/>
+        </w:tabs>
+      </w:pPr>
+      <w:r>
+        <w:t>Relational Selector</w:t>
+      </w:r>
+    </w:p>
+    <w:p>
+      <w:pPr>
+        <w:pStyle w:val="ListParagraph"/>
+        <w:numPr>
+          <w:ilvl w:val="1"/>
+          <w:numId w:val="1"/>
+        </w:numPr>
+        <w:tabs>
+          <w:tab w:val="left" w:pos="3825"/>
+        </w:tabs>
+      </w:pPr>
+      <w:r>
+        <w:t>Line</w:t>
+      </w:r>
+      <w:r>
+        <w:t>s</w:t>
+      </w:r>
+    </w:p>
+    <w:p>
+      <w:pPr>
+        <w:pStyle w:val="ListParagraph"/>
+        <w:numPr>
+          <w:ilvl w:val="2"/>
+          <w:numId w:val="1"/>
+        </w:numPr>
+        <w:tabs>
+          <w:tab w:val="left" w:pos="3825"/>
+        </w:tabs>
+      </w:pPr>
+      <w:r>
+        <w:t>23 (</w:t>
+      </w:r>
+      <w:r>
+        <w:t>header &gt; h1</w:t>
+      </w:r>
       <w:r>
         <w:t>)</w:t>
       </w:r>
-      <w:r>
-        <w:t xml:space="preserve"> </w:t>
-      </w:r>
     </w:p>
     <w:p>
       <w:pPr>
@@ -2344,27 +2329,11 @@
         </w:tabs>
       </w:pPr>
       <w:r>
-        <w:t xml:space="preserve">74 </w:t>
-      </w:r>
-      <w:proofErr w:type="gramStart"/>
-      <w:r>
-        <w:t>(</w:t>
-      </w:r>
-      <w:r>
-        <w:t>.</w:t>
-      </w:r>
-      <w:proofErr w:type="spellStart"/>
-      <w:r>
-        <w:t>important</w:t>
-      </w:r>
-      <w:proofErr w:type="gramEnd"/>
-      <w:r>
-        <w:t>_tex</w:t>
-      </w:r>
-      <w:r>
-        <w:t>t</w:t>
-      </w:r>
-      <w:proofErr w:type="spellEnd"/>
+        <w:t>38 (</w:t>
+      </w:r>
+      <w:r>
+        <w:t>p#summon_text a</w:t>
+      </w:r>
       <w:r>
         <w:t>)</w:t>
       </w:r>
@@ -2373,6 +2342,36 @@
       <w:pPr>
         <w:pStyle w:val="ListParagraph"/>
         <w:numPr>
+          <w:ilvl w:val="0"/>
+          <w:numId w:val="1"/>
+        </w:numPr>
+        <w:tabs>
+          <w:tab w:val="left" w:pos="3825"/>
+        </w:tabs>
+      </w:pPr>
+      <w:r>
+        <w:t xml:space="preserve">Combination Selector </w:t>
+      </w:r>
+    </w:p>
+    <w:p>
+      <w:pPr>
+        <w:pStyle w:val="ListParagraph"/>
+        <w:numPr>
+          <w:ilvl w:val="1"/>
+          <w:numId w:val="1"/>
+        </w:numPr>
+        <w:tabs>
+          <w:tab w:val="left" w:pos="3825"/>
+        </w:tabs>
+      </w:pPr>
+      <w:r>
+        <w:t xml:space="preserve">Lines </w:t>
+      </w:r>
+    </w:p>
+    <w:p>
+      <w:pPr>
+        <w:pStyle w:val="ListParagraph"/>
+        <w:numPr>
           <w:ilvl w:val="2"/>
           <w:numId w:val="1"/>
         </w:numPr>
@@ -2381,21 +2380,13 @@
         </w:tabs>
       </w:pPr>
       <w:r>
-        <w:t xml:space="preserve">80 </w:t>
-      </w:r>
-      <w:proofErr w:type="gramStart"/>
-      <w:r>
-        <w:t>(</w:t>
-      </w:r>
-      <w:r>
-        <w:t>.important</w:t>
-      </w:r>
-      <w:proofErr w:type="gramEnd"/>
-      <w:r>
-        <w:t>_tex</w:t>
-      </w:r>
-      <w:r>
-        <w:t>t_1)</w:t>
+        <w:t>50 (</w:t>
+      </w:r>
+      <w:r>
+        <w:t>h1.overview_text</w:t>
+      </w:r>
+      <w:r>
+        <w:t>)</w:t>
       </w:r>
     </w:p>
     <w:p>
@@ -2410,21 +2401,34 @@
         </w:tabs>
       </w:pPr>
       <w:r>
-        <w:t xml:space="preserve">86 </w:t>
-      </w:r>
-      <w:proofErr w:type="gramStart"/>
-      <w:r>
-        <w:t>(</w:t>
-      </w:r>
-      <w:r>
-        <w:t>.important</w:t>
-      </w:r>
-      <w:proofErr w:type="gramEnd"/>
-      <w:r>
-        <w:t>_tex</w:t>
-      </w:r>
-      <w:r>
-        <w:t>t_2)</w:t>
+        <w:t>64 (</w:t>
+      </w:r>
+      <w:r>
+        <w:t>p.list_heading</w:t>
+      </w:r>
+      <w:r>
+        <w:t>)</w:t>
+      </w:r>
+    </w:p>
+    <w:p>
+      <w:pPr>
+        <w:pStyle w:val="ListParagraph"/>
+        <w:numPr>
+          <w:ilvl w:val="2"/>
+          <w:numId w:val="1"/>
+        </w:numPr>
+        <w:tabs>
+          <w:tab w:val="left" w:pos="3825"/>
+        </w:tabs>
+      </w:pPr>
+      <w:r>
+        <w:t>68 (</w:t>
+      </w:r>
+      <w:r>
+        <w:t>ul, ol li</w:t>
+      </w:r>
+      <w:r>
+        <w:t>)</w:t>
       </w:r>
     </w:p>
     <w:p>
@@ -2439,7 +2443,7 @@
         </w:tabs>
       </w:pPr>
       <w:r>
-        <w:t>Relational Selector</w:t>
+        <w:t>Pseudo-Class</w:t>
       </w:r>
     </w:p>
     <w:p>
@@ -2454,11 +2458,59 @@
         </w:tabs>
       </w:pPr>
       <w:r>
+        <w:t xml:space="preserve">Line </w:t>
+      </w:r>
+    </w:p>
+    <w:p>
+      <w:pPr>
+        <w:pStyle w:val="ListParagraph"/>
+        <w:numPr>
+          <w:ilvl w:val="2"/>
+          <w:numId w:val="1"/>
+        </w:numPr>
+        <w:tabs>
+          <w:tab w:val="left" w:pos="3825"/>
+        </w:tabs>
+      </w:pPr>
+      <w:r>
+        <w:t>43 (</w:t>
+      </w:r>
+      <w:r>
+        <w:t>p#summon_text a:hover</w:t>
+      </w:r>
+      <w:r>
+        <w:t>)</w:t>
+      </w:r>
+    </w:p>
+    <w:p>
+      <w:pPr>
+        <w:pStyle w:val="ListParagraph"/>
+        <w:numPr>
+          <w:ilvl w:val="0"/>
+          <w:numId w:val="1"/>
+        </w:numPr>
+        <w:tabs>
+          <w:tab w:val="left" w:pos="3825"/>
+        </w:tabs>
+      </w:pPr>
+      <w:r>
+        <w:t xml:space="preserve">Pseudo-Element </w:t>
+      </w:r>
+    </w:p>
+    <w:p>
+      <w:pPr>
+        <w:pStyle w:val="ListParagraph"/>
+        <w:numPr>
+          <w:ilvl w:val="1"/>
+          <w:numId w:val="1"/>
+        </w:numPr>
+        <w:tabs>
+          <w:tab w:val="left" w:pos="3825"/>
+        </w:tabs>
+      </w:pPr>
+      <w:r>
         <w:t>Line</w:t>
       </w:r>
-      <w:r>
-        <w:t>s</w:t>
-      </w:r>
     </w:p>
     <w:p>
       <w:pPr>
@@ -2472,285 +2524,10 @@
         </w:tabs>
       </w:pPr>
       <w:r>
-        <w:t>23 (</w:t>
-      </w:r>
-      <w:r>
-        <w:t>header &gt; h1</w:t>
-      </w:r>
-      <w:r>
-        <w:t>)</w:t>
-      </w:r>
-    </w:p>
-    <w:p>
-      <w:pPr>
-        <w:pStyle w:val="ListParagraph"/>
-        <w:numPr>
-          <w:ilvl w:val="2"/>
-          <w:numId w:val="1"/>
-        </w:numPr>
-        <w:tabs>
-          <w:tab w:val="left" w:pos="3825"/>
-        </w:tabs>
-      </w:pPr>
-      <w:r>
-        <w:t>38 (</w:t>
-      </w:r>
-      <w:proofErr w:type="spellStart"/>
-      <w:r>
-        <w:t>p#summon_text</w:t>
-      </w:r>
-      <w:proofErr w:type="spellEnd"/>
-      <w:r>
-        <w:t xml:space="preserve"> a</w:t>
-      </w:r>
-      <w:r>
-        <w:t>)</w:t>
-      </w:r>
-    </w:p>
-    <w:p>
-      <w:pPr>
-        <w:pStyle w:val="ListParagraph"/>
-        <w:numPr>
-          <w:ilvl w:val="0"/>
-          <w:numId w:val="1"/>
-        </w:numPr>
-        <w:tabs>
-          <w:tab w:val="left" w:pos="3825"/>
-        </w:tabs>
-      </w:pPr>
-      <w:r>
-        <w:t xml:space="preserve">Combination Selector </w:t>
-      </w:r>
-    </w:p>
-    <w:p>
-      <w:pPr>
-        <w:pStyle w:val="ListParagraph"/>
-        <w:numPr>
-          <w:ilvl w:val="1"/>
-          <w:numId w:val="1"/>
-        </w:numPr>
-        <w:tabs>
-          <w:tab w:val="left" w:pos="3825"/>
-        </w:tabs>
-      </w:pPr>
-      <w:r>
-        <w:t xml:space="preserve">Lines </w:t>
-      </w:r>
-    </w:p>
-    <w:p>
-      <w:pPr>
-        <w:pStyle w:val="ListParagraph"/>
-        <w:numPr>
-          <w:ilvl w:val="2"/>
-          <w:numId w:val="1"/>
-        </w:numPr>
-        <w:tabs>
-          <w:tab w:val="left" w:pos="3825"/>
-        </w:tabs>
-      </w:pPr>
-      <w:r>
-        <w:t>50 (</w:t>
-      </w:r>
-      <w:r>
-        <w:t>h</w:t>
-      </w:r>
-      <w:proofErr w:type="gramStart"/>
-      <w:r>
-        <w:t>1.overview</w:t>
-      </w:r>
-      <w:proofErr w:type="gramEnd"/>
-      <w:r>
-        <w:t>_text</w:t>
-      </w:r>
-      <w:r>
-        <w:t>)</w:t>
-      </w:r>
-    </w:p>
-    <w:p>
-      <w:pPr>
-        <w:pStyle w:val="ListParagraph"/>
-        <w:numPr>
-          <w:ilvl w:val="2"/>
-          <w:numId w:val="1"/>
-        </w:numPr>
-        <w:tabs>
-          <w:tab w:val="left" w:pos="3825"/>
-        </w:tabs>
-      </w:pPr>
-      <w:r>
-        <w:t>64 (</w:t>
-      </w:r>
-      <w:proofErr w:type="spellStart"/>
-      <w:proofErr w:type="gramStart"/>
-      <w:r>
-        <w:t>p.list</w:t>
-      </w:r>
-      <w:proofErr w:type="gramEnd"/>
-      <w:r>
-        <w:t>_heading</w:t>
-      </w:r>
-      <w:proofErr w:type="spellEnd"/>
-      <w:r>
-        <w:t>)</w:t>
-      </w:r>
-    </w:p>
-    <w:p>
-      <w:pPr>
-        <w:pStyle w:val="ListParagraph"/>
-        <w:numPr>
-          <w:ilvl w:val="2"/>
-          <w:numId w:val="1"/>
-        </w:numPr>
-        <w:tabs>
-          <w:tab w:val="left" w:pos="3825"/>
-        </w:tabs>
-      </w:pPr>
-      <w:r>
-        <w:t>68 (</w:t>
-      </w:r>
-      <w:proofErr w:type="spellStart"/>
-      <w:r>
-        <w:t>ul</w:t>
-      </w:r>
-      <w:proofErr w:type="spellEnd"/>
-      <w:r>
-        <w:t xml:space="preserve">, </w:t>
-      </w:r>
-      <w:proofErr w:type="spellStart"/>
-      <w:r>
-        <w:t>ol</w:t>
-      </w:r>
-      <w:proofErr w:type="spellEnd"/>
-      <w:r>
-        <w:t xml:space="preserve"> li</w:t>
-      </w:r>
-      <w:r>
-        <w:t>)</w:t>
-      </w:r>
-    </w:p>
-    <w:p>
-      <w:pPr>
-        <w:pStyle w:val="ListParagraph"/>
-        <w:numPr>
-          <w:ilvl w:val="0"/>
-          <w:numId w:val="1"/>
-        </w:numPr>
-        <w:tabs>
-          <w:tab w:val="left" w:pos="3825"/>
-        </w:tabs>
-      </w:pPr>
-      <w:r>
-        <w:t>Pseudo-Class</w:t>
-      </w:r>
-    </w:p>
-    <w:p>
-      <w:pPr>
-        <w:pStyle w:val="ListParagraph"/>
-        <w:numPr>
-          <w:ilvl w:val="1"/>
-          <w:numId w:val="1"/>
-        </w:numPr>
-        <w:tabs>
-          <w:tab w:val="left" w:pos="3825"/>
-        </w:tabs>
-      </w:pPr>
-      <w:r>
-        <w:t xml:space="preserve">Line </w:t>
-      </w:r>
-    </w:p>
-    <w:p>
-      <w:pPr>
-        <w:pStyle w:val="ListParagraph"/>
-        <w:numPr>
-          <w:ilvl w:val="2"/>
-          <w:numId w:val="1"/>
-        </w:numPr>
-        <w:tabs>
-          <w:tab w:val="left" w:pos="3825"/>
-        </w:tabs>
-      </w:pPr>
-      <w:r>
-        <w:t>43 (</w:t>
-      </w:r>
-      <w:proofErr w:type="spellStart"/>
-      <w:r>
-        <w:t>p#summon_text</w:t>
-      </w:r>
-      <w:proofErr w:type="spellEnd"/>
-      <w:r>
-        <w:t xml:space="preserve"> </w:t>
-      </w:r>
-      <w:proofErr w:type="gramStart"/>
-      <w:r>
-        <w:t>a:hover</w:t>
-      </w:r>
-      <w:proofErr w:type="gramEnd"/>
-      <w:r>
-        <w:t>)</w:t>
-      </w:r>
-    </w:p>
-    <w:p>
-      <w:pPr>
-        <w:pStyle w:val="ListParagraph"/>
-        <w:numPr>
-          <w:ilvl w:val="0"/>
-          <w:numId w:val="1"/>
-        </w:numPr>
-        <w:tabs>
-          <w:tab w:val="left" w:pos="3825"/>
-        </w:tabs>
-      </w:pPr>
-      <w:r>
-        <w:t xml:space="preserve">Pseudo-Element </w:t>
-      </w:r>
-    </w:p>
-    <w:p>
-      <w:pPr>
-        <w:pStyle w:val="ListParagraph"/>
-        <w:numPr>
-          <w:ilvl w:val="1"/>
-          <w:numId w:val="1"/>
-        </w:numPr>
-        <w:tabs>
-          <w:tab w:val="left" w:pos="3825"/>
-        </w:tabs>
-      </w:pPr>
-      <w:r>
-        <w:t>Line</w:t>
-      </w:r>
-    </w:p>
-    <w:p>
-      <w:pPr>
-        <w:pStyle w:val="ListParagraph"/>
-        <w:numPr>
-          <w:ilvl w:val="2"/>
-          <w:numId w:val="1"/>
-        </w:numPr>
-        <w:tabs>
-          <w:tab w:val="left" w:pos="3825"/>
-        </w:tabs>
-      </w:pPr>
-      <w:r>
-        <w:t xml:space="preserve">60 </w:t>
-      </w:r>
-      <w:proofErr w:type="gramStart"/>
-      <w:r>
-        <w:t>(</w:t>
-      </w:r>
-      <w:r>
-        <w:t>.</w:t>
-      </w:r>
-      <w:proofErr w:type="spellStart"/>
-      <w:r>
-        <w:t>section</w:t>
-      </w:r>
-      <w:proofErr w:type="gramEnd"/>
-      <w:r>
-        <w:t>_heading_text</w:t>
-      </w:r>
-      <w:proofErr w:type="spellEnd"/>
-      <w:r>
-        <w:t>::first-letter</w:t>
+        <w:t>60 (</w:t>
+      </w:r>
+      <w:r>
+        <w:t>.section_heading_text::first-letter</w:t>
       </w:r>
       <w:r>
         <w:t>)</w:t>
@@ -4207,21 +3984,8 @@
           <w:tab w:val="left" w:pos="3825"/>
         </w:tabs>
       </w:pPr>
-      <w:proofErr w:type="gramStart"/>
-      <w:r>
-        <w:t>Is</w:t>
-      </w:r>
-      <w:proofErr w:type="gramEnd"/>
-      <w:r>
-        <w:t xml:space="preserve"> </w:t>
-      </w:r>
-      <w:proofErr w:type="gramStart"/>
-      <w:r>
-        <w:t>similar to</w:t>
-      </w:r>
-      <w:proofErr w:type="gramEnd"/>
-      <w:r>
-        <w:t xml:space="preserve"> text-shadow </w:t>
+      <w:r>
+        <w:t xml:space="preserve">Is similar to text-shadow </w:t>
       </w:r>
     </w:p>
     <w:p>
@@ -4391,13 +4155,8 @@
           <w:tab w:val="left" w:pos="3825"/>
         </w:tabs>
       </w:pPr>
-      <w:proofErr w:type="gramStart"/>
-      <w:r>
-        <w:t>Default</w:t>
-      </w:r>
-      <w:proofErr w:type="gramEnd"/>
-      <w:r>
-        <w:t xml:space="preserve"> for background image is that it will repeat horizontally &amp; vertically &amp; tile across the box </w:t>
+      <w:r>
+        <w:t xml:space="preserve">Default for background image is that it will repeat horizontally &amp; vertically &amp; tile across the box </w:t>
       </w:r>
     </w:p>
     <w:p>
@@ -4427,15 +4186,7 @@
         </w:tabs>
       </w:pPr>
       <w:r>
-        <w:t xml:space="preserve">You </w:t>
-      </w:r>
-      <w:proofErr w:type="gramStart"/>
-      <w:r>
-        <w:t>have to</w:t>
-      </w:r>
-      <w:proofErr w:type="gramEnd"/>
-      <w:r>
-        <w:t xml:space="preserve"> make sure a background image doesn’t make text harder to read  </w:t>
+        <w:t xml:space="preserve">You have to make sure a background image doesn’t make text harder to read  </w:t>
       </w:r>
     </w:p>
     <w:p>
@@ -4763,85 +4514,188 @@
         <w:t xml:space="preserve">Added Background Image to body element on HTML </w:t>
       </w:r>
       <w:r>
-        <w:t>(index.html)</w:t>
+        <w:t xml:space="preserve">(index.html) </w:t>
+      </w:r>
+      <w:r>
+        <w:t>line 13 and CSS line 6</w:t>
+      </w:r>
+    </w:p>
+    <w:p>
+      <w:pPr>
+        <w:pStyle w:val="ListParagraph"/>
+        <w:numPr>
+          <w:ilvl w:val="0"/>
+          <w:numId w:val="1"/>
+        </w:numPr>
+        <w:tabs>
+          <w:tab w:val="left" w:pos="3825"/>
+        </w:tabs>
+      </w:pPr>
+      <w:r>
+        <w:t xml:space="preserve">Added Margin, Border, and Gradient to header element on HTML </w:t>
+      </w:r>
+      <w:r>
+        <w:t xml:space="preserve">(index.html) </w:t>
+      </w:r>
+      <w:r>
+        <w:t xml:space="preserve">line 14 and CSS line </w:t>
+      </w:r>
+      <w:r>
+        <w:t>60</w:t>
+      </w:r>
+    </w:p>
+    <w:p>
+      <w:pPr>
+        <w:pStyle w:val="ListParagraph"/>
+        <w:numPr>
+          <w:ilvl w:val="0"/>
+          <w:numId w:val="1"/>
+        </w:numPr>
+        <w:tabs>
+          <w:tab w:val="left" w:pos="3825"/>
+        </w:tabs>
+      </w:pPr>
+      <w:r>
+        <w:t xml:space="preserve">Added Border to img element on HTML </w:t>
+      </w:r>
+      <w:r>
+        <w:t xml:space="preserve">(index.html) </w:t>
+      </w:r>
+      <w:r>
+        <w:t>line 15 and CSS line 47</w:t>
+      </w:r>
+    </w:p>
+    <w:p>
+      <w:pPr>
+        <w:pStyle w:val="ListParagraph"/>
+        <w:numPr>
+          <w:ilvl w:val="1"/>
+          <w:numId w:val="1"/>
+        </w:numPr>
+        <w:tabs>
+          <w:tab w:val="left" w:pos="3825"/>
+        </w:tabs>
+      </w:pPr>
+      <w:r>
+        <w:t xml:space="preserve">This had Margins on it before this assignment </w:t>
+      </w:r>
+    </w:p>
+    <w:p>
+      <w:pPr>
+        <w:pStyle w:val="ListParagraph"/>
+        <w:numPr>
+          <w:ilvl w:val="2"/>
+          <w:numId w:val="1"/>
+        </w:numPr>
+        <w:tabs>
+          <w:tab w:val="left" w:pos="3825"/>
+        </w:tabs>
+      </w:pPr>
+      <w:r>
+        <w:t xml:space="preserve">The same goes for the marquee “IMPORTANT” text HTML </w:t>
+      </w:r>
+      <w:r>
+        <w:t xml:space="preserve">(index.html) </w:t>
+      </w:r>
+      <w:r>
+        <w:t>line 110 and CSS line 138</w:t>
+      </w:r>
+    </w:p>
+    <w:p>
+      <w:pPr>
+        <w:pStyle w:val="ListParagraph"/>
+        <w:numPr>
+          <w:ilvl w:val="0"/>
+          <w:numId w:val="1"/>
+        </w:numPr>
+        <w:tabs>
+          <w:tab w:val="left" w:pos="3825"/>
+        </w:tabs>
+      </w:pPr>
+      <w:r>
+        <w:t>Added Margin, Border, Padding, and Gradient to main element on HTML</w:t>
+      </w:r>
+      <w:r>
+        <w:t xml:space="preserve"> (index.html)</w:t>
+      </w:r>
+      <w:r>
+        <w:t xml:space="preserve"> line 28 and CSS line 1</w:t>
+      </w:r>
+      <w:r>
+        <w:t>8</w:t>
+      </w:r>
+    </w:p>
+    <w:p>
+      <w:pPr>
+        <w:pStyle w:val="ListParagraph"/>
+        <w:numPr>
+          <w:ilvl w:val="0"/>
+          <w:numId w:val="1"/>
+        </w:numPr>
+        <w:tabs>
+          <w:tab w:val="left" w:pos="3825"/>
+        </w:tabs>
+      </w:pPr>
+      <w:r>
+        <w:t xml:space="preserve">Added Margins to footer element on HTML </w:t>
+      </w:r>
+      <w:r>
+        <w:t xml:space="preserve">(index.html) </w:t>
+      </w:r>
+      <w:r>
+        <w:t>line 192 and CSS line 39</w:t>
+      </w:r>
+    </w:p>
+    <w:p>
+      <w:pPr>
+        <w:pStyle w:val="ListParagraph"/>
+        <w:numPr>
+          <w:ilvl w:val="0"/>
+          <w:numId w:val="1"/>
+        </w:numPr>
+        <w:tabs>
+          <w:tab w:val="left" w:pos="3825"/>
+        </w:tabs>
+      </w:pPr>
+      <w:r>
+        <w:t xml:space="preserve">The second page link is on HTML </w:t>
+      </w:r>
+      <w:r>
+        <w:t xml:space="preserve">(index.html) </w:t>
+      </w:r>
+      <w:r>
+        <w:t xml:space="preserve">line 54 </w:t>
+      </w:r>
+    </w:p>
+    <w:p>
+      <w:pPr>
+        <w:pStyle w:val="ListParagraph"/>
+        <w:numPr>
+          <w:ilvl w:val="1"/>
+          <w:numId w:val="1"/>
+        </w:numPr>
+        <w:tabs>
+          <w:tab w:val="left" w:pos="3825"/>
+        </w:tabs>
+      </w:pPr>
+      <w:r>
+        <w:t xml:space="preserve">Article </w:t>
+      </w:r>
+      <w:r>
+        <w:t xml:space="preserve">element </w:t>
+      </w:r>
+      <w:r>
+        <w:t>for columns is on</w:t>
+      </w:r>
+      <w:r>
+        <w:t xml:space="preserve"> HTML (pvp_pve_page.html) line 30 and</w:t>
+      </w:r>
+      <w:r>
+        <w:t xml:space="preserve"> CSS line 33</w:t>
       </w:r>
       <w:r>
         <w:t xml:space="preserve"> </w:t>
       </w:r>
-      <w:r>
-        <w:t>line 13 and CSS line 6</w:t>
-      </w:r>
-    </w:p>
-    <w:p>
-      <w:pPr>
-        <w:pStyle w:val="ListParagraph"/>
-        <w:numPr>
-          <w:ilvl w:val="0"/>
-          <w:numId w:val="1"/>
-        </w:numPr>
-        <w:tabs>
-          <w:tab w:val="left" w:pos="3825"/>
-        </w:tabs>
-      </w:pPr>
-      <w:r>
-        <w:t xml:space="preserve">Added Margin, Border, and Gradient </w:t>
-      </w:r>
-      <w:r>
-        <w:t xml:space="preserve">to </w:t>
-      </w:r>
-      <w:r>
-        <w:t>header element</w:t>
-      </w:r>
-      <w:r>
-        <w:t xml:space="preserve"> on</w:t>
-      </w:r>
-      <w:r>
-        <w:t xml:space="preserve"> HTML </w:t>
-      </w:r>
-      <w:r>
-        <w:t>(index.html)</w:t>
-      </w:r>
-      <w:r>
-        <w:t xml:space="preserve"> </w:t>
-      </w:r>
-      <w:r>
-        <w:t xml:space="preserve">line 14 and CSS line </w:t>
-      </w:r>
-      <w:r>
-        <w:t>60</w:t>
-      </w:r>
-    </w:p>
-    <w:p>
-      <w:pPr>
-        <w:pStyle w:val="ListParagraph"/>
-        <w:numPr>
-          <w:ilvl w:val="0"/>
-          <w:numId w:val="1"/>
-        </w:numPr>
-        <w:tabs>
-          <w:tab w:val="left" w:pos="3825"/>
-        </w:tabs>
-      </w:pPr>
-      <w:r>
-        <w:t xml:space="preserve">Added Border to </w:t>
-      </w:r>
-      <w:proofErr w:type="spellStart"/>
-      <w:r>
-        <w:t>img</w:t>
-      </w:r>
-      <w:proofErr w:type="spellEnd"/>
-      <w:r>
-        <w:t xml:space="preserve"> element on HTML </w:t>
-      </w:r>
-      <w:r>
-        <w:t>(index.html)</w:t>
-      </w:r>
-      <w:r>
-        <w:t xml:space="preserve"> </w:t>
-      </w:r>
-      <w:r>
-        <w:t>line 15 and CSS line 47</w:t>
-      </w:r>
     </w:p>
     <w:p>
       <w:pPr>
@@ -4855,19 +4709,22 @@
         </w:tabs>
       </w:pPr>
       <w:r>
-        <w:t xml:space="preserve">This </w:t>
-      </w:r>
-      <w:r>
-        <w:t>had</w:t>
-      </w:r>
-      <w:r>
-        <w:t xml:space="preserve"> Margins on </w:t>
-      </w:r>
-      <w:r>
-        <w:t>it</w:t>
-      </w:r>
-      <w:r>
-        <w:t xml:space="preserve"> before this assignment </w:t>
+        <w:t>The second page uses the same style sheet as the index.html page and has the same margins, borders, gradients, and background image added to it</w:t>
+      </w:r>
+    </w:p>
+    <w:p>
+      <w:pPr>
+        <w:pStyle w:val="ListParagraph"/>
+        <w:numPr>
+          <w:ilvl w:val="1"/>
+          <w:numId w:val="1"/>
+        </w:numPr>
+        <w:tabs>
+          <w:tab w:val="left" w:pos="3825"/>
+        </w:tabs>
+      </w:pPr>
+      <w:r>
+        <w:t xml:space="preserve">The second page is also set up for more information to be added to it and a link to go back to the home page </w:t>
       </w:r>
     </w:p>
     <w:p>
@@ -4882,166 +4739,24 @@
         </w:tabs>
       </w:pPr>
       <w:r>
-        <w:t xml:space="preserve">The same goes for the marquee “IMPORTANT” text HTML </w:t>
-      </w:r>
-      <w:r>
-        <w:t>(index.html)</w:t>
-      </w:r>
-      <w:r>
-        <w:t xml:space="preserve"> </w:t>
-      </w:r>
-      <w:r>
-        <w:t>line 110 and CSS line 138</w:t>
-      </w:r>
-    </w:p>
-    <w:p>
-      <w:pPr>
-        <w:pStyle w:val="ListParagraph"/>
-        <w:numPr>
-          <w:ilvl w:val="0"/>
-          <w:numId w:val="1"/>
-        </w:numPr>
-        <w:tabs>
-          <w:tab w:val="left" w:pos="3825"/>
-        </w:tabs>
-      </w:pPr>
-      <w:r>
-        <w:t>Added Margin, Border, Padding, and Gradient to main element on HTML</w:t>
-      </w:r>
-      <w:r>
-        <w:t xml:space="preserve"> </w:t>
-      </w:r>
-      <w:r>
-        <w:t>(index.html)</w:t>
-      </w:r>
-      <w:r>
-        <w:t xml:space="preserve"> line 28 and CSS line 1</w:t>
-      </w:r>
-      <w:r>
-        <w:t>8</w:t>
-      </w:r>
-    </w:p>
-    <w:p>
-      <w:pPr>
-        <w:pStyle w:val="ListParagraph"/>
-        <w:numPr>
-          <w:ilvl w:val="0"/>
-          <w:numId w:val="1"/>
-        </w:numPr>
-        <w:tabs>
-          <w:tab w:val="left" w:pos="3825"/>
-        </w:tabs>
-      </w:pPr>
-      <w:r>
-        <w:t xml:space="preserve">Added Margins to footer element on HTML </w:t>
-      </w:r>
-      <w:r>
-        <w:t>(index.html)</w:t>
-      </w:r>
-      <w:r>
-        <w:t xml:space="preserve"> </w:t>
-      </w:r>
-      <w:r>
-        <w:t>line 192 and CSS line 39</w:t>
-      </w:r>
-    </w:p>
-    <w:p>
-      <w:pPr>
-        <w:pStyle w:val="ListParagraph"/>
-        <w:numPr>
-          <w:ilvl w:val="0"/>
-          <w:numId w:val="1"/>
-        </w:numPr>
-        <w:tabs>
-          <w:tab w:val="left" w:pos="3825"/>
-        </w:tabs>
-      </w:pPr>
-      <w:r>
-        <w:t xml:space="preserve">The second page link is on HTML </w:t>
-      </w:r>
-      <w:r>
-        <w:t>(index.html)</w:t>
-      </w:r>
-      <w:r>
-        <w:t xml:space="preserve"> </w:t>
-      </w:r>
-      <w:r>
-        <w:t xml:space="preserve">line 54 </w:t>
-      </w:r>
-    </w:p>
-    <w:p>
-      <w:pPr>
-        <w:pStyle w:val="ListParagraph"/>
-        <w:numPr>
-          <w:ilvl w:val="1"/>
-          <w:numId w:val="1"/>
-        </w:numPr>
-        <w:tabs>
-          <w:tab w:val="left" w:pos="3825"/>
-        </w:tabs>
-      </w:pPr>
-      <w:r>
-        <w:t xml:space="preserve">Article </w:t>
-      </w:r>
-      <w:r>
-        <w:t xml:space="preserve">element </w:t>
-      </w:r>
-      <w:r>
-        <w:t>for columns is on</w:t>
-      </w:r>
-      <w:r>
-        <w:t xml:space="preserve"> HTML (pvp_pve_page.html) line 30 and</w:t>
-      </w:r>
-      <w:r>
-        <w:t xml:space="preserve"> CSS line 33</w:t>
-      </w:r>
-      <w:r>
-        <w:t xml:space="preserve"> </w:t>
-      </w:r>
-    </w:p>
-    <w:p>
-      <w:pPr>
-        <w:pStyle w:val="ListParagraph"/>
-        <w:numPr>
-          <w:ilvl w:val="1"/>
-          <w:numId w:val="1"/>
-        </w:numPr>
-        <w:tabs>
-          <w:tab w:val="left" w:pos="3825"/>
-        </w:tabs>
-      </w:pPr>
-      <w:r>
-        <w:t>The second page uses the same style sheet as the index.html page and has the same margins, borders, gradients, and background image added to it</w:t>
-      </w:r>
-    </w:p>
-    <w:p>
-      <w:pPr>
-        <w:pStyle w:val="ListParagraph"/>
-        <w:numPr>
-          <w:ilvl w:val="1"/>
-          <w:numId w:val="1"/>
-        </w:numPr>
-        <w:tabs>
-          <w:tab w:val="left" w:pos="3825"/>
-        </w:tabs>
-      </w:pPr>
-      <w:r>
-        <w:t xml:space="preserve">The second page is also set up for more information to be added to it and a link to go back to the home page </w:t>
-      </w:r>
-    </w:p>
-    <w:p>
-      <w:pPr>
-        <w:pStyle w:val="ListParagraph"/>
-        <w:numPr>
-          <w:ilvl w:val="2"/>
-          <w:numId w:val="1"/>
-        </w:numPr>
-        <w:tabs>
-          <w:tab w:val="left" w:pos="3825"/>
-        </w:tabs>
-      </w:pPr>
-      <w:r>
         <w:t>I am just mocking up what I think I want the other pages to potentially look like for when we start adding those and the navigation bar. Hopefully I am on the right track and doing this in a “correct” way</w:t>
+      </w:r>
+    </w:p>
+    <w:p>
+      <w:pPr>
+        <w:tabs>
+          <w:tab w:val="left" w:pos="3825"/>
+        </w:tabs>
+      </w:pPr>
+    </w:p>
+    <w:p>
+      <w:pPr>
+        <w:tabs>
+          <w:tab w:val="left" w:pos="3825"/>
+        </w:tabs>
+      </w:pPr>
+      <w:r>
+        <w:t>Navigation Menu stuff is in file Module_5_Example_Video_2</w:t>
       </w:r>
     </w:p>
     <w:sectPr>

</xml_diff>

<commit_message>
Added notes for peer review assignment
</commit_message>
<xml_diff>
--- a/CIS 155 Notes.docx
+++ b/CIS 155 Notes.docx
@@ -547,8 +547,13 @@
           <w:numId w:val="1"/>
         </w:numPr>
       </w:pPr>
-      <w:r>
-        <w:t>Main-Tag+Next-Tag { }</w:t>
+      <w:proofErr w:type="spellStart"/>
+      <w:r>
+        <w:t>Main-Tag+Next-Tag</w:t>
+      </w:r>
+      <w:proofErr w:type="spellEnd"/>
+      <w:r>
+        <w:t xml:space="preserve"> { }</w:t>
       </w:r>
     </w:p>
     <w:p>
@@ -755,8 +760,13 @@
           <w:tab w:val="left" w:pos="1981"/>
         </w:tabs>
       </w:pPr>
-      <w:r>
-        <w:t>Tag.Class { }</w:t>
+      <w:proofErr w:type="spellStart"/>
+      <w:r>
+        <w:t>Tag.Class</w:t>
+      </w:r>
+      <w:proofErr w:type="spellEnd"/>
+      <w:r>
+        <w:t xml:space="preserve"> { }</w:t>
       </w:r>
     </w:p>
     <w:p>
@@ -881,8 +891,13 @@
         </w:numPr>
       </w:pPr>
       <w:r>
-        <w:t>All p tags and li descendants of ul.speakers</w:t>
-      </w:r>
+        <w:t xml:space="preserve">All p tags and li descendants of </w:t>
+      </w:r>
+      <w:proofErr w:type="spellStart"/>
+      <w:r>
+        <w:t>ul.speakers</w:t>
+      </w:r>
+      <w:proofErr w:type="spellEnd"/>
     </w:p>
     <w:p>
       <w:pPr>
@@ -1788,7 +1803,15 @@
         </w:tabs>
       </w:pPr>
       <w:r>
-        <w:t>{ color: var(--custom_property); }</w:t>
+        <w:t>{ color: var(--</w:t>
+      </w:r>
+      <w:proofErr w:type="spellStart"/>
+      <w:r>
+        <w:t>custom_property</w:t>
+      </w:r>
+      <w:proofErr w:type="spellEnd"/>
+      <w:r>
+        <w:t>); }</w:t>
       </w:r>
     </w:p>
     <w:p>
@@ -1955,8 +1978,13 @@
           <w:tab w:val="left" w:pos="3825"/>
         </w:tabs>
       </w:pPr>
-      <w:r>
-        <w:t>Github Repository Link</w:t>
+      <w:proofErr w:type="spellStart"/>
+      <w:r>
+        <w:t>Github</w:t>
+      </w:r>
+      <w:proofErr w:type="spellEnd"/>
+      <w:r>
+        <w:t xml:space="preserve"> Repository Link</w:t>
       </w:r>
     </w:p>
     <w:p>
@@ -1983,8 +2011,13 @@
           <w:tab w:val="left" w:pos="3825"/>
         </w:tabs>
       </w:pPr>
-      <w:r>
-        <w:t xml:space="preserve">Github Pages Link </w:t>
+      <w:proofErr w:type="spellStart"/>
+      <w:r>
+        <w:t>Github</w:t>
+      </w:r>
+      <w:proofErr w:type="spellEnd"/>
+      <w:r>
+        <w:t xml:space="preserve"> Pages Link </w:t>
       </w:r>
     </w:p>
     <w:p>
@@ -2173,7 +2206,15 @@
         </w:tabs>
       </w:pPr>
       <w:r>
-        <w:t>27 (.heading_text)</w:t>
+        <w:t>27 (.</w:t>
+      </w:r>
+      <w:proofErr w:type="spellStart"/>
+      <w:r>
+        <w:t>heading_text</w:t>
+      </w:r>
+      <w:proofErr w:type="spellEnd"/>
+      <w:r>
+        <w:t>)</w:t>
       </w:r>
     </w:p>
     <w:p>
@@ -2191,8 +2232,13 @@
         <w:t>56 (</w:t>
       </w:r>
       <w:r>
-        <w:t>.section_heading_text</w:t>
-      </w:r>
+        <w:t>.</w:t>
+      </w:r>
+      <w:proofErr w:type="spellStart"/>
+      <w:r>
+        <w:t>section_heading_text</w:t>
+      </w:r>
+      <w:proofErr w:type="spellEnd"/>
       <w:r>
         <w:t>)</w:t>
       </w:r>
@@ -2215,10 +2261,39 @@
         <w:t>74 (</w:t>
       </w:r>
       <w:r>
+        <w:t>.</w:t>
+      </w:r>
+      <w:proofErr w:type="spellStart"/>
+      <w:r>
+        <w:t>important_tex</w:t>
+      </w:r>
+      <w:r>
+        <w:t>t</w:t>
+      </w:r>
+      <w:proofErr w:type="spellEnd"/>
+      <w:r>
+        <w:t>)</w:t>
+      </w:r>
+    </w:p>
+    <w:p>
+      <w:pPr>
+        <w:pStyle w:val="ListParagraph"/>
+        <w:numPr>
+          <w:ilvl w:val="2"/>
+          <w:numId w:val="1"/>
+        </w:numPr>
+        <w:tabs>
+          <w:tab w:val="left" w:pos="3825"/>
+        </w:tabs>
+      </w:pPr>
+      <w:r>
+        <w:t>80 (</w:t>
+      </w:r>
+      <w:r>
         <w:t>.important_tex</w:t>
       </w:r>
       <w:r>
-        <w:t>t)</w:t>
+        <w:t>t_1)</w:t>
       </w:r>
     </w:p>
     <w:p>
@@ -2233,13 +2308,46 @@
         </w:tabs>
       </w:pPr>
       <w:r>
-        <w:t>80 (</w:t>
+        <w:t>86 (</w:t>
       </w:r>
       <w:r>
         <w:t>.important_tex</w:t>
       </w:r>
       <w:r>
-        <w:t>t_1)</w:t>
+        <w:t>t_2)</w:t>
+      </w:r>
+    </w:p>
+    <w:p>
+      <w:pPr>
+        <w:pStyle w:val="ListParagraph"/>
+        <w:numPr>
+          <w:ilvl w:val="0"/>
+          <w:numId w:val="1"/>
+        </w:numPr>
+        <w:tabs>
+          <w:tab w:val="left" w:pos="3825"/>
+        </w:tabs>
+      </w:pPr>
+      <w:r>
+        <w:t>Relational Selector</w:t>
+      </w:r>
+    </w:p>
+    <w:p>
+      <w:pPr>
+        <w:pStyle w:val="ListParagraph"/>
+        <w:numPr>
+          <w:ilvl w:val="1"/>
+          <w:numId w:val="1"/>
+        </w:numPr>
+        <w:tabs>
+          <w:tab w:val="left" w:pos="3825"/>
+        </w:tabs>
+      </w:pPr>
+      <w:r>
+        <w:t>Line</w:t>
+      </w:r>
+      <w:r>
+        <w:t>s</w:t>
       </w:r>
     </w:p>
     <w:p>
@@ -2254,13 +2362,39 @@
         </w:tabs>
       </w:pPr>
       <w:r>
-        <w:t>86 (</w:t>
-      </w:r>
-      <w:r>
-        <w:t>.important_tex</w:t>
-      </w:r>
-      <w:r>
-        <w:t>t_2)</w:t>
+        <w:t>23 (</w:t>
+      </w:r>
+      <w:r>
+        <w:t>header &gt; h1</w:t>
+      </w:r>
+      <w:r>
+        <w:t>)</w:t>
+      </w:r>
+    </w:p>
+    <w:p>
+      <w:pPr>
+        <w:pStyle w:val="ListParagraph"/>
+        <w:numPr>
+          <w:ilvl w:val="2"/>
+          <w:numId w:val="1"/>
+        </w:numPr>
+        <w:tabs>
+          <w:tab w:val="left" w:pos="3825"/>
+        </w:tabs>
+      </w:pPr>
+      <w:r>
+        <w:t>38 (</w:t>
+      </w:r>
+      <w:proofErr w:type="spellStart"/>
+      <w:r>
+        <w:t>p#summon_text</w:t>
+      </w:r>
+      <w:proofErr w:type="spellEnd"/>
+      <w:r>
+        <w:t xml:space="preserve"> a</w:t>
+      </w:r>
+      <w:r>
+        <w:t>)</w:t>
       </w:r>
     </w:p>
     <w:p>
@@ -2275,7 +2409,7 @@
         </w:tabs>
       </w:pPr>
       <w:r>
-        <w:t>Relational Selector</w:t>
+        <w:t xml:space="preserve">Combination Selector </w:t>
       </w:r>
     </w:p>
     <w:p>
@@ -2290,11 +2424,172 @@
         </w:tabs>
       </w:pPr>
       <w:r>
+        <w:t xml:space="preserve">Lines </w:t>
+      </w:r>
+    </w:p>
+    <w:p>
+      <w:pPr>
+        <w:pStyle w:val="ListParagraph"/>
+        <w:numPr>
+          <w:ilvl w:val="2"/>
+          <w:numId w:val="1"/>
+        </w:numPr>
+        <w:tabs>
+          <w:tab w:val="left" w:pos="3825"/>
+        </w:tabs>
+      </w:pPr>
+      <w:r>
+        <w:t>50 (</w:t>
+      </w:r>
+      <w:r>
+        <w:t>h1.overview_text</w:t>
+      </w:r>
+      <w:r>
+        <w:t>)</w:t>
+      </w:r>
+    </w:p>
+    <w:p>
+      <w:pPr>
+        <w:pStyle w:val="ListParagraph"/>
+        <w:numPr>
+          <w:ilvl w:val="2"/>
+          <w:numId w:val="1"/>
+        </w:numPr>
+        <w:tabs>
+          <w:tab w:val="left" w:pos="3825"/>
+        </w:tabs>
+      </w:pPr>
+      <w:r>
+        <w:t>64 (</w:t>
+      </w:r>
+      <w:proofErr w:type="spellStart"/>
+      <w:r>
+        <w:t>p.list_heading</w:t>
+      </w:r>
+      <w:proofErr w:type="spellEnd"/>
+      <w:r>
+        <w:t>)</w:t>
+      </w:r>
+    </w:p>
+    <w:p>
+      <w:pPr>
+        <w:pStyle w:val="ListParagraph"/>
+        <w:numPr>
+          <w:ilvl w:val="2"/>
+          <w:numId w:val="1"/>
+        </w:numPr>
+        <w:tabs>
+          <w:tab w:val="left" w:pos="3825"/>
+        </w:tabs>
+      </w:pPr>
+      <w:r>
+        <w:t>68 (</w:t>
+      </w:r>
+      <w:proofErr w:type="spellStart"/>
+      <w:r>
+        <w:t>ul</w:t>
+      </w:r>
+      <w:proofErr w:type="spellEnd"/>
+      <w:r>
+        <w:t xml:space="preserve">, </w:t>
+      </w:r>
+      <w:proofErr w:type="spellStart"/>
+      <w:r>
+        <w:t>ol</w:t>
+      </w:r>
+      <w:proofErr w:type="spellEnd"/>
+      <w:r>
+        <w:t xml:space="preserve"> li</w:t>
+      </w:r>
+      <w:r>
+        <w:t>)</w:t>
+      </w:r>
+    </w:p>
+    <w:p>
+      <w:pPr>
+        <w:pStyle w:val="ListParagraph"/>
+        <w:numPr>
+          <w:ilvl w:val="0"/>
+          <w:numId w:val="1"/>
+        </w:numPr>
+        <w:tabs>
+          <w:tab w:val="left" w:pos="3825"/>
+        </w:tabs>
+      </w:pPr>
+      <w:r>
+        <w:t>Pseudo-Class</w:t>
+      </w:r>
+    </w:p>
+    <w:p>
+      <w:pPr>
+        <w:pStyle w:val="ListParagraph"/>
+        <w:numPr>
+          <w:ilvl w:val="1"/>
+          <w:numId w:val="1"/>
+        </w:numPr>
+        <w:tabs>
+          <w:tab w:val="left" w:pos="3825"/>
+        </w:tabs>
+      </w:pPr>
+      <w:r>
+        <w:t xml:space="preserve">Line </w:t>
+      </w:r>
+    </w:p>
+    <w:p>
+      <w:pPr>
+        <w:pStyle w:val="ListParagraph"/>
+        <w:numPr>
+          <w:ilvl w:val="2"/>
+          <w:numId w:val="1"/>
+        </w:numPr>
+        <w:tabs>
+          <w:tab w:val="left" w:pos="3825"/>
+        </w:tabs>
+      </w:pPr>
+      <w:r>
+        <w:t>43 (</w:t>
+      </w:r>
+      <w:proofErr w:type="spellStart"/>
+      <w:r>
+        <w:t>p#summon_text</w:t>
+      </w:r>
+      <w:proofErr w:type="spellEnd"/>
+      <w:r>
+        <w:t xml:space="preserve"> a:hover</w:t>
+      </w:r>
+      <w:r>
+        <w:t>)</w:t>
+      </w:r>
+    </w:p>
+    <w:p>
+      <w:pPr>
+        <w:pStyle w:val="ListParagraph"/>
+        <w:numPr>
+          <w:ilvl w:val="0"/>
+          <w:numId w:val="1"/>
+        </w:numPr>
+        <w:tabs>
+          <w:tab w:val="left" w:pos="3825"/>
+        </w:tabs>
+      </w:pPr>
+      <w:r>
+        <w:t xml:space="preserve">Pseudo-Element </w:t>
+      </w:r>
+    </w:p>
+    <w:p>
+      <w:pPr>
+        <w:pStyle w:val="ListParagraph"/>
+        <w:numPr>
+          <w:ilvl w:val="1"/>
+          <w:numId w:val="1"/>
+        </w:numPr>
+        <w:tabs>
+          <w:tab w:val="left" w:pos="3825"/>
+        </w:tabs>
+      </w:pPr>
+      <w:r>
         <w:t>Line</w:t>
       </w:r>
-      <w:r>
-        <w:t>s</w:t>
-      </w:r>
     </w:p>
     <w:p>
       <w:pPr>
@@ -2308,226 +2603,18 @@
         </w:tabs>
       </w:pPr>
       <w:r>
-        <w:t>23 (</w:t>
-      </w:r>
-      <w:r>
-        <w:t>header &gt; h1</w:t>
-      </w:r>
-      <w:r>
-        <w:t>)</w:t>
-      </w:r>
-    </w:p>
-    <w:p>
-      <w:pPr>
-        <w:pStyle w:val="ListParagraph"/>
-        <w:numPr>
-          <w:ilvl w:val="2"/>
-          <w:numId w:val="1"/>
-        </w:numPr>
-        <w:tabs>
-          <w:tab w:val="left" w:pos="3825"/>
-        </w:tabs>
-      </w:pPr>
-      <w:r>
-        <w:t>38 (</w:t>
-      </w:r>
-      <w:r>
-        <w:t>p#summon_text a</w:t>
-      </w:r>
-      <w:r>
-        <w:t>)</w:t>
-      </w:r>
-    </w:p>
-    <w:p>
-      <w:pPr>
-        <w:pStyle w:val="ListParagraph"/>
-        <w:numPr>
-          <w:ilvl w:val="0"/>
-          <w:numId w:val="1"/>
-        </w:numPr>
-        <w:tabs>
-          <w:tab w:val="left" w:pos="3825"/>
-        </w:tabs>
-      </w:pPr>
-      <w:r>
-        <w:t xml:space="preserve">Combination Selector </w:t>
-      </w:r>
-    </w:p>
-    <w:p>
-      <w:pPr>
-        <w:pStyle w:val="ListParagraph"/>
-        <w:numPr>
-          <w:ilvl w:val="1"/>
-          <w:numId w:val="1"/>
-        </w:numPr>
-        <w:tabs>
-          <w:tab w:val="left" w:pos="3825"/>
-        </w:tabs>
-      </w:pPr>
-      <w:r>
-        <w:t xml:space="preserve">Lines </w:t>
-      </w:r>
-    </w:p>
-    <w:p>
-      <w:pPr>
-        <w:pStyle w:val="ListParagraph"/>
-        <w:numPr>
-          <w:ilvl w:val="2"/>
-          <w:numId w:val="1"/>
-        </w:numPr>
-        <w:tabs>
-          <w:tab w:val="left" w:pos="3825"/>
-        </w:tabs>
-      </w:pPr>
-      <w:r>
-        <w:t>50 (</w:t>
-      </w:r>
-      <w:r>
-        <w:t>h1.overview_text</w:t>
-      </w:r>
-      <w:r>
-        <w:t>)</w:t>
-      </w:r>
-    </w:p>
-    <w:p>
-      <w:pPr>
-        <w:pStyle w:val="ListParagraph"/>
-        <w:numPr>
-          <w:ilvl w:val="2"/>
-          <w:numId w:val="1"/>
-        </w:numPr>
-        <w:tabs>
-          <w:tab w:val="left" w:pos="3825"/>
-        </w:tabs>
-      </w:pPr>
-      <w:r>
-        <w:t>64 (</w:t>
-      </w:r>
-      <w:r>
-        <w:t>p.list_heading</w:t>
-      </w:r>
-      <w:r>
-        <w:t>)</w:t>
-      </w:r>
-    </w:p>
-    <w:p>
-      <w:pPr>
-        <w:pStyle w:val="ListParagraph"/>
-        <w:numPr>
-          <w:ilvl w:val="2"/>
-          <w:numId w:val="1"/>
-        </w:numPr>
-        <w:tabs>
-          <w:tab w:val="left" w:pos="3825"/>
-        </w:tabs>
-      </w:pPr>
-      <w:r>
-        <w:t>68 (</w:t>
-      </w:r>
-      <w:r>
-        <w:t>ul, ol li</w:t>
-      </w:r>
-      <w:r>
-        <w:t>)</w:t>
-      </w:r>
-    </w:p>
-    <w:p>
-      <w:pPr>
-        <w:pStyle w:val="ListParagraph"/>
-        <w:numPr>
-          <w:ilvl w:val="0"/>
-          <w:numId w:val="1"/>
-        </w:numPr>
-        <w:tabs>
-          <w:tab w:val="left" w:pos="3825"/>
-        </w:tabs>
-      </w:pPr>
-      <w:r>
-        <w:t>Pseudo-Class</w:t>
-      </w:r>
-    </w:p>
-    <w:p>
-      <w:pPr>
-        <w:pStyle w:val="ListParagraph"/>
-        <w:numPr>
-          <w:ilvl w:val="1"/>
-          <w:numId w:val="1"/>
-        </w:numPr>
-        <w:tabs>
-          <w:tab w:val="left" w:pos="3825"/>
-        </w:tabs>
-      </w:pPr>
-      <w:r>
-        <w:t xml:space="preserve">Line </w:t>
-      </w:r>
-    </w:p>
-    <w:p>
-      <w:pPr>
-        <w:pStyle w:val="ListParagraph"/>
-        <w:numPr>
-          <w:ilvl w:val="2"/>
-          <w:numId w:val="1"/>
-        </w:numPr>
-        <w:tabs>
-          <w:tab w:val="left" w:pos="3825"/>
-        </w:tabs>
-      </w:pPr>
-      <w:r>
-        <w:t>43 (</w:t>
-      </w:r>
-      <w:r>
-        <w:t>p#summon_text a:hover</w:t>
-      </w:r>
-      <w:r>
-        <w:t>)</w:t>
-      </w:r>
-    </w:p>
-    <w:p>
-      <w:pPr>
-        <w:pStyle w:val="ListParagraph"/>
-        <w:numPr>
-          <w:ilvl w:val="0"/>
-          <w:numId w:val="1"/>
-        </w:numPr>
-        <w:tabs>
-          <w:tab w:val="left" w:pos="3825"/>
-        </w:tabs>
-      </w:pPr>
-      <w:r>
-        <w:t xml:space="preserve">Pseudo-Element </w:t>
-      </w:r>
-    </w:p>
-    <w:p>
-      <w:pPr>
-        <w:pStyle w:val="ListParagraph"/>
-        <w:numPr>
-          <w:ilvl w:val="1"/>
-          <w:numId w:val="1"/>
-        </w:numPr>
-        <w:tabs>
-          <w:tab w:val="left" w:pos="3825"/>
-        </w:tabs>
-      </w:pPr>
-      <w:r>
-        <w:t>Line</w:t>
-      </w:r>
-    </w:p>
-    <w:p>
-      <w:pPr>
-        <w:pStyle w:val="ListParagraph"/>
-        <w:numPr>
-          <w:ilvl w:val="2"/>
-          <w:numId w:val="1"/>
-        </w:numPr>
-        <w:tabs>
-          <w:tab w:val="left" w:pos="3825"/>
-        </w:tabs>
-      </w:pPr>
-      <w:r>
         <w:t>60 (</w:t>
       </w:r>
       <w:r>
-        <w:t>.section_heading_text::first-letter</w:t>
+        <w:t>.</w:t>
+      </w:r>
+      <w:proofErr w:type="spellStart"/>
+      <w:r>
+        <w:t>section_heading_text</w:t>
+      </w:r>
+      <w:proofErr w:type="spellEnd"/>
+      <w:r>
+        <w:t>::first-letter</w:t>
       </w:r>
       <w:r>
         <w:t>)</w:t>
@@ -4556,7 +4643,15 @@
         </w:tabs>
       </w:pPr>
       <w:r>
-        <w:t xml:space="preserve">Added Border to img element on HTML </w:t>
+        <w:t xml:space="preserve">Added Border to </w:t>
+      </w:r>
+      <w:proofErr w:type="spellStart"/>
+      <w:r>
+        <w:t>img</w:t>
+      </w:r>
+      <w:proofErr w:type="spellEnd"/>
+      <w:r>
+        <w:t xml:space="preserve"> element on HTML </w:t>
       </w:r>
       <w:r>
         <w:t xml:space="preserve">(index.html) </w:t>
@@ -4757,6 +4852,298 @@
       </w:pPr>
       <w:r>
         <w:t>Navigation Menu stuff is in file Module_5_Example_Video_2</w:t>
+      </w:r>
+    </w:p>
+    <w:p>
+      <w:pPr>
+        <w:tabs>
+          <w:tab w:val="left" w:pos="3825"/>
+        </w:tabs>
+      </w:pPr>
+    </w:p>
+    <w:p>
+      <w:pPr>
+        <w:tabs>
+          <w:tab w:val="left" w:pos="3825"/>
+        </w:tabs>
+      </w:pPr>
+    </w:p>
+    <w:p>
+      <w:pPr>
+        <w:tabs>
+          <w:tab w:val="left" w:pos="3825"/>
+        </w:tabs>
+      </w:pPr>
+    </w:p>
+    <w:p>
+      <w:pPr>
+        <w:tabs>
+          <w:tab w:val="left" w:pos="3825"/>
+        </w:tabs>
+      </w:pPr>
+    </w:p>
+    <w:p>
+      <w:pPr>
+        <w:tabs>
+          <w:tab w:val="left" w:pos="3825"/>
+        </w:tabs>
+      </w:pPr>
+    </w:p>
+    <w:p>
+      <w:pPr>
+        <w:tabs>
+          <w:tab w:val="left" w:pos="3825"/>
+        </w:tabs>
+      </w:pPr>
+    </w:p>
+    <w:p>
+      <w:pPr>
+        <w:tabs>
+          <w:tab w:val="left" w:pos="3825"/>
+        </w:tabs>
+      </w:pPr>
+    </w:p>
+    <w:p>
+      <w:pPr>
+        <w:tabs>
+          <w:tab w:val="left" w:pos="3825"/>
+        </w:tabs>
+      </w:pPr>
+    </w:p>
+    <w:p>
+      <w:pPr>
+        <w:tabs>
+          <w:tab w:val="left" w:pos="3825"/>
+        </w:tabs>
+      </w:pPr>
+      <w:r>
+        <w:lastRenderedPageBreak/>
+        <w:t xml:space="preserve">Notes for peer review assignment </w:t>
+      </w:r>
+    </w:p>
+    <w:p>
+      <w:pPr>
+        <w:pStyle w:val="ListParagraph"/>
+        <w:numPr>
+          <w:ilvl w:val="0"/>
+          <w:numId w:val="1"/>
+        </w:numPr>
+        <w:tabs>
+          <w:tab w:val="left" w:pos="3825"/>
+        </w:tabs>
+      </w:pPr>
+      <w:r>
+        <w:t xml:space="preserve">Alignment </w:t>
+      </w:r>
+    </w:p>
+    <w:p>
+      <w:pPr>
+        <w:pStyle w:val="ListParagraph"/>
+        <w:numPr>
+          <w:ilvl w:val="1"/>
+          <w:numId w:val="1"/>
+        </w:numPr>
+        <w:tabs>
+          <w:tab w:val="left" w:pos="3825"/>
+        </w:tabs>
+      </w:pPr>
+      <w:r>
+        <w:t>Good alignment</w:t>
+      </w:r>
+    </w:p>
+    <w:p>
+      <w:pPr>
+        <w:pStyle w:val="ListParagraph"/>
+        <w:numPr>
+          <w:ilvl w:val="2"/>
+          <w:numId w:val="1"/>
+        </w:numPr>
+        <w:tabs>
+          <w:tab w:val="left" w:pos="3825"/>
+        </w:tabs>
+      </w:pPr>
+      <w:r>
+        <w:t xml:space="preserve">Elements line up nicely together </w:t>
+      </w:r>
+    </w:p>
+    <w:p>
+      <w:pPr>
+        <w:pStyle w:val="ListParagraph"/>
+        <w:numPr>
+          <w:ilvl w:val="0"/>
+          <w:numId w:val="1"/>
+        </w:numPr>
+        <w:tabs>
+          <w:tab w:val="left" w:pos="3825"/>
+        </w:tabs>
+      </w:pPr>
+      <w:r>
+        <w:t xml:space="preserve">Proximity </w:t>
+      </w:r>
+    </w:p>
+    <w:p>
+      <w:pPr>
+        <w:pStyle w:val="ListParagraph"/>
+        <w:numPr>
+          <w:ilvl w:val="1"/>
+          <w:numId w:val="1"/>
+        </w:numPr>
+        <w:tabs>
+          <w:tab w:val="left" w:pos="3825"/>
+        </w:tabs>
+      </w:pPr>
+      <w:r>
+        <w:t xml:space="preserve">Things that are closely related are in close proximity of each other </w:t>
+      </w:r>
+    </w:p>
+    <w:p>
+      <w:pPr>
+        <w:pStyle w:val="ListParagraph"/>
+        <w:numPr>
+          <w:ilvl w:val="0"/>
+          <w:numId w:val="1"/>
+        </w:numPr>
+        <w:tabs>
+          <w:tab w:val="left" w:pos="3825"/>
+        </w:tabs>
+      </w:pPr>
+      <w:r>
+        <w:t>Repetition</w:t>
+      </w:r>
+    </w:p>
+    <w:p>
+      <w:pPr>
+        <w:pStyle w:val="ListParagraph"/>
+        <w:numPr>
+          <w:ilvl w:val="1"/>
+          <w:numId w:val="1"/>
+        </w:numPr>
+        <w:tabs>
+          <w:tab w:val="left" w:pos="3825"/>
+        </w:tabs>
+      </w:pPr>
+      <w:r>
+        <w:t xml:space="preserve">Pages have relatively the same layout </w:t>
+      </w:r>
+      <w:r>
+        <w:t xml:space="preserve">or styling </w:t>
+      </w:r>
+    </w:p>
+    <w:p>
+      <w:pPr>
+        <w:pStyle w:val="ListParagraph"/>
+        <w:numPr>
+          <w:ilvl w:val="0"/>
+          <w:numId w:val="1"/>
+        </w:numPr>
+        <w:tabs>
+          <w:tab w:val="left" w:pos="3825"/>
+        </w:tabs>
+      </w:pPr>
+      <w:r>
+        <w:t xml:space="preserve">Contrast </w:t>
+      </w:r>
+    </w:p>
+    <w:p>
+      <w:pPr>
+        <w:pStyle w:val="ListParagraph"/>
+        <w:numPr>
+          <w:ilvl w:val="1"/>
+          <w:numId w:val="1"/>
+        </w:numPr>
+        <w:tabs>
+          <w:tab w:val="left" w:pos="3825"/>
+        </w:tabs>
+      </w:pPr>
+      <w:r>
+        <w:t xml:space="preserve">Text is readable, elements are easily visible </w:t>
+      </w:r>
+    </w:p>
+    <w:p>
+      <w:pPr>
+        <w:pStyle w:val="ListParagraph"/>
+        <w:numPr>
+          <w:ilvl w:val="0"/>
+          <w:numId w:val="1"/>
+        </w:numPr>
+        <w:tabs>
+          <w:tab w:val="left" w:pos="3825"/>
+        </w:tabs>
+      </w:pPr>
+      <w:r>
+        <w:t xml:space="preserve">Questions to ask: </w:t>
+      </w:r>
+    </w:p>
+    <w:p>
+      <w:pPr>
+        <w:pStyle w:val="ListParagraph"/>
+        <w:numPr>
+          <w:ilvl w:val="1"/>
+          <w:numId w:val="1"/>
+        </w:numPr>
+        <w:tabs>
+          <w:tab w:val="left" w:pos="3825"/>
+        </w:tabs>
+      </w:pPr>
+      <w:r>
+        <w:t>Is text concise &amp; easy for a reader to quickly find on the page?</w:t>
+      </w:r>
+    </w:p>
+    <w:p>
+      <w:pPr>
+        <w:pStyle w:val="ListParagraph"/>
+        <w:numPr>
+          <w:ilvl w:val="1"/>
+          <w:numId w:val="1"/>
+        </w:numPr>
+        <w:tabs>
+          <w:tab w:val="left" w:pos="3825"/>
+        </w:tabs>
+      </w:pPr>
+      <w:r>
+        <w:t>Is critical info “above the fold”?</w:t>
+      </w:r>
+    </w:p>
+    <w:p>
+      <w:pPr>
+        <w:pStyle w:val="ListParagraph"/>
+        <w:numPr>
+          <w:ilvl w:val="1"/>
+          <w:numId w:val="1"/>
+        </w:numPr>
+        <w:tabs>
+          <w:tab w:val="left" w:pos="3825"/>
+        </w:tabs>
+      </w:pPr>
+      <w:r>
+        <w:t>Does the homepage “sell” the website well?</w:t>
+      </w:r>
+    </w:p>
+    <w:p>
+      <w:pPr>
+        <w:tabs>
+          <w:tab w:val="left" w:pos="3825"/>
+        </w:tabs>
+      </w:pPr>
+    </w:p>
+    <w:p>
+      <w:pPr>
+        <w:tabs>
+          <w:tab w:val="left" w:pos="3825"/>
+        </w:tabs>
+      </w:pPr>
+      <w:r>
+        <w:t xml:space="preserve">For my website fix the content to fit before the fold when pages are loaded. Especially for the home page. </w:t>
+      </w:r>
+    </w:p>
+    <w:p>
+      <w:pPr>
+        <w:tabs>
+          <w:tab w:val="left" w:pos="3825"/>
+        </w:tabs>
+      </w:pPr>
+      <w:r>
+        <w:t xml:space="preserve">Fix images and videos to fit w/in a viewport of a browser </w:t>
       </w:r>
     </w:p>
     <w:sectPr>

</xml_diff>

<commit_message>
Added mod 7 changes
</commit_message>
<xml_diff>
--- a/CIS 155 Notes.docx
+++ b/CIS 155 Notes.docx
@@ -190,8 +190,13 @@
         <w:t>-</w:t>
       </w:r>
       <w:r>
-        <w:t>Element { }</w:t>
-      </w:r>
+        <w:t xml:space="preserve">Element </w:t>
+      </w:r>
+      <w:proofErr w:type="gramStart"/>
+      <w:r>
+        <w:t>{ }</w:t>
+      </w:r>
+      <w:proofErr w:type="gramEnd"/>
     </w:p>
     <w:p>
       <w:pPr>
@@ -326,9 +331,11 @@
       <w:r>
         <w:t xml:space="preserve">Below </w:t>
       </w:r>
+      <w:proofErr w:type="gramStart"/>
       <w:r>
         <w:t>{ }</w:t>
       </w:r>
+      <w:proofErr w:type="gramEnd"/>
     </w:p>
     <w:p>
       <w:pPr>
@@ -449,8 +456,13 @@
         </w:numPr>
       </w:pPr>
       <w:r>
-        <w:t>Main-Tag Descendant-tag { }</w:t>
-      </w:r>
+        <w:t xml:space="preserve">Main-Tag Descendant-tag </w:t>
+      </w:r>
+      <w:proofErr w:type="gramStart"/>
+      <w:r>
+        <w:t>{ }</w:t>
+      </w:r>
+      <w:proofErr w:type="gramEnd"/>
     </w:p>
     <w:p>
       <w:pPr>
@@ -553,8 +565,13 @@
       </w:r>
       <w:proofErr w:type="spellEnd"/>
       <w:r>
-        <w:t xml:space="preserve"> { }</w:t>
-      </w:r>
+        <w:t xml:space="preserve"> </w:t>
+      </w:r>
+      <w:proofErr w:type="gramStart"/>
+      <w:r>
+        <w:t>{ }</w:t>
+      </w:r>
+      <w:proofErr w:type="gramEnd"/>
     </w:p>
     <w:p>
       <w:r>
@@ -766,8 +783,13 @@
       </w:r>
       <w:proofErr w:type="spellEnd"/>
       <w:r>
-        <w:t xml:space="preserve"> { }</w:t>
-      </w:r>
+        <w:t xml:space="preserve"> </w:t>
+      </w:r>
+      <w:proofErr w:type="gramStart"/>
+      <w:r>
+        <w:t>{ }</w:t>
+      </w:r>
+      <w:proofErr w:type="gramEnd"/>
     </w:p>
     <w:p>
       <w:pPr>
@@ -867,8 +889,13 @@
         </w:numPr>
       </w:pPr>
       <w:r>
-        <w:t>Tag, tag, tag { }</w:t>
-      </w:r>
+        <w:t xml:space="preserve">Tag, tag, tag </w:t>
+      </w:r>
+      <w:proofErr w:type="gramStart"/>
+      <w:r>
+        <w:t>{ }</w:t>
+      </w:r>
+      <w:proofErr w:type="gramEnd"/>
     </w:p>
     <w:p>
       <w:pPr>
@@ -878,8 +905,13 @@
           <w:numId w:val="1"/>
         </w:numPr>
       </w:pPr>
-      <w:r>
-        <w:t xml:space="preserve">Second example in picture reads as </w:t>
+      <w:proofErr w:type="gramStart"/>
+      <w:r>
+        <w:t>Second</w:t>
+      </w:r>
+      <w:proofErr w:type="gramEnd"/>
+      <w:r>
+        <w:t xml:space="preserve"> example in picture reads as </w:t>
       </w:r>
     </w:p>
     <w:p>
@@ -894,10 +926,12 @@
         <w:t xml:space="preserve">All p tags and li descendants of </w:t>
       </w:r>
       <w:proofErr w:type="spellStart"/>
+      <w:proofErr w:type="gramStart"/>
       <w:r>
         <w:t>ul.speakers</w:t>
       </w:r>
       <w:proofErr w:type="spellEnd"/>
+      <w:proofErr w:type="gramEnd"/>
     </w:p>
     <w:p>
       <w:pPr>
@@ -1460,7 +1494,15 @@
         </w:numPr>
       </w:pPr>
       <w:r>
-        <w:t xml:space="preserve">What happens when styles applied to an element conflict? </w:t>
+        <w:t xml:space="preserve">What happens when styles </w:t>
+      </w:r>
+      <w:proofErr w:type="gramStart"/>
+      <w:r>
+        <w:t>applied</w:t>
+      </w:r>
+      <w:proofErr w:type="gramEnd"/>
+      <w:r>
+        <w:t xml:space="preserve"> to an element conflict? </w:t>
       </w:r>
     </w:p>
     <w:p>
@@ -1532,7 +1574,15 @@
         </w:numPr>
       </w:pPr>
       <w:r>
-        <w:t xml:space="preserve">If you want to improve the precedence of a style rule put a “!important” at the end </w:t>
+        <w:t xml:space="preserve">If you want to improve the precedence of a style rule put a </w:t>
+      </w:r>
+      <w:proofErr w:type="gramStart"/>
+      <w:r>
+        <w:t>“!important</w:t>
+      </w:r>
+      <w:proofErr w:type="gramEnd"/>
+      <w:r>
+        <w:t xml:space="preserve">” at the end </w:t>
       </w:r>
     </w:p>
     <w:p>
@@ -1757,8 +1807,13 @@
           <w:tab w:val="left" w:pos="3825"/>
         </w:tabs>
       </w:pPr>
-      <w:r>
-        <w:t>{ --variable: value; }</w:t>
+      <w:proofErr w:type="gramStart"/>
+      <w:r>
+        <w:t>{ --</w:t>
+      </w:r>
+      <w:proofErr w:type="gramEnd"/>
+      <w:r>
+        <w:t>variable: value; }</w:t>
       </w:r>
     </w:p>
     <w:p>
@@ -1802,8 +1857,13 @@
           <w:tab w:val="left" w:pos="3825"/>
         </w:tabs>
       </w:pPr>
-      <w:r>
-        <w:t>{ color: var(--</w:t>
+      <w:proofErr w:type="gramStart"/>
+      <w:r>
+        <w:t>{ color</w:t>
+      </w:r>
+      <w:proofErr w:type="gramEnd"/>
+      <w:r>
+        <w:t>: var(--</w:t>
       </w:r>
       <w:proofErr w:type="spellStart"/>
       <w:r>
@@ -2139,8 +2199,13 @@
           <w:tab w:val="left" w:pos="3825"/>
         </w:tabs>
       </w:pPr>
-      <w:r>
-        <w:t>4 (#logic_pic)</w:t>
+      <w:proofErr w:type="gramStart"/>
+      <w:r>
+        <w:t>4 (#</w:t>
+      </w:r>
+      <w:proofErr w:type="gramEnd"/>
+      <w:r>
+        <w:t>logic_pic)</w:t>
       </w:r>
     </w:p>
     <w:p>
@@ -2154,11 +2219,16 @@
           <w:tab w:val="left" w:pos="3825"/>
         </w:tabs>
       </w:pPr>
+      <w:proofErr w:type="gramStart"/>
       <w:r>
         <w:t>32 (</w:t>
       </w:r>
       <w:r>
-        <w:t>#summon_text</w:t>
+        <w:t>#</w:t>
+      </w:r>
+      <w:proofErr w:type="gramEnd"/>
+      <w:r>
+        <w:t>summon_text</w:t>
       </w:r>
       <w:r>
         <w:t>)</w:t>
@@ -2206,11 +2276,19 @@
         </w:tabs>
       </w:pPr>
       <w:r>
-        <w:t>27 (.</w:t>
+        <w:t xml:space="preserve">27 </w:t>
+      </w:r>
+      <w:proofErr w:type="gramStart"/>
+      <w:r>
+        <w:t>(.</w:t>
       </w:r>
       <w:proofErr w:type="spellStart"/>
       <w:r>
-        <w:t>heading_text</w:t>
+        <w:t>heading</w:t>
+      </w:r>
+      <w:proofErr w:type="gramEnd"/>
+      <w:r>
+        <w:t>_text</w:t>
       </w:r>
       <w:proofErr w:type="spellEnd"/>
       <w:r>
@@ -2229,14 +2307,22 @@
         </w:tabs>
       </w:pPr>
       <w:r>
-        <w:t>56 (</w:t>
+        <w:t xml:space="preserve">56 </w:t>
+      </w:r>
+      <w:proofErr w:type="gramStart"/>
+      <w:r>
+        <w:t>(</w:t>
       </w:r>
       <w:r>
         <w:t>.</w:t>
       </w:r>
       <w:proofErr w:type="spellStart"/>
       <w:r>
-        <w:t>section_heading_text</w:t>
+        <w:t>section</w:t>
+      </w:r>
+      <w:proofErr w:type="gramEnd"/>
+      <w:r>
+        <w:t>_heading_text</w:t>
       </w:r>
       <w:proofErr w:type="spellEnd"/>
       <w:r>
@@ -2258,14 +2344,22 @@
         </w:tabs>
       </w:pPr>
       <w:r>
-        <w:t>74 (</w:t>
+        <w:t xml:space="preserve">74 </w:t>
+      </w:r>
+      <w:proofErr w:type="gramStart"/>
+      <w:r>
+        <w:t>(</w:t>
       </w:r>
       <w:r>
         <w:t>.</w:t>
       </w:r>
       <w:proofErr w:type="spellStart"/>
       <w:r>
-        <w:t>important_tex</w:t>
+        <w:t>important</w:t>
+      </w:r>
+      <w:proofErr w:type="gramEnd"/>
+      <w:r>
+        <w:t>_tex</w:t>
       </w:r>
       <w:r>
         <w:t>t</w:t>
@@ -2287,10 +2381,18 @@
         </w:tabs>
       </w:pPr>
       <w:r>
-        <w:t>80 (</w:t>
-      </w:r>
-      <w:r>
-        <w:t>.important_tex</w:t>
+        <w:t xml:space="preserve">80 </w:t>
+      </w:r>
+      <w:proofErr w:type="gramStart"/>
+      <w:r>
+        <w:t>(</w:t>
+      </w:r>
+      <w:r>
+        <w:t>.important</w:t>
+      </w:r>
+      <w:proofErr w:type="gramEnd"/>
+      <w:r>
+        <w:t>_tex</w:t>
       </w:r>
       <w:r>
         <w:t>t_1)</w:t>
@@ -2308,10 +2410,18 @@
         </w:tabs>
       </w:pPr>
       <w:r>
-        <w:t>86 (</w:t>
-      </w:r>
-      <w:r>
-        <w:t>.important_tex</w:t>
+        <w:t xml:space="preserve">86 </w:t>
+      </w:r>
+      <w:proofErr w:type="gramStart"/>
+      <w:r>
+        <w:t>(</w:t>
+      </w:r>
+      <w:r>
+        <w:t>.important</w:t>
+      </w:r>
+      <w:proofErr w:type="gramEnd"/>
+      <w:r>
+        <w:t>_tex</w:t>
       </w:r>
       <w:r>
         <w:t>t_2)</w:t>
@@ -2442,7 +2552,15 @@
         <w:t>50 (</w:t>
       </w:r>
       <w:r>
-        <w:t>h1.overview_text</w:t>
+        <w:t>h</w:t>
+      </w:r>
+      <w:proofErr w:type="gramStart"/>
+      <w:r>
+        <w:t>1.overview</w:t>
+      </w:r>
+      <w:proofErr w:type="gramEnd"/>
+      <w:r>
+        <w:t>_text</w:t>
       </w:r>
       <w:r>
         <w:t>)</w:t>
@@ -2463,8 +2581,13 @@
         <w:t>64 (</w:t>
       </w:r>
       <w:proofErr w:type="spellStart"/>
-      <w:r>
-        <w:t>p.list_heading</w:t>
+      <w:proofErr w:type="gramStart"/>
+      <w:r>
+        <w:t>p.list</w:t>
+      </w:r>
+      <w:proofErr w:type="gramEnd"/>
+      <w:r>
+        <w:t>_heading</w:t>
       </w:r>
       <w:proofErr w:type="spellEnd"/>
       <w:r>
@@ -2555,8 +2678,13 @@
       </w:r>
       <w:proofErr w:type="spellEnd"/>
       <w:r>
-        <w:t xml:space="preserve"> a:hover</w:t>
-      </w:r>
+        <w:t xml:space="preserve"> </w:t>
+      </w:r>
+      <w:proofErr w:type="gramStart"/>
+      <w:r>
+        <w:t>a:hover</w:t>
+      </w:r>
+      <w:proofErr w:type="gramEnd"/>
       <w:r>
         <w:t>)</w:t>
       </w:r>
@@ -2603,14 +2731,22 @@
         </w:tabs>
       </w:pPr>
       <w:r>
-        <w:t>60 (</w:t>
+        <w:t xml:space="preserve">60 </w:t>
+      </w:r>
+      <w:proofErr w:type="gramStart"/>
+      <w:r>
+        <w:t>(</w:t>
       </w:r>
       <w:r>
         <w:t>.</w:t>
       </w:r>
       <w:proofErr w:type="spellStart"/>
       <w:r>
-        <w:t>section_heading_text</w:t>
+        <w:t>section</w:t>
+      </w:r>
+      <w:proofErr w:type="gramEnd"/>
+      <w:r>
+        <w:t>_heading_text</w:t>
       </w:r>
       <w:proofErr w:type="spellEnd"/>
       <w:r>
@@ -4071,8 +4207,21 @@
           <w:tab w:val="left" w:pos="3825"/>
         </w:tabs>
       </w:pPr>
-      <w:r>
-        <w:t xml:space="preserve">Is similar to text-shadow </w:t>
+      <w:proofErr w:type="gramStart"/>
+      <w:r>
+        <w:t>Is</w:t>
+      </w:r>
+      <w:proofErr w:type="gramEnd"/>
+      <w:r>
+        <w:t xml:space="preserve"> </w:t>
+      </w:r>
+      <w:proofErr w:type="gramStart"/>
+      <w:r>
+        <w:t>similar to</w:t>
+      </w:r>
+      <w:proofErr w:type="gramEnd"/>
+      <w:r>
+        <w:t xml:space="preserve"> text-shadow </w:t>
       </w:r>
     </w:p>
     <w:p>
@@ -4242,8 +4391,13 @@
           <w:tab w:val="left" w:pos="3825"/>
         </w:tabs>
       </w:pPr>
-      <w:r>
-        <w:t xml:space="preserve">Default for background image is that it will repeat horizontally &amp; vertically &amp; tile across the box </w:t>
+      <w:proofErr w:type="gramStart"/>
+      <w:r>
+        <w:t>Default</w:t>
+      </w:r>
+      <w:proofErr w:type="gramEnd"/>
+      <w:r>
+        <w:t xml:space="preserve"> for background image is that it will repeat horizontally &amp; vertically &amp; tile across the box </w:t>
       </w:r>
     </w:p>
     <w:p>
@@ -4273,7 +4427,15 @@
         </w:tabs>
       </w:pPr>
       <w:r>
-        <w:t xml:space="preserve">You have to make sure a background image doesn’t make text harder to read  </w:t>
+        <w:t xml:space="preserve">You </w:t>
+      </w:r>
+      <w:proofErr w:type="gramStart"/>
+      <w:r>
+        <w:t>have to</w:t>
+      </w:r>
+      <w:proofErr w:type="gramEnd"/>
+      <w:r>
+        <w:t xml:space="preserve"> make sure a background image doesn’t make text harder to read  </w:t>
       </w:r>
     </w:p>
     <w:p>
@@ -4918,6 +5080,417 @@
       </w:pPr>
       <w:r>
         <w:lastRenderedPageBreak/>
+        <w:t xml:space="preserve">For Mod 7 CYOW assignment: </w:t>
+      </w:r>
+    </w:p>
+    <w:p>
+      <w:pPr>
+        <w:tabs>
+          <w:tab w:val="left" w:pos="3825"/>
+        </w:tabs>
+      </w:pPr>
+      <w:r>
+        <w:t xml:space="preserve">I am including both versions of my website for comparison reasons. All the requirements for this assignment are on version 2’s website. Website 2 contains a lot less media queries to achieve responsive web design features. It was the main reason for redoing the website as well as making better design choices.  </w:t>
+      </w:r>
+    </w:p>
+    <w:p>
+      <w:pPr>
+        <w:tabs>
+          <w:tab w:val="left" w:pos="3825"/>
+        </w:tabs>
+      </w:pPr>
+    </w:p>
+    <w:p>
+      <w:pPr>
+        <w:tabs>
+          <w:tab w:val="left" w:pos="3825"/>
+        </w:tabs>
+      </w:pPr>
+      <w:r>
+        <w:t xml:space="preserve">GitHub Version 1 Repository: </w:t>
+      </w:r>
+      <w:hyperlink r:id="rId34" w:history="1">
+        <w:r>
+          <w:rPr>
+            <w:rStyle w:val="Hyperlink"/>
+          </w:rPr>
+          <w:t>https://github.com/I-AJ-T/my-website</w:t>
+        </w:r>
+      </w:hyperlink>
+      <w:r>
+        <w:t xml:space="preserve"> </w:t>
+      </w:r>
+    </w:p>
+    <w:p>
+      <w:pPr>
+        <w:tabs>
+          <w:tab w:val="left" w:pos="3825"/>
+        </w:tabs>
+      </w:pPr>
+      <w:r>
+        <w:t xml:space="preserve">GitHub Version </w:t>
+      </w:r>
+      <w:r>
+        <w:t>1</w:t>
+      </w:r>
+      <w:r>
+        <w:t xml:space="preserve"> Pages Site:</w:t>
+      </w:r>
+      <w:r>
+        <w:t xml:space="preserve"> </w:t>
+      </w:r>
+      <w:hyperlink r:id="rId35" w:history="1">
+        <w:r>
+          <w:rPr>
+            <w:rStyle w:val="Hyperlink"/>
+          </w:rPr>
+          <w:t>https://i-aj-t.github.io/my-website/index.html</w:t>
+        </w:r>
+      </w:hyperlink>
+      <w:r>
+        <w:t xml:space="preserve"> </w:t>
+      </w:r>
+    </w:p>
+    <w:p>
+      <w:pPr>
+        <w:tabs>
+          <w:tab w:val="left" w:pos="3825"/>
+        </w:tabs>
+      </w:pPr>
+    </w:p>
+    <w:p>
+      <w:pPr>
+        <w:tabs>
+          <w:tab w:val="left" w:pos="3825"/>
+        </w:tabs>
+      </w:pPr>
+      <w:r>
+        <w:t>GitHub</w:t>
+      </w:r>
+      <w:r>
+        <w:t xml:space="preserve"> Version </w:t>
+      </w:r>
+      <w:r>
+        <w:t>2</w:t>
+      </w:r>
+      <w:r>
+        <w:t xml:space="preserve"> Repository:</w:t>
+      </w:r>
+      <w:r>
+        <w:t xml:space="preserve"> </w:t>
+      </w:r>
+      <w:hyperlink r:id="rId36" w:history="1">
+        <w:r>
+          <w:rPr>
+            <w:rStyle w:val="Hyperlink"/>
+          </w:rPr>
+          <w:t>https://github.com/I-AJ-T/my-website-v2</w:t>
+        </w:r>
+      </w:hyperlink>
+      <w:r>
+        <w:t xml:space="preserve"> </w:t>
+      </w:r>
+    </w:p>
+    <w:p>
+      <w:pPr>
+        <w:tabs>
+          <w:tab w:val="left" w:pos="3825"/>
+        </w:tabs>
+      </w:pPr>
+      <w:r>
+        <w:t xml:space="preserve">GitHub Version 2 Pages Site: </w:t>
+      </w:r>
+      <w:hyperlink r:id="rId37" w:history="1">
+        <w:r>
+          <w:rPr>
+            <w:rStyle w:val="Hyperlink"/>
+          </w:rPr>
+          <w:t>https://i-aj-t.github.io/my-website-v2/index.html</w:t>
+        </w:r>
+      </w:hyperlink>
+      <w:r>
+        <w:t xml:space="preserve"> </w:t>
+      </w:r>
+    </w:p>
+    <w:p>
+      <w:pPr>
+        <w:tabs>
+          <w:tab w:val="left" w:pos="3825"/>
+        </w:tabs>
+      </w:pPr>
+    </w:p>
+    <w:p>
+      <w:pPr>
+        <w:pStyle w:val="ListParagraph"/>
+        <w:numPr>
+          <w:ilvl w:val="0"/>
+          <w:numId w:val="1"/>
+        </w:numPr>
+        <w:tabs>
+          <w:tab w:val="left" w:pos="3825"/>
+        </w:tabs>
+      </w:pPr>
+      <w:r>
+        <w:t xml:space="preserve">Flex box #1 is the navigation menu </w:t>
+      </w:r>
+    </w:p>
+    <w:p>
+      <w:pPr>
+        <w:pStyle w:val="ListParagraph"/>
+        <w:numPr>
+          <w:ilvl w:val="1"/>
+          <w:numId w:val="1"/>
+        </w:numPr>
+        <w:tabs>
+          <w:tab w:val="left" w:pos="3825"/>
+        </w:tabs>
+      </w:pPr>
+      <w:r>
+        <w:t xml:space="preserve">Starts as a row then changes to a column </w:t>
+      </w:r>
+    </w:p>
+    <w:p>
+      <w:pPr>
+        <w:pStyle w:val="ListParagraph"/>
+        <w:numPr>
+          <w:ilvl w:val="0"/>
+          <w:numId w:val="1"/>
+        </w:numPr>
+        <w:tabs>
+          <w:tab w:val="left" w:pos="3825"/>
+        </w:tabs>
+      </w:pPr>
+      <w:r>
+        <w:t>Flex box #2 is the section with the video and text next to it on the homepage</w:t>
+      </w:r>
+    </w:p>
+    <w:p>
+      <w:pPr>
+        <w:pStyle w:val="ListParagraph"/>
+        <w:numPr>
+          <w:ilvl w:val="1"/>
+          <w:numId w:val="1"/>
+        </w:numPr>
+        <w:tabs>
+          <w:tab w:val="left" w:pos="3825"/>
+        </w:tabs>
+      </w:pPr>
+      <w:r>
+        <w:t xml:space="preserve">Starts as a row then changes to a column </w:t>
+      </w:r>
+    </w:p>
+    <w:p>
+      <w:pPr>
+        <w:pStyle w:val="ListParagraph"/>
+        <w:numPr>
+          <w:ilvl w:val="0"/>
+          <w:numId w:val="1"/>
+        </w:numPr>
+        <w:tabs>
+          <w:tab w:val="left" w:pos="3825"/>
+        </w:tabs>
+      </w:pPr>
+      <w:r>
+        <w:t>The Grid is the grid of images on the “Heroes and Pets” page</w:t>
+      </w:r>
+    </w:p>
+    <w:p>
+      <w:pPr>
+        <w:pStyle w:val="ListParagraph"/>
+        <w:numPr>
+          <w:ilvl w:val="1"/>
+          <w:numId w:val="1"/>
+        </w:numPr>
+        <w:tabs>
+          <w:tab w:val="left" w:pos="3825"/>
+        </w:tabs>
+      </w:pPr>
+      <w:r>
+        <w:t xml:space="preserve">Grid changes as the page gets smaller </w:t>
+      </w:r>
+    </w:p>
+    <w:p>
+      <w:pPr>
+        <w:tabs>
+          <w:tab w:val="left" w:pos="3825"/>
+        </w:tabs>
+      </w:pPr>
+    </w:p>
+    <w:p>
+      <w:pPr>
+        <w:tabs>
+          <w:tab w:val="left" w:pos="3825"/>
+        </w:tabs>
+      </w:pPr>
+    </w:p>
+    <w:p>
+      <w:pPr>
+        <w:tabs>
+          <w:tab w:val="left" w:pos="3825"/>
+        </w:tabs>
+      </w:pPr>
+    </w:p>
+    <w:p>
+      <w:pPr>
+        <w:tabs>
+          <w:tab w:val="left" w:pos="3825"/>
+        </w:tabs>
+      </w:pPr>
+    </w:p>
+    <w:p>
+      <w:pPr>
+        <w:tabs>
+          <w:tab w:val="left" w:pos="3825"/>
+        </w:tabs>
+      </w:pPr>
+    </w:p>
+    <w:p>
+      <w:pPr>
+        <w:tabs>
+          <w:tab w:val="left" w:pos="3825"/>
+        </w:tabs>
+      </w:pPr>
+    </w:p>
+    <w:p>
+      <w:pPr>
+        <w:tabs>
+          <w:tab w:val="left" w:pos="3825"/>
+        </w:tabs>
+      </w:pPr>
+    </w:p>
+    <w:p>
+      <w:pPr>
+        <w:tabs>
+          <w:tab w:val="left" w:pos="3825"/>
+        </w:tabs>
+      </w:pPr>
+    </w:p>
+    <w:p>
+      <w:pPr>
+        <w:tabs>
+          <w:tab w:val="left" w:pos="3825"/>
+        </w:tabs>
+      </w:pPr>
+    </w:p>
+    <w:p>
+      <w:pPr>
+        <w:tabs>
+          <w:tab w:val="left" w:pos="3825"/>
+        </w:tabs>
+      </w:pPr>
+    </w:p>
+    <w:p>
+      <w:pPr>
+        <w:tabs>
+          <w:tab w:val="left" w:pos="3825"/>
+        </w:tabs>
+      </w:pPr>
+    </w:p>
+    <w:p>
+      <w:pPr>
+        <w:tabs>
+          <w:tab w:val="left" w:pos="3825"/>
+        </w:tabs>
+      </w:pPr>
+    </w:p>
+    <w:p>
+      <w:pPr>
+        <w:tabs>
+          <w:tab w:val="left" w:pos="3825"/>
+        </w:tabs>
+      </w:pPr>
+    </w:p>
+    <w:p>
+      <w:pPr>
+        <w:tabs>
+          <w:tab w:val="left" w:pos="3825"/>
+        </w:tabs>
+      </w:pPr>
+    </w:p>
+    <w:p>
+      <w:pPr>
+        <w:tabs>
+          <w:tab w:val="left" w:pos="3825"/>
+        </w:tabs>
+      </w:pPr>
+    </w:p>
+    <w:p>
+      <w:pPr>
+        <w:tabs>
+          <w:tab w:val="left" w:pos="3825"/>
+        </w:tabs>
+      </w:pPr>
+    </w:p>
+    <w:p>
+      <w:pPr>
+        <w:tabs>
+          <w:tab w:val="left" w:pos="3825"/>
+        </w:tabs>
+      </w:pPr>
+    </w:p>
+    <w:p>
+      <w:pPr>
+        <w:tabs>
+          <w:tab w:val="left" w:pos="3825"/>
+        </w:tabs>
+      </w:pPr>
+    </w:p>
+    <w:p>
+      <w:pPr>
+        <w:tabs>
+          <w:tab w:val="left" w:pos="3825"/>
+        </w:tabs>
+      </w:pPr>
+    </w:p>
+    <w:p>
+      <w:pPr>
+        <w:tabs>
+          <w:tab w:val="left" w:pos="3825"/>
+        </w:tabs>
+      </w:pPr>
+    </w:p>
+    <w:p>
+      <w:pPr>
+        <w:tabs>
+          <w:tab w:val="left" w:pos="3825"/>
+        </w:tabs>
+      </w:pPr>
+    </w:p>
+    <w:p>
+      <w:pPr>
+        <w:tabs>
+          <w:tab w:val="left" w:pos="3825"/>
+        </w:tabs>
+      </w:pPr>
+    </w:p>
+    <w:p>
+      <w:pPr>
+        <w:tabs>
+          <w:tab w:val="left" w:pos="3825"/>
+        </w:tabs>
+      </w:pPr>
+    </w:p>
+    <w:p>
+      <w:pPr>
+        <w:tabs>
+          <w:tab w:val="left" w:pos="3825"/>
+        </w:tabs>
+      </w:pPr>
+    </w:p>
+    <w:p>
+      <w:pPr>
+        <w:tabs>
+          <w:tab w:val="left" w:pos="3825"/>
+        </w:tabs>
+      </w:pPr>
+    </w:p>
+    <w:p>
+      <w:pPr>
+        <w:tabs>
+          <w:tab w:val="left" w:pos="3825"/>
+        </w:tabs>
+      </w:pPr>
+      <w:r>
         <w:t xml:space="preserve">Notes for peer review assignment </w:t>
       </w:r>
     </w:p>
@@ -4993,7 +5566,15 @@
         </w:tabs>
       </w:pPr>
       <w:r>
-        <w:t xml:space="preserve">Things that are closely related are in close proximity of each other </w:t>
+        <w:t xml:space="preserve">Things that are closely related are in </w:t>
+      </w:r>
+      <w:proofErr w:type="gramStart"/>
+      <w:r>
+        <w:t>close proximity</w:t>
+      </w:r>
+      <w:proofErr w:type="gramEnd"/>
+      <w:r>
+        <w:t xml:space="preserve"> of each other </w:t>
       </w:r>
     </w:p>
     <w:p>
@@ -5133,7 +5714,16 @@
         </w:tabs>
       </w:pPr>
       <w:r>
-        <w:t xml:space="preserve">For my website fix the content to fit before the fold when pages are loaded. Especially for the home page. </w:t>
+        <w:lastRenderedPageBreak/>
+        <w:t xml:space="preserve">For my </w:t>
+      </w:r>
+      <w:proofErr w:type="gramStart"/>
+      <w:r>
+        <w:t>website</w:t>
+      </w:r>
+      <w:proofErr w:type="gramEnd"/>
+      <w:r>
+        <w:t xml:space="preserve"> fix the content to fit before the fold when pages are loaded. Especially for the home page. </w:t>
       </w:r>
     </w:p>
     <w:p>

</xml_diff>

<commit_message>
Changes to CIS 155 Notes
</commit_message>
<xml_diff>
--- a/CIS 155 Notes.docx
+++ b/CIS 155 Notes.docx
@@ -331,11 +331,9 @@
       <w:r>
         <w:t xml:space="preserve">Below </w:t>
       </w:r>
-      <w:proofErr w:type="gramStart"/>
       <w:r>
         <w:t>{ }</w:t>
       </w:r>
-      <w:proofErr w:type="gramEnd"/>
     </w:p>
     <w:p>
       <w:pPr>
@@ -456,13 +454,8 @@
         </w:numPr>
       </w:pPr>
       <w:r>
-        <w:t xml:space="preserve">Main-Tag Descendant-tag </w:t>
-      </w:r>
-      <w:proofErr w:type="gramStart"/>
-      <w:r>
-        <w:t>{ }</w:t>
-      </w:r>
-      <w:proofErr w:type="gramEnd"/>
+        <w:t>Main-Tag Descendant-tag { }</w:t>
+      </w:r>
     </w:p>
     <w:p>
       <w:pPr>
@@ -559,19 +552,9 @@
           <w:numId w:val="1"/>
         </w:numPr>
       </w:pPr>
-      <w:proofErr w:type="spellStart"/>
-      <w:r>
-        <w:t>Main-Tag+Next-Tag</w:t>
-      </w:r>
-      <w:proofErr w:type="spellEnd"/>
-      <w:r>
-        <w:t xml:space="preserve"> </w:t>
-      </w:r>
-      <w:proofErr w:type="gramStart"/>
-      <w:r>
-        <w:t>{ }</w:t>
-      </w:r>
-      <w:proofErr w:type="gramEnd"/>
+      <w:r>
+        <w:t>Main-Tag+Next-Tag { }</w:t>
+      </w:r>
     </w:p>
     <w:p>
       <w:r>
@@ -777,19 +760,9 @@
           <w:tab w:val="left" w:pos="1981"/>
         </w:tabs>
       </w:pPr>
-      <w:proofErr w:type="spellStart"/>
-      <w:r>
-        <w:t>Tag.Class</w:t>
-      </w:r>
-      <w:proofErr w:type="spellEnd"/>
-      <w:r>
-        <w:t xml:space="preserve"> </w:t>
-      </w:r>
-      <w:proofErr w:type="gramStart"/>
-      <w:r>
-        <w:t>{ }</w:t>
-      </w:r>
-      <w:proofErr w:type="gramEnd"/>
+      <w:r>
+        <w:t>Tag.Class { }</w:t>
+      </w:r>
     </w:p>
     <w:p>
       <w:pPr>
@@ -889,13 +862,8 @@
         </w:numPr>
       </w:pPr>
       <w:r>
-        <w:t xml:space="preserve">Tag, tag, tag </w:t>
-      </w:r>
-      <w:proofErr w:type="gramStart"/>
-      <w:r>
-        <w:t>{ }</w:t>
-      </w:r>
-      <w:proofErr w:type="gramEnd"/>
+        <w:t>Tag, tag, tag { }</w:t>
+      </w:r>
     </w:p>
     <w:p>
       <w:pPr>
@@ -905,13 +873,8 @@
           <w:numId w:val="1"/>
         </w:numPr>
       </w:pPr>
-      <w:proofErr w:type="gramStart"/>
-      <w:r>
-        <w:t>Second</w:t>
-      </w:r>
-      <w:proofErr w:type="gramEnd"/>
-      <w:r>
-        <w:t xml:space="preserve"> example in picture reads as </w:t>
+      <w:r>
+        <w:t xml:space="preserve">Second example in picture reads as </w:t>
       </w:r>
     </w:p>
     <w:p>
@@ -923,15 +886,8 @@
         </w:numPr>
       </w:pPr>
       <w:r>
-        <w:t xml:space="preserve">All p tags and li descendants of </w:t>
-      </w:r>
-      <w:proofErr w:type="spellStart"/>
-      <w:proofErr w:type="gramStart"/>
-      <w:r>
-        <w:t>ul.speakers</w:t>
-      </w:r>
-      <w:proofErr w:type="spellEnd"/>
-      <w:proofErr w:type="gramEnd"/>
+        <w:t>All p tags and li descendants of ul.speakers</w:t>
+      </w:r>
     </w:p>
     <w:p>
       <w:pPr>
@@ -1494,15 +1450,7 @@
         </w:numPr>
       </w:pPr>
       <w:r>
-        <w:t xml:space="preserve">What happens when styles </w:t>
-      </w:r>
-      <w:proofErr w:type="gramStart"/>
-      <w:r>
-        <w:t>applied</w:t>
-      </w:r>
-      <w:proofErr w:type="gramEnd"/>
-      <w:r>
-        <w:t xml:space="preserve"> to an element conflict? </w:t>
+        <w:t xml:space="preserve">What happens when styles applied to an element conflict? </w:t>
       </w:r>
     </w:p>
     <w:p>
@@ -1574,15 +1522,7 @@
         </w:numPr>
       </w:pPr>
       <w:r>
-        <w:t xml:space="preserve">If you want to improve the precedence of a style rule put a </w:t>
-      </w:r>
-      <w:proofErr w:type="gramStart"/>
-      <w:r>
-        <w:t>“!important</w:t>
-      </w:r>
-      <w:proofErr w:type="gramEnd"/>
-      <w:r>
-        <w:t xml:space="preserve">” at the end </w:t>
+        <w:t xml:space="preserve">If you want to improve the precedence of a style rule put a “!important” at the end </w:t>
       </w:r>
     </w:p>
     <w:p>
@@ -1807,13 +1747,8 @@
           <w:tab w:val="left" w:pos="3825"/>
         </w:tabs>
       </w:pPr>
-      <w:proofErr w:type="gramStart"/>
-      <w:r>
-        <w:t>{ --</w:t>
-      </w:r>
-      <w:proofErr w:type="gramEnd"/>
-      <w:r>
-        <w:t>variable: value; }</w:t>
+      <w:r>
+        <w:t>{ --variable: value; }</w:t>
       </w:r>
     </w:p>
     <w:p>
@@ -1857,21 +1792,8 @@
           <w:tab w:val="left" w:pos="3825"/>
         </w:tabs>
       </w:pPr>
-      <w:proofErr w:type="gramStart"/>
-      <w:r>
-        <w:t>{ color</w:t>
-      </w:r>
-      <w:proofErr w:type="gramEnd"/>
-      <w:r>
-        <w:t>: var(--</w:t>
-      </w:r>
-      <w:proofErr w:type="spellStart"/>
-      <w:r>
-        <w:t>custom_property</w:t>
-      </w:r>
-      <w:proofErr w:type="spellEnd"/>
-      <w:r>
-        <w:t>); }</w:t>
+      <w:r>
+        <w:t>{ color: var(--custom_property); }</w:t>
       </w:r>
     </w:p>
     <w:p>
@@ -2038,13 +1960,8 @@
           <w:tab w:val="left" w:pos="3825"/>
         </w:tabs>
       </w:pPr>
-      <w:proofErr w:type="spellStart"/>
-      <w:r>
-        <w:t>Github</w:t>
-      </w:r>
-      <w:proofErr w:type="spellEnd"/>
-      <w:r>
-        <w:t xml:space="preserve"> Repository Link</w:t>
+      <w:r>
+        <w:t>Github Repository Link</w:t>
       </w:r>
     </w:p>
     <w:p>
@@ -2071,13 +1988,8 @@
           <w:tab w:val="left" w:pos="3825"/>
         </w:tabs>
       </w:pPr>
-      <w:proofErr w:type="spellStart"/>
-      <w:r>
-        <w:t>Github</w:t>
-      </w:r>
-      <w:proofErr w:type="spellEnd"/>
-      <w:r>
-        <w:t xml:space="preserve"> Pages Link </w:t>
+      <w:r>
+        <w:t xml:space="preserve">Github Pages Link </w:t>
       </w:r>
     </w:p>
     <w:p>
@@ -2199,13 +2111,8 @@
           <w:tab w:val="left" w:pos="3825"/>
         </w:tabs>
       </w:pPr>
-      <w:proofErr w:type="gramStart"/>
-      <w:r>
-        <w:t>4 (#</w:t>
-      </w:r>
-      <w:proofErr w:type="gramEnd"/>
-      <w:r>
-        <w:t>logic_pic)</w:t>
+      <w:r>
+        <w:t>4 (#logic_pic)</w:t>
       </w:r>
     </w:p>
     <w:p>
@@ -2219,16 +2126,11 @@
           <w:tab w:val="left" w:pos="3825"/>
         </w:tabs>
       </w:pPr>
-      <w:proofErr w:type="gramStart"/>
       <w:r>
         <w:t>32 (</w:t>
       </w:r>
       <w:r>
-        <w:t>#</w:t>
-      </w:r>
-      <w:proofErr w:type="gramEnd"/>
-      <w:r>
-        <w:t>summon_text</w:t>
+        <w:t>#summon_text</w:t>
       </w:r>
       <w:r>
         <w:t>)</w:t>
@@ -2276,24 +2178,32 @@
         </w:tabs>
       </w:pPr>
       <w:r>
-        <w:t xml:space="preserve">27 </w:t>
-      </w:r>
-      <w:proofErr w:type="gramStart"/>
-      <w:r>
-        <w:t>(.</w:t>
-      </w:r>
-      <w:proofErr w:type="spellStart"/>
-      <w:r>
-        <w:t>heading</w:t>
-      </w:r>
-      <w:proofErr w:type="gramEnd"/>
-      <w:r>
-        <w:t>_text</w:t>
-      </w:r>
-      <w:proofErr w:type="spellEnd"/>
+        <w:t>27 (.heading_text)</w:t>
+      </w:r>
+    </w:p>
+    <w:p>
+      <w:pPr>
+        <w:pStyle w:val="ListParagraph"/>
+        <w:numPr>
+          <w:ilvl w:val="2"/>
+          <w:numId w:val="1"/>
+        </w:numPr>
+        <w:tabs>
+          <w:tab w:val="left" w:pos="3825"/>
+        </w:tabs>
+      </w:pPr>
+      <w:r>
+        <w:t>56 (</w:t>
+      </w:r>
+      <w:r>
+        <w:t>.section_heading_text</w:t>
+      </w:r>
       <w:r>
         <w:t>)</w:t>
       </w:r>
+      <w:r>
+        <w:t xml:space="preserve"> </w:t>
+      </w:r>
     </w:p>
     <w:p>
       <w:pPr>
@@ -2307,30 +2217,110 @@
         </w:tabs>
       </w:pPr>
       <w:r>
-        <w:t xml:space="preserve">56 </w:t>
-      </w:r>
-      <w:proofErr w:type="gramStart"/>
-      <w:r>
-        <w:t>(</w:t>
-      </w:r>
-      <w:r>
-        <w:t>.</w:t>
-      </w:r>
-      <w:proofErr w:type="spellStart"/>
-      <w:r>
-        <w:t>section</w:t>
-      </w:r>
-      <w:proofErr w:type="gramEnd"/>
-      <w:r>
-        <w:t>_heading_text</w:t>
-      </w:r>
-      <w:proofErr w:type="spellEnd"/>
+        <w:t>74 (</w:t>
+      </w:r>
+      <w:r>
+        <w:t>.important_tex</w:t>
+      </w:r>
+      <w:r>
+        <w:t>t)</w:t>
+      </w:r>
+    </w:p>
+    <w:p>
+      <w:pPr>
+        <w:pStyle w:val="ListParagraph"/>
+        <w:numPr>
+          <w:ilvl w:val="2"/>
+          <w:numId w:val="1"/>
+        </w:numPr>
+        <w:tabs>
+          <w:tab w:val="left" w:pos="3825"/>
+        </w:tabs>
+      </w:pPr>
+      <w:r>
+        <w:t>80 (</w:t>
+      </w:r>
+      <w:r>
+        <w:t>.important_tex</w:t>
+      </w:r>
+      <w:r>
+        <w:t>t_1)</w:t>
+      </w:r>
+    </w:p>
+    <w:p>
+      <w:pPr>
+        <w:pStyle w:val="ListParagraph"/>
+        <w:numPr>
+          <w:ilvl w:val="2"/>
+          <w:numId w:val="1"/>
+        </w:numPr>
+        <w:tabs>
+          <w:tab w:val="left" w:pos="3825"/>
+        </w:tabs>
+      </w:pPr>
+      <w:r>
+        <w:t>86 (</w:t>
+      </w:r>
+      <w:r>
+        <w:t>.important_tex</w:t>
+      </w:r>
+      <w:r>
+        <w:t>t_2)</w:t>
+      </w:r>
+    </w:p>
+    <w:p>
+      <w:pPr>
+        <w:pStyle w:val="ListParagraph"/>
+        <w:numPr>
+          <w:ilvl w:val="0"/>
+          <w:numId w:val="1"/>
+        </w:numPr>
+        <w:tabs>
+          <w:tab w:val="left" w:pos="3825"/>
+        </w:tabs>
+      </w:pPr>
+      <w:r>
+        <w:t>Relational Selector</w:t>
+      </w:r>
+    </w:p>
+    <w:p>
+      <w:pPr>
+        <w:pStyle w:val="ListParagraph"/>
+        <w:numPr>
+          <w:ilvl w:val="1"/>
+          <w:numId w:val="1"/>
+        </w:numPr>
+        <w:tabs>
+          <w:tab w:val="left" w:pos="3825"/>
+        </w:tabs>
+      </w:pPr>
+      <w:r>
+        <w:t>Line</w:t>
+      </w:r>
+      <w:r>
+        <w:t>s</w:t>
+      </w:r>
+    </w:p>
+    <w:p>
+      <w:pPr>
+        <w:pStyle w:val="ListParagraph"/>
+        <w:numPr>
+          <w:ilvl w:val="2"/>
+          <w:numId w:val="1"/>
+        </w:numPr>
+        <w:tabs>
+          <w:tab w:val="left" w:pos="3825"/>
+        </w:tabs>
+      </w:pPr>
+      <w:r>
+        <w:t>23 (</w:t>
+      </w:r>
+      <w:r>
+        <w:t>header &gt; h1</w:t>
+      </w:r>
       <w:r>
         <w:t>)</w:t>
       </w:r>
-      <w:r>
-        <w:t xml:space="preserve"> </w:t>
-      </w:r>
     </w:p>
     <w:p>
       <w:pPr>
@@ -2344,27 +2334,11 @@
         </w:tabs>
       </w:pPr>
       <w:r>
-        <w:t xml:space="preserve">74 </w:t>
-      </w:r>
-      <w:proofErr w:type="gramStart"/>
-      <w:r>
-        <w:t>(</w:t>
-      </w:r>
-      <w:r>
-        <w:t>.</w:t>
-      </w:r>
-      <w:proofErr w:type="spellStart"/>
-      <w:r>
-        <w:t>important</w:t>
-      </w:r>
-      <w:proofErr w:type="gramEnd"/>
-      <w:r>
-        <w:t>_tex</w:t>
-      </w:r>
-      <w:r>
-        <w:t>t</w:t>
-      </w:r>
-      <w:proofErr w:type="spellEnd"/>
+        <w:t>38 (</w:t>
+      </w:r>
+      <w:r>
+        <w:t>p#summon_text a</w:t>
+      </w:r>
       <w:r>
         <w:t>)</w:t>
       </w:r>
@@ -2373,6 +2347,36 @@
       <w:pPr>
         <w:pStyle w:val="ListParagraph"/>
         <w:numPr>
+          <w:ilvl w:val="0"/>
+          <w:numId w:val="1"/>
+        </w:numPr>
+        <w:tabs>
+          <w:tab w:val="left" w:pos="3825"/>
+        </w:tabs>
+      </w:pPr>
+      <w:r>
+        <w:t xml:space="preserve">Combination Selector </w:t>
+      </w:r>
+    </w:p>
+    <w:p>
+      <w:pPr>
+        <w:pStyle w:val="ListParagraph"/>
+        <w:numPr>
+          <w:ilvl w:val="1"/>
+          <w:numId w:val="1"/>
+        </w:numPr>
+        <w:tabs>
+          <w:tab w:val="left" w:pos="3825"/>
+        </w:tabs>
+      </w:pPr>
+      <w:r>
+        <w:t xml:space="preserve">Lines </w:t>
+      </w:r>
+    </w:p>
+    <w:p>
+      <w:pPr>
+        <w:pStyle w:val="ListParagraph"/>
+        <w:numPr>
           <w:ilvl w:val="2"/>
           <w:numId w:val="1"/>
         </w:numPr>
@@ -2381,21 +2385,13 @@
         </w:tabs>
       </w:pPr>
       <w:r>
-        <w:t xml:space="preserve">80 </w:t>
-      </w:r>
-      <w:proofErr w:type="gramStart"/>
-      <w:r>
-        <w:t>(</w:t>
-      </w:r>
-      <w:r>
-        <w:t>.important</w:t>
-      </w:r>
-      <w:proofErr w:type="gramEnd"/>
-      <w:r>
-        <w:t>_tex</w:t>
-      </w:r>
-      <w:r>
-        <w:t>t_1)</w:t>
+        <w:t>50 (</w:t>
+      </w:r>
+      <w:r>
+        <w:t>h1.overview_text</w:t>
+      </w:r>
+      <w:r>
+        <w:t>)</w:t>
       </w:r>
     </w:p>
     <w:p>
@@ -2410,21 +2406,34 @@
         </w:tabs>
       </w:pPr>
       <w:r>
-        <w:t xml:space="preserve">86 </w:t>
-      </w:r>
-      <w:proofErr w:type="gramStart"/>
-      <w:r>
-        <w:t>(</w:t>
-      </w:r>
-      <w:r>
-        <w:t>.important</w:t>
-      </w:r>
-      <w:proofErr w:type="gramEnd"/>
-      <w:r>
-        <w:t>_tex</w:t>
-      </w:r>
-      <w:r>
-        <w:t>t_2)</w:t>
+        <w:t>64 (</w:t>
+      </w:r>
+      <w:r>
+        <w:t>p.list_heading</w:t>
+      </w:r>
+      <w:r>
+        <w:t>)</w:t>
+      </w:r>
+    </w:p>
+    <w:p>
+      <w:pPr>
+        <w:pStyle w:val="ListParagraph"/>
+        <w:numPr>
+          <w:ilvl w:val="2"/>
+          <w:numId w:val="1"/>
+        </w:numPr>
+        <w:tabs>
+          <w:tab w:val="left" w:pos="3825"/>
+        </w:tabs>
+      </w:pPr>
+      <w:r>
+        <w:t>68 (</w:t>
+      </w:r>
+      <w:r>
+        <w:t>ul, ol li</w:t>
+      </w:r>
+      <w:r>
+        <w:t>)</w:t>
       </w:r>
     </w:p>
     <w:p>
@@ -2439,7 +2448,7 @@
         </w:tabs>
       </w:pPr>
       <w:r>
-        <w:t>Relational Selector</w:t>
+        <w:t>Pseudo-Class</w:t>
       </w:r>
     </w:p>
     <w:p>
@@ -2454,11 +2463,59 @@
         </w:tabs>
       </w:pPr>
       <w:r>
+        <w:t xml:space="preserve">Line </w:t>
+      </w:r>
+    </w:p>
+    <w:p>
+      <w:pPr>
+        <w:pStyle w:val="ListParagraph"/>
+        <w:numPr>
+          <w:ilvl w:val="2"/>
+          <w:numId w:val="1"/>
+        </w:numPr>
+        <w:tabs>
+          <w:tab w:val="left" w:pos="3825"/>
+        </w:tabs>
+      </w:pPr>
+      <w:r>
+        <w:t>43 (</w:t>
+      </w:r>
+      <w:r>
+        <w:t>p#summon_text a:hover</w:t>
+      </w:r>
+      <w:r>
+        <w:t>)</w:t>
+      </w:r>
+    </w:p>
+    <w:p>
+      <w:pPr>
+        <w:pStyle w:val="ListParagraph"/>
+        <w:numPr>
+          <w:ilvl w:val="0"/>
+          <w:numId w:val="1"/>
+        </w:numPr>
+        <w:tabs>
+          <w:tab w:val="left" w:pos="3825"/>
+        </w:tabs>
+      </w:pPr>
+      <w:r>
+        <w:t xml:space="preserve">Pseudo-Element </w:t>
+      </w:r>
+    </w:p>
+    <w:p>
+      <w:pPr>
+        <w:pStyle w:val="ListParagraph"/>
+        <w:numPr>
+          <w:ilvl w:val="1"/>
+          <w:numId w:val="1"/>
+        </w:numPr>
+        <w:tabs>
+          <w:tab w:val="left" w:pos="3825"/>
+        </w:tabs>
+      </w:pPr>
+      <w:r>
         <w:t>Line</w:t>
       </w:r>
-      <w:r>
-        <w:t>s</w:t>
-      </w:r>
     </w:p>
     <w:p>
       <w:pPr>
@@ -2472,285 +2529,10 @@
         </w:tabs>
       </w:pPr>
       <w:r>
-        <w:t>23 (</w:t>
-      </w:r>
-      <w:r>
-        <w:t>header &gt; h1</w:t>
-      </w:r>
-      <w:r>
-        <w:t>)</w:t>
-      </w:r>
-    </w:p>
-    <w:p>
-      <w:pPr>
-        <w:pStyle w:val="ListParagraph"/>
-        <w:numPr>
-          <w:ilvl w:val="2"/>
-          <w:numId w:val="1"/>
-        </w:numPr>
-        <w:tabs>
-          <w:tab w:val="left" w:pos="3825"/>
-        </w:tabs>
-      </w:pPr>
-      <w:r>
-        <w:t>38 (</w:t>
-      </w:r>
-      <w:proofErr w:type="spellStart"/>
-      <w:r>
-        <w:t>p#summon_text</w:t>
-      </w:r>
-      <w:proofErr w:type="spellEnd"/>
-      <w:r>
-        <w:t xml:space="preserve"> a</w:t>
-      </w:r>
-      <w:r>
-        <w:t>)</w:t>
-      </w:r>
-    </w:p>
-    <w:p>
-      <w:pPr>
-        <w:pStyle w:val="ListParagraph"/>
-        <w:numPr>
-          <w:ilvl w:val="0"/>
-          <w:numId w:val="1"/>
-        </w:numPr>
-        <w:tabs>
-          <w:tab w:val="left" w:pos="3825"/>
-        </w:tabs>
-      </w:pPr>
-      <w:r>
-        <w:t xml:space="preserve">Combination Selector </w:t>
-      </w:r>
-    </w:p>
-    <w:p>
-      <w:pPr>
-        <w:pStyle w:val="ListParagraph"/>
-        <w:numPr>
-          <w:ilvl w:val="1"/>
-          <w:numId w:val="1"/>
-        </w:numPr>
-        <w:tabs>
-          <w:tab w:val="left" w:pos="3825"/>
-        </w:tabs>
-      </w:pPr>
-      <w:r>
-        <w:t xml:space="preserve">Lines </w:t>
-      </w:r>
-    </w:p>
-    <w:p>
-      <w:pPr>
-        <w:pStyle w:val="ListParagraph"/>
-        <w:numPr>
-          <w:ilvl w:val="2"/>
-          <w:numId w:val="1"/>
-        </w:numPr>
-        <w:tabs>
-          <w:tab w:val="left" w:pos="3825"/>
-        </w:tabs>
-      </w:pPr>
-      <w:r>
-        <w:t>50 (</w:t>
-      </w:r>
-      <w:r>
-        <w:t>h</w:t>
-      </w:r>
-      <w:proofErr w:type="gramStart"/>
-      <w:r>
-        <w:t>1.overview</w:t>
-      </w:r>
-      <w:proofErr w:type="gramEnd"/>
-      <w:r>
-        <w:t>_text</w:t>
-      </w:r>
-      <w:r>
-        <w:t>)</w:t>
-      </w:r>
-    </w:p>
-    <w:p>
-      <w:pPr>
-        <w:pStyle w:val="ListParagraph"/>
-        <w:numPr>
-          <w:ilvl w:val="2"/>
-          <w:numId w:val="1"/>
-        </w:numPr>
-        <w:tabs>
-          <w:tab w:val="left" w:pos="3825"/>
-        </w:tabs>
-      </w:pPr>
-      <w:r>
-        <w:t>64 (</w:t>
-      </w:r>
-      <w:proofErr w:type="spellStart"/>
-      <w:proofErr w:type="gramStart"/>
-      <w:r>
-        <w:t>p.list</w:t>
-      </w:r>
-      <w:proofErr w:type="gramEnd"/>
-      <w:r>
-        <w:t>_heading</w:t>
-      </w:r>
-      <w:proofErr w:type="spellEnd"/>
-      <w:r>
-        <w:t>)</w:t>
-      </w:r>
-    </w:p>
-    <w:p>
-      <w:pPr>
-        <w:pStyle w:val="ListParagraph"/>
-        <w:numPr>
-          <w:ilvl w:val="2"/>
-          <w:numId w:val="1"/>
-        </w:numPr>
-        <w:tabs>
-          <w:tab w:val="left" w:pos="3825"/>
-        </w:tabs>
-      </w:pPr>
-      <w:r>
-        <w:t>68 (</w:t>
-      </w:r>
-      <w:proofErr w:type="spellStart"/>
-      <w:r>
-        <w:t>ul</w:t>
-      </w:r>
-      <w:proofErr w:type="spellEnd"/>
-      <w:r>
-        <w:t xml:space="preserve">, </w:t>
-      </w:r>
-      <w:proofErr w:type="spellStart"/>
-      <w:r>
-        <w:t>ol</w:t>
-      </w:r>
-      <w:proofErr w:type="spellEnd"/>
-      <w:r>
-        <w:t xml:space="preserve"> li</w:t>
-      </w:r>
-      <w:r>
-        <w:t>)</w:t>
-      </w:r>
-    </w:p>
-    <w:p>
-      <w:pPr>
-        <w:pStyle w:val="ListParagraph"/>
-        <w:numPr>
-          <w:ilvl w:val="0"/>
-          <w:numId w:val="1"/>
-        </w:numPr>
-        <w:tabs>
-          <w:tab w:val="left" w:pos="3825"/>
-        </w:tabs>
-      </w:pPr>
-      <w:r>
-        <w:t>Pseudo-Class</w:t>
-      </w:r>
-    </w:p>
-    <w:p>
-      <w:pPr>
-        <w:pStyle w:val="ListParagraph"/>
-        <w:numPr>
-          <w:ilvl w:val="1"/>
-          <w:numId w:val="1"/>
-        </w:numPr>
-        <w:tabs>
-          <w:tab w:val="left" w:pos="3825"/>
-        </w:tabs>
-      </w:pPr>
-      <w:r>
-        <w:t xml:space="preserve">Line </w:t>
-      </w:r>
-    </w:p>
-    <w:p>
-      <w:pPr>
-        <w:pStyle w:val="ListParagraph"/>
-        <w:numPr>
-          <w:ilvl w:val="2"/>
-          <w:numId w:val="1"/>
-        </w:numPr>
-        <w:tabs>
-          <w:tab w:val="left" w:pos="3825"/>
-        </w:tabs>
-      </w:pPr>
-      <w:r>
-        <w:t>43 (</w:t>
-      </w:r>
-      <w:proofErr w:type="spellStart"/>
-      <w:r>
-        <w:t>p#summon_text</w:t>
-      </w:r>
-      <w:proofErr w:type="spellEnd"/>
-      <w:r>
-        <w:t xml:space="preserve"> </w:t>
-      </w:r>
-      <w:proofErr w:type="gramStart"/>
-      <w:r>
-        <w:t>a:hover</w:t>
-      </w:r>
-      <w:proofErr w:type="gramEnd"/>
-      <w:r>
-        <w:t>)</w:t>
-      </w:r>
-    </w:p>
-    <w:p>
-      <w:pPr>
-        <w:pStyle w:val="ListParagraph"/>
-        <w:numPr>
-          <w:ilvl w:val="0"/>
-          <w:numId w:val="1"/>
-        </w:numPr>
-        <w:tabs>
-          <w:tab w:val="left" w:pos="3825"/>
-        </w:tabs>
-      </w:pPr>
-      <w:r>
-        <w:t xml:space="preserve">Pseudo-Element </w:t>
-      </w:r>
-    </w:p>
-    <w:p>
-      <w:pPr>
-        <w:pStyle w:val="ListParagraph"/>
-        <w:numPr>
-          <w:ilvl w:val="1"/>
-          <w:numId w:val="1"/>
-        </w:numPr>
-        <w:tabs>
-          <w:tab w:val="left" w:pos="3825"/>
-        </w:tabs>
-      </w:pPr>
-      <w:r>
-        <w:t>Line</w:t>
-      </w:r>
-    </w:p>
-    <w:p>
-      <w:pPr>
-        <w:pStyle w:val="ListParagraph"/>
-        <w:numPr>
-          <w:ilvl w:val="2"/>
-          <w:numId w:val="1"/>
-        </w:numPr>
-        <w:tabs>
-          <w:tab w:val="left" w:pos="3825"/>
-        </w:tabs>
-      </w:pPr>
-      <w:r>
-        <w:t xml:space="preserve">60 </w:t>
-      </w:r>
-      <w:proofErr w:type="gramStart"/>
-      <w:r>
-        <w:t>(</w:t>
-      </w:r>
-      <w:r>
-        <w:t>.</w:t>
-      </w:r>
-      <w:proofErr w:type="spellStart"/>
-      <w:r>
-        <w:t>section</w:t>
-      </w:r>
-      <w:proofErr w:type="gramEnd"/>
-      <w:r>
-        <w:t>_heading_text</w:t>
-      </w:r>
-      <w:proofErr w:type="spellEnd"/>
-      <w:r>
-        <w:t>::first-letter</w:t>
+        <w:t>60 (</w:t>
+      </w:r>
+      <w:r>
+        <w:t>.section_heading_text::first-letter</w:t>
       </w:r>
       <w:r>
         <w:t>)</w:t>
@@ -4207,21 +3989,8 @@
           <w:tab w:val="left" w:pos="3825"/>
         </w:tabs>
       </w:pPr>
-      <w:proofErr w:type="gramStart"/>
-      <w:r>
-        <w:t>Is</w:t>
-      </w:r>
-      <w:proofErr w:type="gramEnd"/>
-      <w:r>
-        <w:t xml:space="preserve"> </w:t>
-      </w:r>
-      <w:proofErr w:type="gramStart"/>
-      <w:r>
-        <w:t>similar to</w:t>
-      </w:r>
-      <w:proofErr w:type="gramEnd"/>
-      <w:r>
-        <w:t xml:space="preserve"> text-shadow </w:t>
+      <w:r>
+        <w:t xml:space="preserve">Is similar to text-shadow </w:t>
       </w:r>
     </w:p>
     <w:p>
@@ -4391,13 +4160,8 @@
           <w:tab w:val="left" w:pos="3825"/>
         </w:tabs>
       </w:pPr>
-      <w:proofErr w:type="gramStart"/>
-      <w:r>
-        <w:t>Default</w:t>
-      </w:r>
-      <w:proofErr w:type="gramEnd"/>
-      <w:r>
-        <w:t xml:space="preserve"> for background image is that it will repeat horizontally &amp; vertically &amp; tile across the box </w:t>
+      <w:r>
+        <w:t xml:space="preserve">Default for background image is that it will repeat horizontally &amp; vertically &amp; tile across the box </w:t>
       </w:r>
     </w:p>
     <w:p>
@@ -4427,15 +4191,7 @@
         </w:tabs>
       </w:pPr>
       <w:r>
-        <w:t xml:space="preserve">You </w:t>
-      </w:r>
-      <w:proofErr w:type="gramStart"/>
-      <w:r>
-        <w:t>have to</w:t>
-      </w:r>
-      <w:proofErr w:type="gramEnd"/>
-      <w:r>
-        <w:t xml:space="preserve"> make sure a background image doesn’t make text harder to read  </w:t>
+        <w:t xml:space="preserve">You have to make sure a background image doesn’t make text harder to read  </w:t>
       </w:r>
     </w:p>
     <w:p>
@@ -4805,15 +4561,7 @@
         </w:tabs>
       </w:pPr>
       <w:r>
-        <w:t xml:space="preserve">Added Border to </w:t>
-      </w:r>
-      <w:proofErr w:type="spellStart"/>
-      <w:r>
-        <w:t>img</w:t>
-      </w:r>
-      <w:proofErr w:type="spellEnd"/>
-      <w:r>
-        <w:t xml:space="preserve"> element on HTML </w:t>
+        <w:t xml:space="preserve">Added Border to img element on HTML </w:t>
       </w:r>
       <w:r>
         <w:t xml:space="preserve">(index.html) </w:t>
@@ -5128,16 +4876,7 @@
         </w:tabs>
       </w:pPr>
       <w:r>
-        <w:t xml:space="preserve">GitHub Version </w:t>
-      </w:r>
-      <w:r>
-        <w:t>1</w:t>
-      </w:r>
-      <w:r>
-        <w:t xml:space="preserve"> Pages Site:</w:t>
-      </w:r>
-      <w:r>
-        <w:t xml:space="preserve"> </w:t>
+        <w:t xml:space="preserve">GitHub Version 1 Pages Site: </w:t>
       </w:r>
       <w:hyperlink r:id="rId35" w:history="1">
         <w:r>
@@ -5165,19 +4904,7 @@
         </w:tabs>
       </w:pPr>
       <w:r>
-        <w:t>GitHub</w:t>
-      </w:r>
-      <w:r>
-        <w:t xml:space="preserve"> Version </w:t>
-      </w:r>
-      <w:r>
-        <w:t>2</w:t>
-      </w:r>
-      <w:r>
-        <w:t xml:space="preserve"> Repository:</w:t>
-      </w:r>
-      <w:r>
-        <w:t xml:space="preserve"> </w:t>
+        <w:t xml:space="preserve">GitHub Version 2 Repository: </w:t>
       </w:r>
       <w:hyperlink r:id="rId36" w:history="1">
         <w:r>
@@ -5385,112 +5112,8 @@
           <w:tab w:val="left" w:pos="3825"/>
         </w:tabs>
       </w:pPr>
-    </w:p>
-    <w:p>
-      <w:pPr>
-        <w:tabs>
-          <w:tab w:val="left" w:pos="3825"/>
-        </w:tabs>
-      </w:pPr>
-    </w:p>
-    <w:p>
-      <w:pPr>
-        <w:tabs>
-          <w:tab w:val="left" w:pos="3825"/>
-        </w:tabs>
-      </w:pPr>
-    </w:p>
-    <w:p>
-      <w:pPr>
-        <w:tabs>
-          <w:tab w:val="left" w:pos="3825"/>
-        </w:tabs>
-      </w:pPr>
-    </w:p>
-    <w:p>
-      <w:pPr>
-        <w:tabs>
-          <w:tab w:val="left" w:pos="3825"/>
-        </w:tabs>
-      </w:pPr>
-    </w:p>
-    <w:p>
-      <w:pPr>
-        <w:tabs>
-          <w:tab w:val="left" w:pos="3825"/>
-        </w:tabs>
-      </w:pPr>
-    </w:p>
-    <w:p>
-      <w:pPr>
-        <w:tabs>
-          <w:tab w:val="left" w:pos="3825"/>
-        </w:tabs>
-      </w:pPr>
-    </w:p>
-    <w:p>
-      <w:pPr>
-        <w:tabs>
-          <w:tab w:val="left" w:pos="3825"/>
-        </w:tabs>
-      </w:pPr>
-    </w:p>
-    <w:p>
-      <w:pPr>
-        <w:tabs>
-          <w:tab w:val="left" w:pos="3825"/>
-        </w:tabs>
-      </w:pPr>
-    </w:p>
-    <w:p>
-      <w:pPr>
-        <w:tabs>
-          <w:tab w:val="left" w:pos="3825"/>
-        </w:tabs>
-      </w:pPr>
-    </w:p>
-    <w:p>
-      <w:pPr>
-        <w:tabs>
-          <w:tab w:val="left" w:pos="3825"/>
-        </w:tabs>
-      </w:pPr>
-    </w:p>
-    <w:p>
-      <w:pPr>
-        <w:tabs>
-          <w:tab w:val="left" w:pos="3825"/>
-        </w:tabs>
-      </w:pPr>
-    </w:p>
-    <w:p>
-      <w:pPr>
-        <w:tabs>
-          <w:tab w:val="left" w:pos="3825"/>
-        </w:tabs>
-      </w:pPr>
-    </w:p>
-    <w:p>
-      <w:pPr>
-        <w:tabs>
-          <w:tab w:val="left" w:pos="3825"/>
-        </w:tabs>
-      </w:pPr>
-    </w:p>
-    <w:p>
-      <w:pPr>
-        <w:tabs>
-          <w:tab w:val="left" w:pos="3825"/>
-        </w:tabs>
-      </w:pPr>
-    </w:p>
-    <w:p>
-      <w:pPr>
-        <w:tabs>
-          <w:tab w:val="left" w:pos="3825"/>
-        </w:tabs>
-      </w:pPr>
-      <w:r>
+      <w:r>
+        <w:lastRenderedPageBreak/>
         <w:t xml:space="preserve">Notes for peer review assignment </w:t>
       </w:r>
     </w:p>
@@ -5714,7 +5337,6 @@
         </w:tabs>
       </w:pPr>
       <w:r>
-        <w:lastRenderedPageBreak/>
         <w:t xml:space="preserve">For my </w:t>
       </w:r>
       <w:proofErr w:type="gramStart"/>

</xml_diff>

<commit_message>
Added mod 9 stuff to notes doc
</commit_message>
<xml_diff>
--- a/CIS 155 Notes.docx
+++ b/CIS 155 Notes.docx
@@ -190,13 +190,8 @@
         <w:t>-</w:t>
       </w:r>
       <w:r>
-        <w:t xml:space="preserve">Element </w:t>
-      </w:r>
-      <w:proofErr w:type="gramStart"/>
-      <w:r>
-        <w:t>{ }</w:t>
-      </w:r>
-      <w:proofErr w:type="gramEnd"/>
+        <w:t>Element { }</w:t>
+      </w:r>
     </w:p>
     <w:p>
       <w:pPr>
@@ -552,8 +547,13 @@
           <w:numId w:val="1"/>
         </w:numPr>
       </w:pPr>
-      <w:r>
-        <w:t>Main-Tag+Next-Tag { }</w:t>
+      <w:proofErr w:type="spellStart"/>
+      <w:r>
+        <w:t>Main-Tag+Next-Tag</w:t>
+      </w:r>
+      <w:proofErr w:type="spellEnd"/>
+      <w:r>
+        <w:t xml:space="preserve"> { }</w:t>
       </w:r>
     </w:p>
     <w:p>
@@ -760,8 +760,13 @@
           <w:tab w:val="left" w:pos="1981"/>
         </w:tabs>
       </w:pPr>
-      <w:r>
-        <w:t>Tag.Class { }</w:t>
+      <w:proofErr w:type="spellStart"/>
+      <w:r>
+        <w:t>Tag.Class</w:t>
+      </w:r>
+      <w:proofErr w:type="spellEnd"/>
+      <w:r>
+        <w:t xml:space="preserve"> { }</w:t>
       </w:r>
     </w:p>
     <w:p>
@@ -886,8 +891,13 @@
         </w:numPr>
       </w:pPr>
       <w:r>
-        <w:t>All p tags and li descendants of ul.speakers</w:t>
-      </w:r>
+        <w:t xml:space="preserve">All p tags and li descendants of </w:t>
+      </w:r>
+      <w:proofErr w:type="spellStart"/>
+      <w:r>
+        <w:t>ul.speakers</w:t>
+      </w:r>
+      <w:proofErr w:type="spellEnd"/>
     </w:p>
     <w:p>
       <w:pPr>
@@ -1793,7 +1803,15 @@
         </w:tabs>
       </w:pPr>
       <w:r>
-        <w:t>{ color: var(--custom_property); }</w:t>
+        <w:t>{ color: var(--</w:t>
+      </w:r>
+      <w:proofErr w:type="spellStart"/>
+      <w:r>
+        <w:t>custom_property</w:t>
+      </w:r>
+      <w:proofErr w:type="spellEnd"/>
+      <w:r>
+        <w:t>); }</w:t>
       </w:r>
     </w:p>
     <w:p>
@@ -1960,8 +1978,13 @@
           <w:tab w:val="left" w:pos="3825"/>
         </w:tabs>
       </w:pPr>
-      <w:r>
-        <w:t>Github Repository Link</w:t>
+      <w:proofErr w:type="spellStart"/>
+      <w:r>
+        <w:t>Github</w:t>
+      </w:r>
+      <w:proofErr w:type="spellEnd"/>
+      <w:r>
+        <w:t xml:space="preserve"> Repository Link</w:t>
       </w:r>
     </w:p>
     <w:p>
@@ -1988,8 +2011,13 @@
           <w:tab w:val="left" w:pos="3825"/>
         </w:tabs>
       </w:pPr>
-      <w:r>
-        <w:t xml:space="preserve">Github Pages Link </w:t>
+      <w:proofErr w:type="spellStart"/>
+      <w:r>
+        <w:t>Github</w:t>
+      </w:r>
+      <w:proofErr w:type="spellEnd"/>
+      <w:r>
+        <w:t xml:space="preserve"> Pages Link </w:t>
       </w:r>
     </w:p>
     <w:p>
@@ -2178,7 +2206,15 @@
         </w:tabs>
       </w:pPr>
       <w:r>
-        <w:t>27 (.heading_text)</w:t>
+        <w:t>27 (.</w:t>
+      </w:r>
+      <w:proofErr w:type="spellStart"/>
+      <w:r>
+        <w:t>heading_text</w:t>
+      </w:r>
+      <w:proofErr w:type="spellEnd"/>
+      <w:r>
+        <w:t>)</w:t>
       </w:r>
     </w:p>
     <w:p>
@@ -2196,8 +2232,13 @@
         <w:t>56 (</w:t>
       </w:r>
       <w:r>
-        <w:t>.section_heading_text</w:t>
-      </w:r>
+        <w:t>.</w:t>
+      </w:r>
+      <w:proofErr w:type="spellStart"/>
+      <w:r>
+        <w:t>section_heading_text</w:t>
+      </w:r>
+      <w:proofErr w:type="spellEnd"/>
       <w:r>
         <w:t>)</w:t>
       </w:r>
@@ -2220,10 +2261,39 @@
         <w:t>74 (</w:t>
       </w:r>
       <w:r>
+        <w:t>.</w:t>
+      </w:r>
+      <w:proofErr w:type="spellStart"/>
+      <w:r>
+        <w:t>important_tex</w:t>
+      </w:r>
+      <w:r>
+        <w:t>t</w:t>
+      </w:r>
+      <w:proofErr w:type="spellEnd"/>
+      <w:r>
+        <w:t>)</w:t>
+      </w:r>
+    </w:p>
+    <w:p>
+      <w:pPr>
+        <w:pStyle w:val="ListParagraph"/>
+        <w:numPr>
+          <w:ilvl w:val="2"/>
+          <w:numId w:val="1"/>
+        </w:numPr>
+        <w:tabs>
+          <w:tab w:val="left" w:pos="3825"/>
+        </w:tabs>
+      </w:pPr>
+      <w:r>
+        <w:t>80 (</w:t>
+      </w:r>
+      <w:r>
         <w:t>.important_tex</w:t>
       </w:r>
       <w:r>
-        <w:t>t)</w:t>
+        <w:t>t_1)</w:t>
       </w:r>
     </w:p>
     <w:p>
@@ -2238,13 +2308,46 @@
         </w:tabs>
       </w:pPr>
       <w:r>
-        <w:t>80 (</w:t>
+        <w:t>86 (</w:t>
       </w:r>
       <w:r>
         <w:t>.important_tex</w:t>
       </w:r>
       <w:r>
-        <w:t>t_1)</w:t>
+        <w:t>t_2)</w:t>
+      </w:r>
+    </w:p>
+    <w:p>
+      <w:pPr>
+        <w:pStyle w:val="ListParagraph"/>
+        <w:numPr>
+          <w:ilvl w:val="0"/>
+          <w:numId w:val="1"/>
+        </w:numPr>
+        <w:tabs>
+          <w:tab w:val="left" w:pos="3825"/>
+        </w:tabs>
+      </w:pPr>
+      <w:r>
+        <w:t>Relational Selector</w:t>
+      </w:r>
+    </w:p>
+    <w:p>
+      <w:pPr>
+        <w:pStyle w:val="ListParagraph"/>
+        <w:numPr>
+          <w:ilvl w:val="1"/>
+          <w:numId w:val="1"/>
+        </w:numPr>
+        <w:tabs>
+          <w:tab w:val="left" w:pos="3825"/>
+        </w:tabs>
+      </w:pPr>
+      <w:r>
+        <w:t>Line</w:t>
+      </w:r>
+      <w:r>
+        <w:t>s</w:t>
       </w:r>
     </w:p>
     <w:p>
@@ -2259,13 +2362,39 @@
         </w:tabs>
       </w:pPr>
       <w:r>
-        <w:t>86 (</w:t>
-      </w:r>
-      <w:r>
-        <w:t>.important_tex</w:t>
-      </w:r>
-      <w:r>
-        <w:t>t_2)</w:t>
+        <w:t>23 (</w:t>
+      </w:r>
+      <w:r>
+        <w:t>header &gt; h1</w:t>
+      </w:r>
+      <w:r>
+        <w:t>)</w:t>
+      </w:r>
+    </w:p>
+    <w:p>
+      <w:pPr>
+        <w:pStyle w:val="ListParagraph"/>
+        <w:numPr>
+          <w:ilvl w:val="2"/>
+          <w:numId w:val="1"/>
+        </w:numPr>
+        <w:tabs>
+          <w:tab w:val="left" w:pos="3825"/>
+        </w:tabs>
+      </w:pPr>
+      <w:r>
+        <w:t>38 (</w:t>
+      </w:r>
+      <w:proofErr w:type="spellStart"/>
+      <w:r>
+        <w:t>p#summon_text</w:t>
+      </w:r>
+      <w:proofErr w:type="spellEnd"/>
+      <w:r>
+        <w:t xml:space="preserve"> a</w:t>
+      </w:r>
+      <w:r>
+        <w:t>)</w:t>
       </w:r>
     </w:p>
     <w:p>
@@ -2280,7 +2409,7 @@
         </w:tabs>
       </w:pPr>
       <w:r>
-        <w:t>Relational Selector</w:t>
+        <w:t xml:space="preserve">Combination Selector </w:t>
       </w:r>
     </w:p>
     <w:p>
@@ -2295,11 +2424,172 @@
         </w:tabs>
       </w:pPr>
       <w:r>
+        <w:t xml:space="preserve">Lines </w:t>
+      </w:r>
+    </w:p>
+    <w:p>
+      <w:pPr>
+        <w:pStyle w:val="ListParagraph"/>
+        <w:numPr>
+          <w:ilvl w:val="2"/>
+          <w:numId w:val="1"/>
+        </w:numPr>
+        <w:tabs>
+          <w:tab w:val="left" w:pos="3825"/>
+        </w:tabs>
+      </w:pPr>
+      <w:r>
+        <w:t>50 (</w:t>
+      </w:r>
+      <w:r>
+        <w:t>h1.overview_text</w:t>
+      </w:r>
+      <w:r>
+        <w:t>)</w:t>
+      </w:r>
+    </w:p>
+    <w:p>
+      <w:pPr>
+        <w:pStyle w:val="ListParagraph"/>
+        <w:numPr>
+          <w:ilvl w:val="2"/>
+          <w:numId w:val="1"/>
+        </w:numPr>
+        <w:tabs>
+          <w:tab w:val="left" w:pos="3825"/>
+        </w:tabs>
+      </w:pPr>
+      <w:r>
+        <w:t>64 (</w:t>
+      </w:r>
+      <w:proofErr w:type="spellStart"/>
+      <w:r>
+        <w:t>p.list_heading</w:t>
+      </w:r>
+      <w:proofErr w:type="spellEnd"/>
+      <w:r>
+        <w:t>)</w:t>
+      </w:r>
+    </w:p>
+    <w:p>
+      <w:pPr>
+        <w:pStyle w:val="ListParagraph"/>
+        <w:numPr>
+          <w:ilvl w:val="2"/>
+          <w:numId w:val="1"/>
+        </w:numPr>
+        <w:tabs>
+          <w:tab w:val="left" w:pos="3825"/>
+        </w:tabs>
+      </w:pPr>
+      <w:r>
+        <w:t>68 (</w:t>
+      </w:r>
+      <w:proofErr w:type="spellStart"/>
+      <w:r>
+        <w:t>ul</w:t>
+      </w:r>
+      <w:proofErr w:type="spellEnd"/>
+      <w:r>
+        <w:t xml:space="preserve">, </w:t>
+      </w:r>
+      <w:proofErr w:type="spellStart"/>
+      <w:r>
+        <w:t>ol</w:t>
+      </w:r>
+      <w:proofErr w:type="spellEnd"/>
+      <w:r>
+        <w:t xml:space="preserve"> li</w:t>
+      </w:r>
+      <w:r>
+        <w:t>)</w:t>
+      </w:r>
+    </w:p>
+    <w:p>
+      <w:pPr>
+        <w:pStyle w:val="ListParagraph"/>
+        <w:numPr>
+          <w:ilvl w:val="0"/>
+          <w:numId w:val="1"/>
+        </w:numPr>
+        <w:tabs>
+          <w:tab w:val="left" w:pos="3825"/>
+        </w:tabs>
+      </w:pPr>
+      <w:r>
+        <w:t>Pseudo-Class</w:t>
+      </w:r>
+    </w:p>
+    <w:p>
+      <w:pPr>
+        <w:pStyle w:val="ListParagraph"/>
+        <w:numPr>
+          <w:ilvl w:val="1"/>
+          <w:numId w:val="1"/>
+        </w:numPr>
+        <w:tabs>
+          <w:tab w:val="left" w:pos="3825"/>
+        </w:tabs>
+      </w:pPr>
+      <w:r>
+        <w:t xml:space="preserve">Line </w:t>
+      </w:r>
+    </w:p>
+    <w:p>
+      <w:pPr>
+        <w:pStyle w:val="ListParagraph"/>
+        <w:numPr>
+          <w:ilvl w:val="2"/>
+          <w:numId w:val="1"/>
+        </w:numPr>
+        <w:tabs>
+          <w:tab w:val="left" w:pos="3825"/>
+        </w:tabs>
+      </w:pPr>
+      <w:r>
+        <w:t>43 (</w:t>
+      </w:r>
+      <w:proofErr w:type="spellStart"/>
+      <w:r>
+        <w:t>p#summon_text</w:t>
+      </w:r>
+      <w:proofErr w:type="spellEnd"/>
+      <w:r>
+        <w:t xml:space="preserve"> a:hover</w:t>
+      </w:r>
+      <w:r>
+        <w:t>)</w:t>
+      </w:r>
+    </w:p>
+    <w:p>
+      <w:pPr>
+        <w:pStyle w:val="ListParagraph"/>
+        <w:numPr>
+          <w:ilvl w:val="0"/>
+          <w:numId w:val="1"/>
+        </w:numPr>
+        <w:tabs>
+          <w:tab w:val="left" w:pos="3825"/>
+        </w:tabs>
+      </w:pPr>
+      <w:r>
+        <w:t xml:space="preserve">Pseudo-Element </w:t>
+      </w:r>
+    </w:p>
+    <w:p>
+      <w:pPr>
+        <w:pStyle w:val="ListParagraph"/>
+        <w:numPr>
+          <w:ilvl w:val="1"/>
+          <w:numId w:val="1"/>
+        </w:numPr>
+        <w:tabs>
+          <w:tab w:val="left" w:pos="3825"/>
+        </w:tabs>
+      </w:pPr>
+      <w:r>
         <w:t>Line</w:t>
       </w:r>
-      <w:r>
-        <w:t>s</w:t>
-      </w:r>
     </w:p>
     <w:p>
       <w:pPr>
@@ -2313,226 +2603,18 @@
         </w:tabs>
       </w:pPr>
       <w:r>
-        <w:t>23 (</w:t>
-      </w:r>
-      <w:r>
-        <w:t>header &gt; h1</w:t>
-      </w:r>
-      <w:r>
-        <w:t>)</w:t>
-      </w:r>
-    </w:p>
-    <w:p>
-      <w:pPr>
-        <w:pStyle w:val="ListParagraph"/>
-        <w:numPr>
-          <w:ilvl w:val="2"/>
-          <w:numId w:val="1"/>
-        </w:numPr>
-        <w:tabs>
-          <w:tab w:val="left" w:pos="3825"/>
-        </w:tabs>
-      </w:pPr>
-      <w:r>
-        <w:t>38 (</w:t>
-      </w:r>
-      <w:r>
-        <w:t>p#summon_text a</w:t>
-      </w:r>
-      <w:r>
-        <w:t>)</w:t>
-      </w:r>
-    </w:p>
-    <w:p>
-      <w:pPr>
-        <w:pStyle w:val="ListParagraph"/>
-        <w:numPr>
-          <w:ilvl w:val="0"/>
-          <w:numId w:val="1"/>
-        </w:numPr>
-        <w:tabs>
-          <w:tab w:val="left" w:pos="3825"/>
-        </w:tabs>
-      </w:pPr>
-      <w:r>
-        <w:t xml:space="preserve">Combination Selector </w:t>
-      </w:r>
-    </w:p>
-    <w:p>
-      <w:pPr>
-        <w:pStyle w:val="ListParagraph"/>
-        <w:numPr>
-          <w:ilvl w:val="1"/>
-          <w:numId w:val="1"/>
-        </w:numPr>
-        <w:tabs>
-          <w:tab w:val="left" w:pos="3825"/>
-        </w:tabs>
-      </w:pPr>
-      <w:r>
-        <w:t xml:space="preserve">Lines </w:t>
-      </w:r>
-    </w:p>
-    <w:p>
-      <w:pPr>
-        <w:pStyle w:val="ListParagraph"/>
-        <w:numPr>
-          <w:ilvl w:val="2"/>
-          <w:numId w:val="1"/>
-        </w:numPr>
-        <w:tabs>
-          <w:tab w:val="left" w:pos="3825"/>
-        </w:tabs>
-      </w:pPr>
-      <w:r>
-        <w:t>50 (</w:t>
-      </w:r>
-      <w:r>
-        <w:t>h1.overview_text</w:t>
-      </w:r>
-      <w:r>
-        <w:t>)</w:t>
-      </w:r>
-    </w:p>
-    <w:p>
-      <w:pPr>
-        <w:pStyle w:val="ListParagraph"/>
-        <w:numPr>
-          <w:ilvl w:val="2"/>
-          <w:numId w:val="1"/>
-        </w:numPr>
-        <w:tabs>
-          <w:tab w:val="left" w:pos="3825"/>
-        </w:tabs>
-      </w:pPr>
-      <w:r>
-        <w:t>64 (</w:t>
-      </w:r>
-      <w:r>
-        <w:t>p.list_heading</w:t>
-      </w:r>
-      <w:r>
-        <w:t>)</w:t>
-      </w:r>
-    </w:p>
-    <w:p>
-      <w:pPr>
-        <w:pStyle w:val="ListParagraph"/>
-        <w:numPr>
-          <w:ilvl w:val="2"/>
-          <w:numId w:val="1"/>
-        </w:numPr>
-        <w:tabs>
-          <w:tab w:val="left" w:pos="3825"/>
-        </w:tabs>
-      </w:pPr>
-      <w:r>
-        <w:t>68 (</w:t>
-      </w:r>
-      <w:r>
-        <w:t>ul, ol li</w:t>
-      </w:r>
-      <w:r>
-        <w:t>)</w:t>
-      </w:r>
-    </w:p>
-    <w:p>
-      <w:pPr>
-        <w:pStyle w:val="ListParagraph"/>
-        <w:numPr>
-          <w:ilvl w:val="0"/>
-          <w:numId w:val="1"/>
-        </w:numPr>
-        <w:tabs>
-          <w:tab w:val="left" w:pos="3825"/>
-        </w:tabs>
-      </w:pPr>
-      <w:r>
-        <w:t>Pseudo-Class</w:t>
-      </w:r>
-    </w:p>
-    <w:p>
-      <w:pPr>
-        <w:pStyle w:val="ListParagraph"/>
-        <w:numPr>
-          <w:ilvl w:val="1"/>
-          <w:numId w:val="1"/>
-        </w:numPr>
-        <w:tabs>
-          <w:tab w:val="left" w:pos="3825"/>
-        </w:tabs>
-      </w:pPr>
-      <w:r>
-        <w:t xml:space="preserve">Line </w:t>
-      </w:r>
-    </w:p>
-    <w:p>
-      <w:pPr>
-        <w:pStyle w:val="ListParagraph"/>
-        <w:numPr>
-          <w:ilvl w:val="2"/>
-          <w:numId w:val="1"/>
-        </w:numPr>
-        <w:tabs>
-          <w:tab w:val="left" w:pos="3825"/>
-        </w:tabs>
-      </w:pPr>
-      <w:r>
-        <w:t>43 (</w:t>
-      </w:r>
-      <w:r>
-        <w:t>p#summon_text a:hover</w:t>
-      </w:r>
-      <w:r>
-        <w:t>)</w:t>
-      </w:r>
-    </w:p>
-    <w:p>
-      <w:pPr>
-        <w:pStyle w:val="ListParagraph"/>
-        <w:numPr>
-          <w:ilvl w:val="0"/>
-          <w:numId w:val="1"/>
-        </w:numPr>
-        <w:tabs>
-          <w:tab w:val="left" w:pos="3825"/>
-        </w:tabs>
-      </w:pPr>
-      <w:r>
-        <w:t xml:space="preserve">Pseudo-Element </w:t>
-      </w:r>
-    </w:p>
-    <w:p>
-      <w:pPr>
-        <w:pStyle w:val="ListParagraph"/>
-        <w:numPr>
-          <w:ilvl w:val="1"/>
-          <w:numId w:val="1"/>
-        </w:numPr>
-        <w:tabs>
-          <w:tab w:val="left" w:pos="3825"/>
-        </w:tabs>
-      </w:pPr>
-      <w:r>
-        <w:t>Line</w:t>
-      </w:r>
-    </w:p>
-    <w:p>
-      <w:pPr>
-        <w:pStyle w:val="ListParagraph"/>
-        <w:numPr>
-          <w:ilvl w:val="2"/>
-          <w:numId w:val="1"/>
-        </w:numPr>
-        <w:tabs>
-          <w:tab w:val="left" w:pos="3825"/>
-        </w:tabs>
-      </w:pPr>
-      <w:r>
         <w:t>60 (</w:t>
       </w:r>
       <w:r>
-        <w:t>.section_heading_text::first-letter</w:t>
+        <w:t>.</w:t>
+      </w:r>
+      <w:proofErr w:type="spellStart"/>
+      <w:r>
+        <w:t>section_heading_text</w:t>
+      </w:r>
+      <w:proofErr w:type="spellEnd"/>
+      <w:r>
+        <w:t>::first-letter</w:t>
       </w:r>
       <w:r>
         <w:t>)</w:t>
@@ -4561,7 +4643,15 @@
         </w:tabs>
       </w:pPr>
       <w:r>
-        <w:t xml:space="preserve">Added Border to img element on HTML </w:t>
+        <w:t xml:space="preserve">Added Border to </w:t>
+      </w:r>
+      <w:proofErr w:type="spellStart"/>
+      <w:r>
+        <w:t>img</w:t>
+      </w:r>
+      <w:proofErr w:type="spellEnd"/>
+      <w:r>
+        <w:t xml:space="preserve"> element on HTML </w:t>
       </w:r>
       <w:r>
         <w:t xml:space="preserve">(index.html) </w:t>
@@ -5189,15 +5279,7 @@
         </w:tabs>
       </w:pPr>
       <w:r>
-        <w:t xml:space="preserve">Things that are closely related are in </w:t>
-      </w:r>
-      <w:proofErr w:type="gramStart"/>
-      <w:r>
-        <w:t>close proximity</w:t>
-      </w:r>
-      <w:proofErr w:type="gramEnd"/>
-      <w:r>
-        <w:t xml:space="preserve"> of each other </w:t>
+        <w:t xml:space="preserve">Things that are closely related are in close proximity of each other </w:t>
       </w:r>
     </w:p>
     <w:p>
@@ -5337,15 +5419,7 @@
         </w:tabs>
       </w:pPr>
       <w:r>
-        <w:t xml:space="preserve">For my </w:t>
-      </w:r>
-      <w:proofErr w:type="gramStart"/>
-      <w:r>
-        <w:t>website</w:t>
-      </w:r>
-      <w:proofErr w:type="gramEnd"/>
-      <w:r>
-        <w:t xml:space="preserve"> fix the content to fit before the fold when pages are loaded. Especially for the home page. </w:t>
+        <w:t xml:space="preserve">For my website fix the content to fit before the fold when pages are loaded. Especially for the home page. </w:t>
       </w:r>
     </w:p>
     <w:p>
@@ -5356,6 +5430,226 @@
       </w:pPr>
       <w:r>
         <w:t xml:space="preserve">Fix images and videos to fit w/in a viewport of a browser </w:t>
+      </w:r>
+    </w:p>
+    <w:p>
+      <w:pPr>
+        <w:tabs>
+          <w:tab w:val="left" w:pos="3825"/>
+        </w:tabs>
+      </w:pPr>
+    </w:p>
+    <w:p>
+      <w:pPr>
+        <w:tabs>
+          <w:tab w:val="left" w:pos="3825"/>
+        </w:tabs>
+      </w:pPr>
+    </w:p>
+    <w:p>
+      <w:pPr>
+        <w:tabs>
+          <w:tab w:val="left" w:pos="3825"/>
+        </w:tabs>
+      </w:pPr>
+    </w:p>
+    <w:p>
+      <w:pPr>
+        <w:tabs>
+          <w:tab w:val="left" w:pos="3825"/>
+        </w:tabs>
+      </w:pPr>
+    </w:p>
+    <w:p>
+      <w:pPr>
+        <w:tabs>
+          <w:tab w:val="left" w:pos="3825"/>
+        </w:tabs>
+      </w:pPr>
+    </w:p>
+    <w:p>
+      <w:pPr>
+        <w:tabs>
+          <w:tab w:val="left" w:pos="3825"/>
+        </w:tabs>
+      </w:pPr>
+    </w:p>
+    <w:p>
+      <w:pPr>
+        <w:tabs>
+          <w:tab w:val="left" w:pos="3825"/>
+        </w:tabs>
+      </w:pPr>
+    </w:p>
+    <w:p>
+      <w:pPr>
+        <w:tabs>
+          <w:tab w:val="left" w:pos="3825"/>
+        </w:tabs>
+      </w:pPr>
+    </w:p>
+    <w:p>
+      <w:pPr>
+        <w:tabs>
+          <w:tab w:val="left" w:pos="3825"/>
+        </w:tabs>
+      </w:pPr>
+    </w:p>
+    <w:p>
+      <w:pPr>
+        <w:tabs>
+          <w:tab w:val="left" w:pos="3825"/>
+        </w:tabs>
+      </w:pPr>
+    </w:p>
+    <w:p>
+      <w:pPr>
+        <w:tabs>
+          <w:tab w:val="left" w:pos="3825"/>
+        </w:tabs>
+      </w:pPr>
+    </w:p>
+    <w:p>
+      <w:pPr>
+        <w:tabs>
+          <w:tab w:val="left" w:pos="3825"/>
+        </w:tabs>
+      </w:pPr>
+    </w:p>
+    <w:p>
+      <w:pPr>
+        <w:tabs>
+          <w:tab w:val="left" w:pos="3825"/>
+        </w:tabs>
+      </w:pPr>
+      <w:r>
+        <w:lastRenderedPageBreak/>
+        <w:t>For Mod 9 CYOW</w:t>
+      </w:r>
+    </w:p>
+    <w:p>
+      <w:pPr>
+        <w:tabs>
+          <w:tab w:val="left" w:pos="3825"/>
+        </w:tabs>
+      </w:pPr>
+      <w:r>
+        <w:t xml:space="preserve">GitHub Repo Link: </w:t>
+      </w:r>
+      <w:hyperlink r:id="rId38" w:history="1">
+        <w:r>
+          <w:rPr>
+            <w:rStyle w:val="Hyperlink"/>
+          </w:rPr>
+          <w:t>https://github.com/I-AJ-T/my-website-v2</w:t>
+        </w:r>
+      </w:hyperlink>
+      <w:r>
+        <w:t xml:space="preserve"> </w:t>
+      </w:r>
+    </w:p>
+    <w:p>
+      <w:pPr>
+        <w:tabs>
+          <w:tab w:val="left" w:pos="3825"/>
+        </w:tabs>
+      </w:pPr>
+      <w:r>
+        <w:t xml:space="preserve">GitHub Pages Link: </w:t>
+      </w:r>
+      <w:hyperlink r:id="rId39" w:history="1">
+        <w:r>
+          <w:rPr>
+            <w:rStyle w:val="Hyperlink"/>
+          </w:rPr>
+          <w:t>https://i-aj-t.github.io/my-website-v2/</w:t>
+        </w:r>
+      </w:hyperlink>
+      <w:r>
+        <w:t xml:space="preserve"> </w:t>
+      </w:r>
+    </w:p>
+    <w:p>
+      <w:pPr>
+        <w:tabs>
+          <w:tab w:val="left" w:pos="3825"/>
+        </w:tabs>
+      </w:pPr>
+      <w:r>
+        <w:t xml:space="preserve">There are 3 different Google fonts on my page: </w:t>
+      </w:r>
+    </w:p>
+    <w:p>
+      <w:pPr>
+        <w:pStyle w:val="ListParagraph"/>
+        <w:numPr>
+          <w:ilvl w:val="0"/>
+          <w:numId w:val="1"/>
+        </w:numPr>
+        <w:tabs>
+          <w:tab w:val="left" w:pos="3825"/>
+        </w:tabs>
+      </w:pPr>
+      <w:r>
+        <w:t xml:space="preserve">#1 is in my Navigation Bar </w:t>
+      </w:r>
+    </w:p>
+    <w:p>
+      <w:pPr>
+        <w:pStyle w:val="ListParagraph"/>
+        <w:numPr>
+          <w:ilvl w:val="0"/>
+          <w:numId w:val="1"/>
+        </w:numPr>
+        <w:tabs>
+          <w:tab w:val="left" w:pos="3825"/>
+        </w:tabs>
+      </w:pPr>
+      <w:r>
+        <w:t xml:space="preserve">#2 Is in my Page Header Text (The big white text with the black outline on each page heading) </w:t>
+      </w:r>
+    </w:p>
+    <w:p>
+      <w:pPr>
+        <w:pStyle w:val="ListParagraph"/>
+        <w:numPr>
+          <w:ilvl w:val="0"/>
+          <w:numId w:val="1"/>
+        </w:numPr>
+        <w:tabs>
+          <w:tab w:val="left" w:pos="3825"/>
+        </w:tabs>
+      </w:pPr>
+      <w:r>
+        <w:t>#3 is the text that contains the word “Overview” on every page</w:t>
+      </w:r>
+    </w:p>
+    <w:p>
+      <w:pPr>
+        <w:tabs>
+          <w:tab w:val="left" w:pos="3825"/>
+        </w:tabs>
+      </w:pPr>
+      <w:r>
+        <w:t xml:space="preserve">There are 6 different </w:t>
+      </w:r>
+      <w:proofErr w:type="spellStart"/>
+      <w:r>
+        <w:t>FontAwesome</w:t>
+      </w:r>
+      <w:proofErr w:type="spellEnd"/>
+      <w:r>
+        <w:t xml:space="preserve"> Icons on my page and they are all located in the navigation bar. </w:t>
+      </w:r>
+    </w:p>
+    <w:p>
+      <w:pPr>
+        <w:tabs>
+          <w:tab w:val="left" w:pos="3825"/>
+        </w:tabs>
+      </w:pPr>
+      <w:r>
+        <w:t xml:space="preserve">There is a Favicon on my page. It is taken from the actual website for my game. Link for their site is on my page using the summon button on the homepage. </w:t>
       </w:r>
     </w:p>
     <w:sectPr>

</xml_diff>